<commit_message>
update UML diagrams(Class Diagram, User Case Diagram, MCD, MLD) and project brief"
</commit_message>
<xml_diff>
--- a/assets/cahier_des_charges_Gabriel_DS.docx
+++ b/assets/cahier_des_charges_Gabriel_DS.docx
@@ -3804,27 +3804,75 @@
       <w:pPr>
         <w:ind w:left="-284"/>
         <w:rPr>
-          <w:sz w:val="26"/>
-          <w:szCs w:val="26"/>
-        </w:rPr>
-      </w:pPr>
-      <w:r>
-        <w:rPr>
-          <w:sz w:val="26"/>
-          <w:szCs w:val="26"/>
-        </w:rPr>
-        <w:t xml:space="preserve">Le jeu sera présent sur les plateformes web </w:t>
-      </w:r>
-      <w:r>
-        <w:rPr>
           <w:i/>
           <w:iCs/>
           <w:sz w:val="26"/>
           <w:szCs w:val="26"/>
           <w:u w:val="single"/>
         </w:rPr>
+      </w:pPr>
+      <w:r>
+        <w:rPr>
+          <w:sz w:val="26"/>
+          <w:szCs w:val="26"/>
+        </w:rPr>
+        <w:t xml:space="preserve">Le jeu sera présent sur les plateformes web </w:t>
+      </w:r>
+      <w:r>
+        <w:rPr>
+          <w:i/>
+          <w:iCs/>
+          <w:sz w:val="26"/>
+          <w:szCs w:val="26"/>
+          <w:u w:val="single"/>
+        </w:rPr>
         <w:t>Safari, Chrome, Firefox.</w:t>
       </w:r>
+    </w:p>
+    <w:p>
+      <w:pPr>
+        <w:ind w:left="-284"/>
+        <w:rPr>
+          <w:i/>
+          <w:iCs/>
+          <w:sz w:val="26"/>
+          <w:szCs w:val="26"/>
+          <w:u w:val="single"/>
+        </w:rPr>
+      </w:pPr>
+    </w:p>
+    <w:p>
+      <w:pPr>
+        <w:ind w:left="-284"/>
+        <w:rPr>
+          <w:i/>
+          <w:iCs/>
+          <w:sz w:val="26"/>
+          <w:szCs w:val="26"/>
+          <w:u w:val="single"/>
+        </w:rPr>
+      </w:pPr>
+    </w:p>
+    <w:p>
+      <w:pPr>
+        <w:ind w:left="-284"/>
+        <w:rPr>
+          <w:i/>
+          <w:iCs/>
+          <w:sz w:val="26"/>
+          <w:szCs w:val="26"/>
+          <w:u w:val="single"/>
+        </w:rPr>
+      </w:pPr>
+    </w:p>
+    <w:p>
+      <w:pPr>
+        <w:ind w:left="-284"/>
+        <w:rPr>
+          <w:sz w:val="26"/>
+          <w:szCs w:val="26"/>
+        </w:rPr>
+      </w:pPr>
     </w:p>
     <w:p>
       <w:pPr>
@@ -3833,6 +3881,7 @@
       </w:pPr>
       <w:bookmarkStart w:id="6" w:name="_Toc35616017"/>
       <w:r>
+        <w:lastRenderedPageBreak/>
         <w:t>Technologies Utilisées</w:t>
       </w:r>
       <w:bookmarkEnd w:id="6"/>
@@ -3851,16 +3900,82 @@
           <w:sz w:val="26"/>
           <w:szCs w:val="26"/>
         </w:rPr>
-        <w:lastRenderedPageBreak/>
-        <w:t>Les technologies utilisées pour réaliser le projet seront PHP HTML CSS JavaScript</w:t>
-      </w:r>
-      <w:r>
-        <w:rPr>
-          <w:sz w:val="26"/>
-          <w:szCs w:val="26"/>
-        </w:rPr>
-        <w:t>.</w:t>
-      </w:r>
+        <w:t xml:space="preserve">Les technologies utilisées pour réaliser le projet seront </w:t>
+      </w:r>
+      <w:proofErr w:type="spellStart"/>
+      <w:r>
+        <w:rPr>
+          <w:sz w:val="26"/>
+          <w:szCs w:val="26"/>
+        </w:rPr>
+        <w:t>P</w:t>
+      </w:r>
+      <w:r>
+        <w:rPr>
+          <w:sz w:val="26"/>
+          <w:szCs w:val="26"/>
+        </w:rPr>
+        <w:t>hp</w:t>
+      </w:r>
+      <w:proofErr w:type="spellEnd"/>
+      <w:r>
+        <w:rPr>
+          <w:sz w:val="26"/>
+          <w:szCs w:val="26"/>
+        </w:rPr>
+        <w:t>,</w:t>
+      </w:r>
+      <w:r>
+        <w:rPr>
+          <w:sz w:val="26"/>
+          <w:szCs w:val="26"/>
+        </w:rPr>
+        <w:t xml:space="preserve"> HTML</w:t>
+      </w:r>
+      <w:r>
+        <w:rPr>
+          <w:sz w:val="26"/>
+          <w:szCs w:val="26"/>
+        </w:rPr>
+        <w:t>/</w:t>
+      </w:r>
+      <w:r>
+        <w:rPr>
+          <w:sz w:val="26"/>
+          <w:szCs w:val="26"/>
+        </w:rPr>
+        <w:t>CSS</w:t>
+      </w:r>
+      <w:r>
+        <w:rPr>
+          <w:sz w:val="26"/>
+          <w:szCs w:val="26"/>
+        </w:rPr>
+        <w:t xml:space="preserve">, </w:t>
+      </w:r>
+      <w:r>
+        <w:rPr>
+          <w:sz w:val="26"/>
+          <w:szCs w:val="26"/>
+        </w:rPr>
+        <w:t>JavaScript</w:t>
+      </w:r>
+      <w:r>
+        <w:rPr>
+          <w:sz w:val="26"/>
+          <w:szCs w:val="26"/>
+        </w:rPr>
+        <w:t xml:space="preserve">, MySQL et l’aide du </w:t>
+      </w:r>
+      <w:proofErr w:type="spellStart"/>
+      <w:r>
+        <w:rPr>
+          <w:sz w:val="26"/>
+          <w:szCs w:val="26"/>
+        </w:rPr>
+        <w:t>framework</w:t>
+      </w:r>
+      <w:proofErr w:type="spellEnd"/>
       <w:r>
         <w:rPr>
           <w:sz w:val="26"/>
@@ -3868,6 +3983,25 @@
         </w:rPr>
         <w:t xml:space="preserve"> </w:t>
       </w:r>
+      <w:proofErr w:type="spellStart"/>
+      <w:r>
+        <w:rPr>
+          <w:sz w:val="26"/>
+          <w:szCs w:val="26"/>
+        </w:rPr>
+        <w:t>PhpStorm</w:t>
+      </w:r>
+      <w:proofErr w:type="spellEnd"/>
+    </w:p>
+    <w:p>
+      <w:pPr>
+        <w:ind w:left="-284"/>
+        <w:jc w:val="center"/>
+        <w:rPr>
+          <w:sz w:val="26"/>
+          <w:szCs w:val="26"/>
+        </w:rPr>
+      </w:pPr>
       <w:r>
         <w:rPr>
           <w:noProof/>
@@ -4198,65 +4332,388 @@
           <w:sz w:val="26"/>
           <w:szCs w:val="26"/>
         </w:rPr>
-        <w:t>La V1 comprendra les fonctionnalités, création de compte, attaque, entrainement, affichage du leaderboard, Level-Up, Augmentation de caractéristique.</w:t>
-      </w:r>
-    </w:p>
-    <w:p>
-      <w:pPr>
-        <w:ind w:left="-284"/>
-        <w:rPr>
-          <w:sz w:val="26"/>
-          <w:szCs w:val="26"/>
-        </w:rPr>
-      </w:pPr>
-      <w:r>
-        <w:rPr>
-          <w:sz w:val="26"/>
-          <w:szCs w:val="26"/>
-        </w:rPr>
-        <w:t xml:space="preserve">La V2 comprendra </w:t>
-      </w:r>
-      <w:r>
-        <w:rPr>
-          <w:sz w:val="26"/>
-          <w:szCs w:val="26"/>
-        </w:rPr>
-        <w:t xml:space="preserve">les mêmes fonctionnalités </w:t>
-      </w:r>
-      <w:r>
-        <w:rPr>
-          <w:sz w:val="26"/>
-          <w:szCs w:val="26"/>
-        </w:rPr>
-        <w:t>que la V1 plus une amélioration niveau graphisme</w:t>
-      </w:r>
-      <w:r>
-        <w:rPr>
-          <w:sz w:val="26"/>
-          <w:szCs w:val="26"/>
-        </w:rPr>
-        <w:t xml:space="preserve"> ainsi que le vol d’argent </w:t>
-      </w:r>
-      <w:r>
-        <w:rPr>
-          <w:sz w:val="26"/>
-          <w:szCs w:val="26"/>
-        </w:rPr>
-        <w:t>d’un joueur à l’autre.</w:t>
-      </w:r>
-    </w:p>
-    <w:p>
-      <w:pPr>
-        <w:ind w:left="-284"/>
-        <w:rPr>
-          <w:sz w:val="26"/>
-          <w:szCs w:val="26"/>
-        </w:rPr>
-      </w:pPr>
-    </w:p>
-    <w:p>
-      <w:pPr>
-        <w:ind w:left="-284"/>
+        <w:t>La V1 comprendra les fonctionnalités</w:t>
+      </w:r>
+      <w:r>
+        <w:rPr>
+          <w:sz w:val="26"/>
+          <w:szCs w:val="26"/>
+        </w:rPr>
+        <w:t xml:space="preserve"> : </w:t>
+      </w:r>
+    </w:p>
+    <w:p>
+      <w:pPr>
+        <w:pStyle w:val="Paragraphedeliste"/>
+        <w:numPr>
+          <w:ilvl w:val="0"/>
+          <w:numId w:val="21"/>
+        </w:numPr>
+        <w:rPr>
+          <w:sz w:val="26"/>
+          <w:szCs w:val="26"/>
+        </w:rPr>
+      </w:pPr>
+      <w:r>
+        <w:rPr>
+          <w:sz w:val="26"/>
+          <w:szCs w:val="26"/>
+        </w:rPr>
+        <w:t>Création</w:t>
+      </w:r>
+      <w:r>
+        <w:rPr>
+          <w:sz w:val="26"/>
+          <w:szCs w:val="26"/>
+        </w:rPr>
+        <w:t xml:space="preserve"> de compte</w:t>
+      </w:r>
+    </w:p>
+    <w:p>
+      <w:pPr>
+        <w:pStyle w:val="Paragraphedeliste"/>
+        <w:numPr>
+          <w:ilvl w:val="0"/>
+          <w:numId w:val="21"/>
+        </w:numPr>
+        <w:rPr>
+          <w:sz w:val="26"/>
+          <w:szCs w:val="26"/>
+        </w:rPr>
+      </w:pPr>
+      <w:r>
+        <w:rPr>
+          <w:sz w:val="26"/>
+          <w:szCs w:val="26"/>
+        </w:rPr>
+        <w:t>C</w:t>
+      </w:r>
+      <w:r>
+        <w:rPr>
+          <w:sz w:val="26"/>
+          <w:szCs w:val="26"/>
+        </w:rPr>
+        <w:t>onnexion</w:t>
+      </w:r>
+      <w:r>
+        <w:rPr>
+          <w:sz w:val="26"/>
+          <w:szCs w:val="26"/>
+        </w:rPr>
+        <w:t xml:space="preserve"> </w:t>
+      </w:r>
+    </w:p>
+    <w:p>
+      <w:pPr>
+        <w:pStyle w:val="Paragraphedeliste"/>
+        <w:numPr>
+          <w:ilvl w:val="0"/>
+          <w:numId w:val="21"/>
+        </w:numPr>
+        <w:rPr>
+          <w:sz w:val="26"/>
+          <w:szCs w:val="26"/>
+        </w:rPr>
+      </w:pPr>
+      <w:r>
+        <w:rPr>
+          <w:sz w:val="26"/>
+          <w:szCs w:val="26"/>
+        </w:rPr>
+        <w:t>D</w:t>
+      </w:r>
+      <w:r>
+        <w:rPr>
+          <w:sz w:val="26"/>
+          <w:szCs w:val="26"/>
+        </w:rPr>
+        <w:t>éconnexion</w:t>
+      </w:r>
+    </w:p>
+    <w:p>
+      <w:pPr>
+        <w:pStyle w:val="Paragraphedeliste"/>
+        <w:numPr>
+          <w:ilvl w:val="0"/>
+          <w:numId w:val="21"/>
+        </w:numPr>
+        <w:rPr>
+          <w:sz w:val="26"/>
+          <w:szCs w:val="26"/>
+        </w:rPr>
+      </w:pPr>
+      <w:r>
+        <w:rPr>
+          <w:sz w:val="26"/>
+          <w:szCs w:val="26"/>
+        </w:rPr>
+        <w:t>Affichage du leaderboard</w:t>
+      </w:r>
+      <w:r>
+        <w:rPr>
+          <w:sz w:val="26"/>
+          <w:szCs w:val="26"/>
+        </w:rPr>
+        <w:t xml:space="preserve"> </w:t>
+      </w:r>
+    </w:p>
+    <w:p>
+      <w:pPr>
+        <w:pStyle w:val="Paragraphedeliste"/>
+        <w:numPr>
+          <w:ilvl w:val="0"/>
+          <w:numId w:val="21"/>
+        </w:numPr>
+        <w:rPr>
+          <w:sz w:val="26"/>
+          <w:szCs w:val="26"/>
+        </w:rPr>
+      </w:pPr>
+      <w:r>
+        <w:rPr>
+          <w:sz w:val="26"/>
+          <w:szCs w:val="26"/>
+        </w:rPr>
+        <w:t>Augmentation de caractéristique</w:t>
+      </w:r>
+    </w:p>
+    <w:p>
+      <w:pPr>
+        <w:pStyle w:val="Paragraphedeliste"/>
+        <w:numPr>
+          <w:ilvl w:val="0"/>
+          <w:numId w:val="21"/>
+        </w:numPr>
+        <w:rPr>
+          <w:sz w:val="26"/>
+          <w:szCs w:val="26"/>
+        </w:rPr>
+      </w:pPr>
+      <w:r>
+        <w:rPr>
+          <w:sz w:val="26"/>
+          <w:szCs w:val="26"/>
+        </w:rPr>
+        <w:t>Chat de conversation</w:t>
+      </w:r>
+    </w:p>
+    <w:p>
+      <w:pPr>
+        <w:ind w:left="-284"/>
+        <w:rPr>
+          <w:sz w:val="26"/>
+          <w:szCs w:val="26"/>
+        </w:rPr>
+      </w:pPr>
+      <w:bookmarkStart w:id="8" w:name="_Toc35616020"/>
+      <w:r>
+        <w:rPr>
+          <w:sz w:val="26"/>
+          <w:szCs w:val="26"/>
+        </w:rPr>
+        <w:t xml:space="preserve">La V2 comprendra les mêmes fonctionnalités que la V1 avec une addition de : </w:t>
+      </w:r>
+    </w:p>
+    <w:p>
+      <w:pPr>
+        <w:pStyle w:val="Paragraphedeliste"/>
+        <w:numPr>
+          <w:ilvl w:val="0"/>
+          <w:numId w:val="22"/>
+        </w:numPr>
+        <w:rPr>
+          <w:sz w:val="26"/>
+          <w:szCs w:val="26"/>
+        </w:rPr>
+      </w:pPr>
+      <w:r>
+        <w:rPr>
+          <w:sz w:val="26"/>
+          <w:szCs w:val="26"/>
+        </w:rPr>
+        <w:t>A</w:t>
+      </w:r>
+      <w:r>
+        <w:rPr>
+          <w:sz w:val="26"/>
+          <w:szCs w:val="26"/>
+        </w:rPr>
+        <w:t>ttaque</w:t>
+      </w:r>
+    </w:p>
+    <w:p>
+      <w:pPr>
+        <w:pStyle w:val="Paragraphedeliste"/>
+        <w:numPr>
+          <w:ilvl w:val="0"/>
+          <w:numId w:val="22"/>
+        </w:numPr>
+        <w:rPr>
+          <w:sz w:val="26"/>
+          <w:szCs w:val="26"/>
+        </w:rPr>
+      </w:pPr>
+      <w:r>
+        <w:rPr>
+          <w:sz w:val="26"/>
+          <w:szCs w:val="26"/>
+        </w:rPr>
+        <w:t>E</w:t>
+      </w:r>
+      <w:r>
+        <w:rPr>
+          <w:sz w:val="26"/>
+          <w:szCs w:val="26"/>
+        </w:rPr>
+        <w:t>ntrainement</w:t>
+      </w:r>
+    </w:p>
+    <w:p>
+      <w:pPr>
+        <w:pStyle w:val="Paragraphedeliste"/>
+        <w:numPr>
+          <w:ilvl w:val="0"/>
+          <w:numId w:val="22"/>
+        </w:numPr>
+        <w:rPr>
+          <w:sz w:val="26"/>
+          <w:szCs w:val="26"/>
+        </w:rPr>
+      </w:pPr>
+      <w:r>
+        <w:rPr>
+          <w:sz w:val="26"/>
+          <w:szCs w:val="26"/>
+        </w:rPr>
+        <w:t>Montée de niveau</w:t>
+      </w:r>
+    </w:p>
+    <w:p>
+      <w:pPr>
+        <w:pStyle w:val="Paragraphedeliste"/>
+        <w:numPr>
+          <w:ilvl w:val="0"/>
+          <w:numId w:val="22"/>
+        </w:numPr>
+        <w:rPr>
+          <w:sz w:val="26"/>
+          <w:szCs w:val="26"/>
+        </w:rPr>
+      </w:pPr>
+      <w:r>
+        <w:rPr>
+          <w:sz w:val="26"/>
+          <w:szCs w:val="26"/>
+        </w:rPr>
+        <w:t>Gain d’expérience</w:t>
+      </w:r>
+    </w:p>
+    <w:p>
+      <w:pPr>
+        <w:pStyle w:val="Paragraphedeliste"/>
+        <w:numPr>
+          <w:ilvl w:val="0"/>
+          <w:numId w:val="22"/>
+        </w:numPr>
+        <w:rPr>
+          <w:sz w:val="26"/>
+          <w:szCs w:val="26"/>
+        </w:rPr>
+      </w:pPr>
+      <w:r>
+        <w:rPr>
+          <w:sz w:val="26"/>
+          <w:szCs w:val="26"/>
+        </w:rPr>
+        <w:t>Gain d’argent</w:t>
+      </w:r>
+    </w:p>
+    <w:p>
+      <w:pPr>
+        <w:pStyle w:val="Paragraphedeliste"/>
+        <w:numPr>
+          <w:ilvl w:val="0"/>
+          <w:numId w:val="22"/>
+        </w:numPr>
+        <w:rPr>
+          <w:sz w:val="26"/>
+          <w:szCs w:val="26"/>
+        </w:rPr>
+      </w:pPr>
+      <w:r>
+        <w:rPr>
+          <w:sz w:val="26"/>
+          <w:szCs w:val="26"/>
+        </w:rPr>
+        <w:t>Mise en place de la ‘streak’ de sagesse (série de victoire)</w:t>
+      </w:r>
+    </w:p>
+    <w:p>
+      <w:pPr>
+        <w:ind w:left="-284"/>
+        <w:rPr>
+          <w:sz w:val="26"/>
+          <w:szCs w:val="26"/>
+        </w:rPr>
+      </w:pPr>
+      <w:r>
+        <w:rPr>
+          <w:sz w:val="26"/>
+          <w:szCs w:val="26"/>
+        </w:rPr>
+        <w:t>La V</w:t>
+      </w:r>
+      <w:r>
+        <w:rPr>
+          <w:sz w:val="26"/>
+          <w:szCs w:val="26"/>
+        </w:rPr>
+        <w:t>3</w:t>
+      </w:r>
+      <w:r>
+        <w:rPr>
+          <w:sz w:val="26"/>
+          <w:szCs w:val="26"/>
+        </w:rPr>
+        <w:t xml:space="preserve"> comprendra les mêmes fonctionnalités que la V</w:t>
+      </w:r>
+      <w:r>
+        <w:rPr>
+          <w:sz w:val="26"/>
+          <w:szCs w:val="26"/>
+        </w:rPr>
+        <w:t>2</w:t>
+      </w:r>
+      <w:r>
+        <w:rPr>
+          <w:sz w:val="26"/>
+          <w:szCs w:val="26"/>
+        </w:rPr>
+        <w:t xml:space="preserve"> avec une addition de : </w:t>
+      </w:r>
+    </w:p>
+    <w:p>
+      <w:pPr>
+        <w:pStyle w:val="Paragraphedeliste"/>
+        <w:numPr>
+          <w:ilvl w:val="0"/>
+          <w:numId w:val="22"/>
+        </w:numPr>
+        <w:rPr>
+          <w:sz w:val="26"/>
+          <w:szCs w:val="26"/>
+        </w:rPr>
+      </w:pPr>
+      <w:r>
+        <w:rPr>
+          <w:sz w:val="26"/>
+          <w:szCs w:val="26"/>
+        </w:rPr>
+        <w:t>Possibilité de choisir un Avatar parmi une multitude de choix</w:t>
+      </w:r>
+    </w:p>
+    <w:p>
+      <w:pPr>
         <w:rPr>
           <w:sz w:val="26"/>
           <w:szCs w:val="26"/>
@@ -4268,8 +4725,8 @@
         <w:pStyle w:val="Titre1"/>
         <w:ind w:left="-284"/>
       </w:pPr>
-      <w:bookmarkStart w:id="8" w:name="_Toc35616020"/>
-      <w:r>
+      <w:r>
+        <w:lastRenderedPageBreak/>
         <w:t>Description du projet</w:t>
       </w:r>
       <w:bookmarkEnd w:id="8"/>
@@ -4333,7 +4790,6 @@
         <w:rPr>
           <w:noProof/>
         </w:rPr>
-        <w:lastRenderedPageBreak/>
         <w:drawing>
           <wp:inline distT="0" distB="0" distL="0" distR="0" wp14:anchorId="42A2B097" wp14:editId="1EB145C1">
             <wp:extent cx="5499279" cy="3087889"/>
@@ -4426,6 +4882,7 @@
         <w:rPr>
           <w:noProof/>
         </w:rPr>
+        <w:lastRenderedPageBreak/>
         <w:drawing>
           <wp:inline distT="0" distB="0" distL="0" distR="0" wp14:anchorId="62BB5C9D" wp14:editId="0CCA8177">
             <wp:extent cx="5499100" cy="3096275"/>
@@ -4472,7 +4929,6 @@
         <w:rPr>
           <w:noProof/>
         </w:rPr>
-        <w:lastRenderedPageBreak/>
         <w:drawing>
           <wp:inline distT="0" distB="0" distL="0" distR="0" wp14:anchorId="31F1F3AE" wp14:editId="64B5F52A">
             <wp:extent cx="5550794" cy="4920578"/>
@@ -4519,6 +4975,7 @@
         <w:rPr>
           <w:noProof/>
         </w:rPr>
+        <w:lastRenderedPageBreak/>
         <w:drawing>
           <wp:inline distT="0" distB="0" distL="0" distR="0" wp14:anchorId="78061B2E" wp14:editId="171212F8">
             <wp:extent cx="5550535" cy="3412796"/>
@@ -4565,7 +5022,6 @@
         <w:rPr>
           <w:noProof/>
         </w:rPr>
-        <w:lastRenderedPageBreak/>
         <w:drawing>
           <wp:inline distT="0" distB="0" distL="0" distR="0" wp14:anchorId="1743DEEE" wp14:editId="67BAD912">
             <wp:extent cx="5306096" cy="2975321"/>
@@ -4612,6 +5068,7 @@
         <w:rPr>
           <w:noProof/>
         </w:rPr>
+        <w:lastRenderedPageBreak/>
         <w:drawing>
           <wp:inline distT="0" distB="0" distL="0" distR="0" wp14:anchorId="79A7C16F" wp14:editId="6C953632">
             <wp:extent cx="5306060" cy="3346702"/>
@@ -4840,16 +5297,51 @@
           </wp:inline>
         </w:drawing>
       </w:r>
+    </w:p>
+    <w:p>
+      <w:pPr>
+        <w:ind w:left="-284"/>
+      </w:pPr>
+    </w:p>
+    <w:p>
+      <w:pPr>
+        <w:ind w:left="-284"/>
+      </w:pPr>
+    </w:p>
+    <w:p>
+      <w:pPr>
+        <w:ind w:left="-284"/>
+      </w:pPr>
+    </w:p>
+    <w:p>
+      <w:pPr>
+        <w:ind w:left="-284"/>
+      </w:pPr>
+    </w:p>
+    <w:p>
+      <w:pPr>
+        <w:ind w:left="-284"/>
+      </w:pPr>
+    </w:p>
+    <w:p>
+      <w:pPr>
+        <w:pStyle w:val="Titre4"/>
+      </w:pPr>
+      <w:r>
+        <w:lastRenderedPageBreak/>
+        <w:t>Modèle conceptuel des données :</w:t>
+      </w:r>
+    </w:p>
+    <w:p>
       <w:r>
         <w:rPr>
           <w:noProof/>
         </w:rPr>
-        <w:lastRenderedPageBreak/>
         <w:drawing>
-          <wp:inline distT="0" distB="0" distL="0" distR="0" wp14:anchorId="7A86265D" wp14:editId="4780345F">
-            <wp:extent cx="5760720" cy="5647447"/>
-            <wp:effectExtent l="0" t="0" r="5080" b="4445"/>
-            <wp:docPr id="12" name="Image 12"/>
+          <wp:inline distT="0" distB="0" distL="0" distR="0" wp14:anchorId="399485BC" wp14:editId="149155A7">
+            <wp:extent cx="4508626" cy="2674760"/>
+            <wp:effectExtent l="0" t="0" r="0" b="5080"/>
+            <wp:docPr id="26" name="Image 26"/>
             <wp:cNvGraphicFramePr>
               <a:graphicFrameLocks xmlns:a="http://schemas.openxmlformats.org/drawingml/2006/main" noChangeAspect="1"/>
             </wp:cNvGraphicFramePr>
@@ -4857,11 +5349,11 @@
               <a:graphicData uri="http://schemas.openxmlformats.org/drawingml/2006/picture">
                 <pic:pic xmlns:pic="http://schemas.openxmlformats.org/drawingml/2006/picture">
                   <pic:nvPicPr>
-                    <pic:cNvPr id="12" name="contact.png"/>
+                    <pic:cNvPr id="26" name="MCD.png"/>
                     <pic:cNvPicPr/>
                   </pic:nvPicPr>
                   <pic:blipFill>
-                    <a:blip r:embed="rId26">
+                    <a:blip r:embed="rId26" cstate="print">
                       <a:extLst>
                         <a:ext uri="{28A0092B-C50C-407E-A947-70E740481C1C}">
                           <a14:useLocalDpi xmlns:a14="http://schemas.microsoft.com/office/drawing/2010/main" val="0"/>
@@ -4875,7 +5367,7 @@
                   <pic:spPr>
                     <a:xfrm>
                       <a:off x="0" y="0"/>
-                      <a:ext cx="5773949" cy="5660416"/>
+                      <a:ext cx="4513860" cy="2677865"/>
                     </a:xfrm>
                     <a:prstGeom prst="rect">
                       <a:avLst/>
@@ -4887,15 +5379,23 @@
           </wp:inline>
         </w:drawing>
       </w:r>
+    </w:p>
+    <w:p>
+      <w:pPr>
+        <w:pStyle w:val="Titre4"/>
+      </w:pPr>
+      <w:r>
+        <w:t xml:space="preserve">Modèle logique des données : </w:t>
+      </w:r>
       <w:r>
         <w:rPr>
           <w:noProof/>
         </w:rPr>
         <w:drawing>
-          <wp:inline distT="0" distB="0" distL="0" distR="0" wp14:anchorId="06D6324F" wp14:editId="0BDA2125">
-            <wp:extent cx="5760720" cy="3234690"/>
-            <wp:effectExtent l="0" t="0" r="5080" b="3810"/>
-            <wp:docPr id="13" name="Image 13"/>
+          <wp:inline distT="0" distB="0" distL="0" distR="0" wp14:anchorId="0C04732F" wp14:editId="65B96BA5">
+            <wp:extent cx="4101220" cy="2637855"/>
+            <wp:effectExtent l="0" t="0" r="1270" b="3810"/>
+            <wp:docPr id="27" name="Image 27"/>
             <wp:cNvGraphicFramePr>
               <a:graphicFrameLocks xmlns:a="http://schemas.openxmlformats.org/drawingml/2006/main" noChangeAspect="1"/>
             </wp:cNvGraphicFramePr>
@@ -4903,7 +5403,7 @@
               <a:graphicData uri="http://schemas.openxmlformats.org/drawingml/2006/picture">
                 <pic:pic xmlns:pic="http://schemas.openxmlformats.org/drawingml/2006/picture">
                   <pic:nvPicPr>
-                    <pic:cNvPr id="13" name="contactsent.png"/>
+                    <pic:cNvPr id="27" name="MLD.png"/>
                     <pic:cNvPicPr/>
                   </pic:nvPicPr>
                   <pic:blipFill>
@@ -4921,7 +5421,7 @@
                   <pic:spPr>
                     <a:xfrm>
                       <a:off x="0" y="0"/>
-                      <a:ext cx="5760720" cy="3234690"/>
+                      <a:ext cx="4111231" cy="2644294"/>
                     </a:xfrm>
                     <a:prstGeom prst="rect">
                       <a:avLst/>
@@ -4935,27 +5435,37 @@
       </w:r>
     </w:p>
     <w:p>
+      <w:r>
+        <w:br w:type="page"/>
+      </w:r>
+    </w:p>
+    <w:p>
       <w:pPr>
         <w:pStyle w:val="Titre4"/>
       </w:pPr>
       <w:r>
+        <w:lastRenderedPageBreak/>
         <w:t>Diagramme de cas d’utilisation :</w:t>
       </w:r>
     </w:p>
-    <w:p/>
-    <w:p>
-      <w:pPr>
-        <w:ind w:left="-284"/>
-      </w:pPr>
+    <w:p>
+      <w:r>
+        <w:t>Diagramme de cas d’utilisation de l’Admin :</w:t>
+      </w:r>
+    </w:p>
+    <w:p>
+      <w:r>
+        <w:t xml:space="preserve"> </w:t>
+      </w:r>
       <w:r>
         <w:rPr>
           <w:noProof/>
         </w:rPr>
         <w:drawing>
-          <wp:inline distT="0" distB="0" distL="0" distR="0" wp14:anchorId="4744DFA2" wp14:editId="40ABDC1F">
-            <wp:extent cx="5760720" cy="4547870"/>
-            <wp:effectExtent l="0" t="0" r="5080" b="0"/>
-            <wp:docPr id="22" name="Image 22"/>
+          <wp:inline distT="0" distB="0" distL="0" distR="0" wp14:anchorId="1CE2C2EF" wp14:editId="0EB48009">
+            <wp:extent cx="4226379" cy="3195874"/>
+            <wp:effectExtent l="0" t="0" r="3175" b="5080"/>
+            <wp:docPr id="25" name="Image 25"/>
             <wp:cNvGraphicFramePr>
               <a:graphicFrameLocks xmlns:a="http://schemas.openxmlformats.org/drawingml/2006/main" noChangeAspect="1"/>
             </wp:cNvGraphicFramePr>
@@ -4963,7 +5473,7 @@
               <a:graphicData uri="http://schemas.openxmlformats.org/drawingml/2006/picture">
                 <pic:pic xmlns:pic="http://schemas.openxmlformats.org/drawingml/2006/picture">
                   <pic:nvPicPr>
-                    <pic:cNvPr id="22" name="UseCaseDiagram.png"/>
+                    <pic:cNvPr id="25" name="Admin_Use_Case_Diagram.png"/>
                     <pic:cNvPicPr/>
                   </pic:nvPicPr>
                   <pic:blipFill>
@@ -4981,7 +5491,7 @@
                   <pic:spPr>
                     <a:xfrm>
                       <a:off x="0" y="0"/>
-                      <a:ext cx="5760720" cy="4547870"/>
+                      <a:ext cx="4261767" cy="3222634"/>
                     </a:xfrm>
                     <a:prstGeom prst="rect">
                       <a:avLst/>
@@ -4995,6 +5505,189 @@
       </w:r>
     </w:p>
     <w:p>
+      <w:r>
+        <w:t>Diagramme de cas d’utilisation d</w:t>
+      </w:r>
+      <w:r>
+        <w:t xml:space="preserve">u User </w:t>
+      </w:r>
+      <w:r>
+        <w:t>:</w:t>
+      </w:r>
+    </w:p>
+    <w:p>
+      <w:r>
+        <w:t xml:space="preserve"> </w:t>
+      </w:r>
+      <w:r>
+        <w:rPr>
+          <w:noProof/>
+        </w:rPr>
+        <w:drawing>
+          <wp:inline distT="0" distB="0" distL="0" distR="0" wp14:anchorId="1DD54A90" wp14:editId="2251BD10">
+            <wp:extent cx="4119327" cy="4584751"/>
+            <wp:effectExtent l="0" t="0" r="0" b="0"/>
+            <wp:docPr id="16" name="Image 16"/>
+            <wp:cNvGraphicFramePr>
+              <a:graphicFrameLocks xmlns:a="http://schemas.openxmlformats.org/drawingml/2006/main" noChangeAspect="1"/>
+            </wp:cNvGraphicFramePr>
+            <a:graphic xmlns:a="http://schemas.openxmlformats.org/drawingml/2006/main">
+              <a:graphicData uri="http://schemas.openxmlformats.org/drawingml/2006/picture">
+                <pic:pic xmlns:pic="http://schemas.openxmlformats.org/drawingml/2006/picture">
+                  <pic:nvPicPr>
+                    <pic:cNvPr id="16" name="User_Use_Case_Diagram.png"/>
+                    <pic:cNvPicPr/>
+                  </pic:nvPicPr>
+                  <pic:blipFill>
+                    <a:blip r:embed="rId29" cstate="print">
+                      <a:extLst>
+                        <a:ext uri="{28A0092B-C50C-407E-A947-70E740481C1C}">
+                          <a14:useLocalDpi xmlns:a14="http://schemas.microsoft.com/office/drawing/2010/main" val="0"/>
+                        </a:ext>
+                      </a:extLst>
+                    </a:blip>
+                    <a:stretch>
+                      <a:fillRect/>
+                    </a:stretch>
+                  </pic:blipFill>
+                  <pic:spPr>
+                    <a:xfrm>
+                      <a:off x="0" y="0"/>
+                      <a:ext cx="4152921" cy="4622140"/>
+                    </a:xfrm>
+                    <a:prstGeom prst="rect">
+                      <a:avLst/>
+                    </a:prstGeom>
+                  </pic:spPr>
+                </pic:pic>
+              </a:graphicData>
+            </a:graphic>
+          </wp:inline>
+        </w:drawing>
+      </w:r>
+    </w:p>
+    <w:p/>
+    <w:p/>
+    <w:p>
+      <w:r>
+        <w:lastRenderedPageBreak/>
+        <w:t xml:space="preserve">Diagramme de cas d’utilisation </w:t>
+      </w:r>
+      <w:r>
+        <w:t xml:space="preserve">du Personnage </w:t>
+      </w:r>
+      <w:r>
+        <w:t xml:space="preserve">: </w:t>
+      </w:r>
+    </w:p>
+    <w:p>
+      <w:pPr>
+        <w:ind w:left="-284"/>
+      </w:pPr>
+      <w:r>
+        <w:rPr>
+          <w:noProof/>
+        </w:rPr>
+        <w:drawing>
+          <wp:inline distT="0" distB="0" distL="0" distR="0" wp14:anchorId="2DAF36EF" wp14:editId="65AEB7D7">
+            <wp:extent cx="4154815" cy="4517537"/>
+            <wp:effectExtent l="0" t="0" r="0" b="3810"/>
+            <wp:docPr id="21" name="Image 21"/>
+            <wp:cNvGraphicFramePr>
+              <a:graphicFrameLocks xmlns:a="http://schemas.openxmlformats.org/drawingml/2006/main" noChangeAspect="1"/>
+            </wp:cNvGraphicFramePr>
+            <a:graphic xmlns:a="http://schemas.openxmlformats.org/drawingml/2006/main">
+              <a:graphicData uri="http://schemas.openxmlformats.org/drawingml/2006/picture">
+                <pic:pic xmlns:pic="http://schemas.openxmlformats.org/drawingml/2006/picture">
+                  <pic:nvPicPr>
+                    <pic:cNvPr id="21" name="Character_Use_Case_Diagram.png"/>
+                    <pic:cNvPicPr/>
+                  </pic:nvPicPr>
+                  <pic:blipFill>
+                    <a:blip r:embed="rId30" cstate="print">
+                      <a:extLst>
+                        <a:ext uri="{28A0092B-C50C-407E-A947-70E740481C1C}">
+                          <a14:useLocalDpi xmlns:a14="http://schemas.microsoft.com/office/drawing/2010/main" val="0"/>
+                        </a:ext>
+                      </a:extLst>
+                    </a:blip>
+                    <a:stretch>
+                      <a:fillRect/>
+                    </a:stretch>
+                  </pic:blipFill>
+                  <pic:spPr>
+                    <a:xfrm>
+                      <a:off x="0" y="0"/>
+                      <a:ext cx="4186983" cy="4552513"/>
+                    </a:xfrm>
+                    <a:prstGeom prst="rect">
+                      <a:avLst/>
+                    </a:prstGeom>
+                  </pic:spPr>
+                </pic:pic>
+              </a:graphicData>
+            </a:graphic>
+          </wp:inline>
+        </w:drawing>
+      </w:r>
+    </w:p>
+    <w:p>
+      <w:pPr>
+        <w:pStyle w:val="Titre4"/>
+      </w:pPr>
+      <w:r>
+        <w:t>Diagramme de Classe :</w:t>
+      </w:r>
+    </w:p>
+    <w:p>
+      <w:r>
+        <w:rPr>
+          <w:noProof/>
+        </w:rPr>
+        <w:drawing>
+          <wp:inline distT="0" distB="0" distL="0" distR="0" wp14:anchorId="3242D8BE" wp14:editId="0074A769">
+            <wp:extent cx="3976199" cy="3739082"/>
+            <wp:effectExtent l="0" t="0" r="0" b="0"/>
+            <wp:docPr id="28" name="Image 28"/>
+            <wp:cNvGraphicFramePr>
+              <a:graphicFrameLocks xmlns:a="http://schemas.openxmlformats.org/drawingml/2006/main" noChangeAspect="1"/>
+            </wp:cNvGraphicFramePr>
+            <a:graphic xmlns:a="http://schemas.openxmlformats.org/drawingml/2006/main">
+              <a:graphicData uri="http://schemas.openxmlformats.org/drawingml/2006/picture">
+                <pic:pic xmlns:pic="http://schemas.openxmlformats.org/drawingml/2006/picture">
+                  <pic:nvPicPr>
+                    <pic:cNvPr id="28" name="Class_Diagram.png"/>
+                    <pic:cNvPicPr/>
+                  </pic:nvPicPr>
+                  <pic:blipFill>
+                    <a:blip r:embed="rId31" cstate="print">
+                      <a:extLst>
+                        <a:ext uri="{28A0092B-C50C-407E-A947-70E740481C1C}">
+                          <a14:useLocalDpi xmlns:a14="http://schemas.microsoft.com/office/drawing/2010/main" val="0"/>
+                        </a:ext>
+                      </a:extLst>
+                    </a:blip>
+                    <a:stretch>
+                      <a:fillRect/>
+                    </a:stretch>
+                  </pic:blipFill>
+                  <pic:spPr>
+                    <a:xfrm>
+                      <a:off x="0" y="0"/>
+                      <a:ext cx="3986769" cy="3749022"/>
+                    </a:xfrm>
+                    <a:prstGeom prst="rect">
+                      <a:avLst/>
+                    </a:prstGeom>
+                  </pic:spPr>
+                </pic:pic>
+              </a:graphicData>
+            </a:graphic>
+          </wp:inline>
+        </w:drawing>
+      </w:r>
+    </w:p>
+    <w:p>
       <w:pPr>
         <w:ind w:left="-284"/>
       </w:pPr>
@@ -5006,6 +5699,7 @@
       </w:pPr>
       <w:bookmarkStart w:id="10" w:name="_Toc35616023"/>
       <w:r>
+        <w:lastRenderedPageBreak/>
         <w:t>Jeu</w:t>
       </w:r>
       <w:bookmarkEnd w:id="10"/>
@@ -5419,6 +6113,7 @@
           <w:sz w:val="26"/>
           <w:szCs w:val="26"/>
         </w:rPr>
+        <w:lastRenderedPageBreak/>
         <w:t>On attaque les autres joueurs de la classe différente. Cela augmente l’expérience et rapporte de l’argent.</w:t>
       </w:r>
     </w:p>
@@ -5587,7 +6282,6 @@
         <w:ind w:left="-284"/>
       </w:pPr>
       <w:r>
-        <w:lastRenderedPageBreak/>
         <w:t>Chat entre amis</w:t>
       </w:r>
     </w:p>
@@ -5807,6 +6501,7 @@
       </w:pPr>
       <w:bookmarkStart w:id="13" w:name="_Toc35616031"/>
       <w:r>
+        <w:lastRenderedPageBreak/>
         <w:t>Back Office</w:t>
       </w:r>
       <w:bookmarkEnd w:id="13"/>
@@ -6067,7 +6762,6 @@
       </w:pPr>
       <w:bookmarkStart w:id="20" w:name="_Toc35616040"/>
       <w:r>
-        <w:lastRenderedPageBreak/>
         <w:t>Éléments</w:t>
       </w:r>
       <w:r>
@@ -6358,6 +7052,7 @@
           <w:sz w:val="26"/>
           <w:szCs w:val="26"/>
         </w:rPr>
+        <w:lastRenderedPageBreak/>
         <w:t xml:space="preserve">Partie HTML / CSS / </w:t>
       </w:r>
       <w:proofErr w:type="spellStart"/>
@@ -6440,6 +7135,119 @@
 <file path=word/numbering.xml><?xml version="1.0" encoding="utf-8"?>
 <w:numbering xmlns:wpc="http://schemas.microsoft.com/office/word/2010/wordprocessingCanvas" xmlns:cx="http://schemas.microsoft.com/office/drawing/2014/chartex" xmlns:cx1="http://schemas.microsoft.com/office/drawing/2015/9/8/chartex" xmlns:cx2="http://schemas.microsoft.com/office/drawing/2015/10/21/chartex" xmlns:cx3="http://schemas.microsoft.com/office/drawing/2016/5/9/chartex" xmlns:cx4="http://schemas.microsoft.com/office/drawing/2016/5/10/chartex" xmlns:cx5="http://schemas.microsoft.com/office/drawing/2016/5/11/chartex" xmlns:cx6="http://schemas.microsoft.com/office/drawing/2016/5/12/chartex" xmlns:cx7="http://schemas.microsoft.com/office/drawing/2016/5/13/chartex" xmlns:cx8="http://schemas.microsoft.com/office/drawing/2016/5/14/chartex" xmlns:mc="http://schemas.openxmlformats.org/markup-compatibility/2006" xmlns:aink="http://schemas.microsoft.com/office/drawing/2016/ink" xmlns:am3d="http://schemas.microsoft.com/office/drawing/2017/model3d" xmlns:o="urn:schemas-microsoft-com:office:office" xmlns:r="http://schemas.openxmlformats.org/officeDocument/2006/relationships" xmlns:m="http://schemas.openxmlformats.org/officeDocument/2006/math" xmlns:v="urn:schemas-microsoft-com:vml" xmlns:wp14="http://schemas.microsoft.com/office/word/2010/wordprocessingDrawing" xmlns:wp="http://schemas.openxmlformats.org/drawingml/2006/wordprocessingDrawing" xmlns:w10="urn:schemas-microsoft-com:office:word" xmlns:w="http://schemas.openxmlformats.org/wordprocessingml/2006/main" xmlns:w14="http://schemas.microsoft.com/office/word/2010/wordml" xmlns:w15="http://schemas.microsoft.com/office/word/2012/wordml" xmlns:w16cex="http://schemas.microsoft.com/office/word/2018/wordml/cex" xmlns:w16cid="http://schemas.microsoft.com/office/word/2016/wordml/cid" xmlns:w16="http://schemas.microsoft.com/office/word/2018/wordml" xmlns:w16se="http://schemas.microsoft.com/office/word/2015/wordml/symex" xmlns:wpg="http://schemas.microsoft.com/office/word/2010/wordprocessingGroup" xmlns:wpi="http://schemas.microsoft.com/office/word/2010/wordprocessingInk" xmlns:wne="http://schemas.microsoft.com/office/word/2006/wordml" xmlns:wps="http://schemas.microsoft.com/office/word/2010/wordprocessingShape" mc:Ignorable="w14 w15 w16se w16cid w16 w16cex wp14">
   <w:abstractNum w:abstractNumId="0" w15:restartNumberingAfterBreak="0">
+    <w:nsid w:val="0DCB4412"/>
+    <w:multiLevelType w:val="hybridMultilevel"/>
+    <w:tmpl w:val="33A81CA6"/>
+    <w:lvl w:ilvl="0" w:tplc="040C0001">
+      <w:start w:val="1"/>
+      <w:numFmt w:val="bullet"/>
+      <w:lvlText w:val=""/>
+      <w:lvlJc w:val="left"/>
+      <w:pPr>
+        <w:ind w:left="436" w:hanging="360"/>
+      </w:pPr>
+      <w:rPr>
+        <w:rFonts w:ascii="Symbol" w:hAnsi="Symbol" w:hint="default"/>
+      </w:rPr>
+    </w:lvl>
+    <w:lvl w:ilvl="1" w:tplc="040C0003" w:tentative="1">
+      <w:start w:val="1"/>
+      <w:numFmt w:val="bullet"/>
+      <w:lvlText w:val="o"/>
+      <w:lvlJc w:val="left"/>
+      <w:pPr>
+        <w:ind w:left="1156" w:hanging="360"/>
+      </w:pPr>
+      <w:rPr>
+        <w:rFonts w:ascii="Courier New" w:hAnsi="Courier New" w:cs="Courier New" w:hint="default"/>
+      </w:rPr>
+    </w:lvl>
+    <w:lvl w:ilvl="2" w:tplc="040C0005" w:tentative="1">
+      <w:start w:val="1"/>
+      <w:numFmt w:val="bullet"/>
+      <w:lvlText w:val=""/>
+      <w:lvlJc w:val="left"/>
+      <w:pPr>
+        <w:ind w:left="1876" w:hanging="360"/>
+      </w:pPr>
+      <w:rPr>
+        <w:rFonts w:ascii="Wingdings" w:hAnsi="Wingdings" w:hint="default"/>
+      </w:rPr>
+    </w:lvl>
+    <w:lvl w:ilvl="3" w:tplc="040C0001" w:tentative="1">
+      <w:start w:val="1"/>
+      <w:numFmt w:val="bullet"/>
+      <w:lvlText w:val=""/>
+      <w:lvlJc w:val="left"/>
+      <w:pPr>
+        <w:ind w:left="2596" w:hanging="360"/>
+      </w:pPr>
+      <w:rPr>
+        <w:rFonts w:ascii="Symbol" w:hAnsi="Symbol" w:hint="default"/>
+      </w:rPr>
+    </w:lvl>
+    <w:lvl w:ilvl="4" w:tplc="040C0003" w:tentative="1">
+      <w:start w:val="1"/>
+      <w:numFmt w:val="bullet"/>
+      <w:lvlText w:val="o"/>
+      <w:lvlJc w:val="left"/>
+      <w:pPr>
+        <w:ind w:left="3316" w:hanging="360"/>
+      </w:pPr>
+      <w:rPr>
+        <w:rFonts w:ascii="Courier New" w:hAnsi="Courier New" w:cs="Courier New" w:hint="default"/>
+      </w:rPr>
+    </w:lvl>
+    <w:lvl w:ilvl="5" w:tplc="040C0005" w:tentative="1">
+      <w:start w:val="1"/>
+      <w:numFmt w:val="bullet"/>
+      <w:lvlText w:val=""/>
+      <w:lvlJc w:val="left"/>
+      <w:pPr>
+        <w:ind w:left="4036" w:hanging="360"/>
+      </w:pPr>
+      <w:rPr>
+        <w:rFonts w:ascii="Wingdings" w:hAnsi="Wingdings" w:hint="default"/>
+      </w:rPr>
+    </w:lvl>
+    <w:lvl w:ilvl="6" w:tplc="040C0001" w:tentative="1">
+      <w:start w:val="1"/>
+      <w:numFmt w:val="bullet"/>
+      <w:lvlText w:val=""/>
+      <w:lvlJc w:val="left"/>
+      <w:pPr>
+        <w:ind w:left="4756" w:hanging="360"/>
+      </w:pPr>
+      <w:rPr>
+        <w:rFonts w:ascii="Symbol" w:hAnsi="Symbol" w:hint="default"/>
+      </w:rPr>
+    </w:lvl>
+    <w:lvl w:ilvl="7" w:tplc="040C0003" w:tentative="1">
+      <w:start w:val="1"/>
+      <w:numFmt w:val="bullet"/>
+      <w:lvlText w:val="o"/>
+      <w:lvlJc w:val="left"/>
+      <w:pPr>
+        <w:ind w:left="5476" w:hanging="360"/>
+      </w:pPr>
+      <w:rPr>
+        <w:rFonts w:ascii="Courier New" w:hAnsi="Courier New" w:cs="Courier New" w:hint="default"/>
+      </w:rPr>
+    </w:lvl>
+    <w:lvl w:ilvl="8" w:tplc="040C0005" w:tentative="1">
+      <w:start w:val="1"/>
+      <w:numFmt w:val="bullet"/>
+      <w:lvlText w:val=""/>
+      <w:lvlJc w:val="left"/>
+      <w:pPr>
+        <w:ind w:left="6196" w:hanging="360"/>
+      </w:pPr>
+      <w:rPr>
+        <w:rFonts w:ascii="Wingdings" w:hAnsi="Wingdings" w:hint="default"/>
+      </w:rPr>
+    </w:lvl>
+  </w:abstractNum>
+  <w:abstractNum w:abstractNumId="1" w15:restartNumberingAfterBreak="0">
     <w:nsid w:val="243664BC"/>
     <w:multiLevelType w:val="multilevel"/>
     <w:tmpl w:val="8F1822BC"/>
@@ -6588,7 +7396,7 @@
       </w:rPr>
     </w:lvl>
   </w:abstractNum>
-  <w:abstractNum w:abstractNumId="1" w15:restartNumberingAfterBreak="0">
+  <w:abstractNum w:abstractNumId="2" w15:restartNumberingAfterBreak="0">
     <w:nsid w:val="28B43EE0"/>
     <w:multiLevelType w:val="multilevel"/>
     <w:tmpl w:val="040C001F"/>
@@ -6674,7 +7482,7 @@
       </w:pPr>
     </w:lvl>
   </w:abstractNum>
-  <w:abstractNum w:abstractNumId="2" w15:restartNumberingAfterBreak="0">
+  <w:abstractNum w:abstractNumId="3" w15:restartNumberingAfterBreak="0">
     <w:nsid w:val="2E36016F"/>
     <w:multiLevelType w:val="hybridMultilevel"/>
     <w:tmpl w:val="79A08EF2"/>
@@ -6787,7 +7595,7 @@
       </w:rPr>
     </w:lvl>
   </w:abstractNum>
-  <w:abstractNum w:abstractNumId="3" w15:restartNumberingAfterBreak="0">
+  <w:abstractNum w:abstractNumId="4" w15:restartNumberingAfterBreak="0">
     <w:nsid w:val="2ED73836"/>
     <w:multiLevelType w:val="multilevel"/>
     <w:tmpl w:val="040C001F"/>
@@ -6873,7 +7681,7 @@
       </w:pPr>
     </w:lvl>
   </w:abstractNum>
-  <w:abstractNum w:abstractNumId="4" w15:restartNumberingAfterBreak="0">
+  <w:abstractNum w:abstractNumId="5" w15:restartNumberingAfterBreak="0">
     <w:nsid w:val="338B1D9A"/>
     <w:multiLevelType w:val="hybridMultilevel"/>
     <w:tmpl w:val="CBB4654A"/>
@@ -6986,7 +7794,7 @@
       </w:rPr>
     </w:lvl>
   </w:abstractNum>
-  <w:abstractNum w:abstractNumId="5" w15:restartNumberingAfterBreak="0">
+  <w:abstractNum w:abstractNumId="6" w15:restartNumberingAfterBreak="0">
     <w:nsid w:val="34C07308"/>
     <w:multiLevelType w:val="multilevel"/>
     <w:tmpl w:val="24785C12"/>
@@ -7129,7 +7937,7 @@
       </w:pPr>
     </w:lvl>
   </w:abstractNum>
-  <w:abstractNum w:abstractNumId="6" w15:restartNumberingAfterBreak="0">
+  <w:abstractNum w:abstractNumId="7" w15:restartNumberingAfterBreak="0">
     <w:nsid w:val="3A7C6A91"/>
     <w:multiLevelType w:val="multilevel"/>
     <w:tmpl w:val="040C001F"/>
@@ -7215,7 +8023,7 @@
       </w:pPr>
     </w:lvl>
   </w:abstractNum>
-  <w:abstractNum w:abstractNumId="7" w15:restartNumberingAfterBreak="0">
+  <w:abstractNum w:abstractNumId="8" w15:restartNumberingAfterBreak="0">
     <w:nsid w:val="3BA56EB0"/>
     <w:multiLevelType w:val="hybridMultilevel"/>
     <w:tmpl w:val="6912395E"/>
@@ -7301,7 +8109,7 @@
       </w:pPr>
     </w:lvl>
   </w:abstractNum>
-  <w:abstractNum w:abstractNumId="8" w15:restartNumberingAfterBreak="0">
+  <w:abstractNum w:abstractNumId="9" w15:restartNumberingAfterBreak="0">
     <w:nsid w:val="40E02276"/>
     <w:multiLevelType w:val="hybridMultilevel"/>
     <w:tmpl w:val="A5A2B5A6"/>
@@ -7414,7 +8222,7 @@
       </w:rPr>
     </w:lvl>
   </w:abstractNum>
-  <w:abstractNum w:abstractNumId="9" w15:restartNumberingAfterBreak="0">
+  <w:abstractNum w:abstractNumId="10" w15:restartNumberingAfterBreak="0">
     <w:nsid w:val="441D55F0"/>
     <w:multiLevelType w:val="hybridMultilevel"/>
     <w:tmpl w:val="5476BD9A"/>
@@ -7527,7 +8335,7 @@
       </w:rPr>
     </w:lvl>
   </w:abstractNum>
-  <w:abstractNum w:abstractNumId="10" w15:restartNumberingAfterBreak="0">
+  <w:abstractNum w:abstractNumId="11" w15:restartNumberingAfterBreak="0">
     <w:nsid w:val="4DAE4592"/>
     <w:multiLevelType w:val="hybridMultilevel"/>
     <w:tmpl w:val="73526C16"/>
@@ -7640,7 +8448,120 @@
       </w:rPr>
     </w:lvl>
   </w:abstractNum>
-  <w:abstractNum w:abstractNumId="11" w15:restartNumberingAfterBreak="0">
+  <w:abstractNum w:abstractNumId="12" w15:restartNumberingAfterBreak="0">
+    <w:nsid w:val="4FB7760A"/>
+    <w:multiLevelType w:val="hybridMultilevel"/>
+    <w:tmpl w:val="3A5EA3E8"/>
+    <w:lvl w:ilvl="0" w:tplc="040C0001">
+      <w:start w:val="1"/>
+      <w:numFmt w:val="bullet"/>
+      <w:lvlText w:val=""/>
+      <w:lvlJc w:val="left"/>
+      <w:pPr>
+        <w:ind w:left="436" w:hanging="360"/>
+      </w:pPr>
+      <w:rPr>
+        <w:rFonts w:ascii="Symbol" w:hAnsi="Symbol" w:hint="default"/>
+      </w:rPr>
+    </w:lvl>
+    <w:lvl w:ilvl="1" w:tplc="040C0003" w:tentative="1">
+      <w:start w:val="1"/>
+      <w:numFmt w:val="bullet"/>
+      <w:lvlText w:val="o"/>
+      <w:lvlJc w:val="left"/>
+      <w:pPr>
+        <w:ind w:left="1156" w:hanging="360"/>
+      </w:pPr>
+      <w:rPr>
+        <w:rFonts w:ascii="Courier New" w:hAnsi="Courier New" w:cs="Courier New" w:hint="default"/>
+      </w:rPr>
+    </w:lvl>
+    <w:lvl w:ilvl="2" w:tplc="040C0005" w:tentative="1">
+      <w:start w:val="1"/>
+      <w:numFmt w:val="bullet"/>
+      <w:lvlText w:val=""/>
+      <w:lvlJc w:val="left"/>
+      <w:pPr>
+        <w:ind w:left="1876" w:hanging="360"/>
+      </w:pPr>
+      <w:rPr>
+        <w:rFonts w:ascii="Wingdings" w:hAnsi="Wingdings" w:hint="default"/>
+      </w:rPr>
+    </w:lvl>
+    <w:lvl w:ilvl="3" w:tplc="040C0001" w:tentative="1">
+      <w:start w:val="1"/>
+      <w:numFmt w:val="bullet"/>
+      <w:lvlText w:val=""/>
+      <w:lvlJc w:val="left"/>
+      <w:pPr>
+        <w:ind w:left="2596" w:hanging="360"/>
+      </w:pPr>
+      <w:rPr>
+        <w:rFonts w:ascii="Symbol" w:hAnsi="Symbol" w:hint="default"/>
+      </w:rPr>
+    </w:lvl>
+    <w:lvl w:ilvl="4" w:tplc="040C0003" w:tentative="1">
+      <w:start w:val="1"/>
+      <w:numFmt w:val="bullet"/>
+      <w:lvlText w:val="o"/>
+      <w:lvlJc w:val="left"/>
+      <w:pPr>
+        <w:ind w:left="3316" w:hanging="360"/>
+      </w:pPr>
+      <w:rPr>
+        <w:rFonts w:ascii="Courier New" w:hAnsi="Courier New" w:cs="Courier New" w:hint="default"/>
+      </w:rPr>
+    </w:lvl>
+    <w:lvl w:ilvl="5" w:tplc="040C0005" w:tentative="1">
+      <w:start w:val="1"/>
+      <w:numFmt w:val="bullet"/>
+      <w:lvlText w:val=""/>
+      <w:lvlJc w:val="left"/>
+      <w:pPr>
+        <w:ind w:left="4036" w:hanging="360"/>
+      </w:pPr>
+      <w:rPr>
+        <w:rFonts w:ascii="Wingdings" w:hAnsi="Wingdings" w:hint="default"/>
+      </w:rPr>
+    </w:lvl>
+    <w:lvl w:ilvl="6" w:tplc="040C0001" w:tentative="1">
+      <w:start w:val="1"/>
+      <w:numFmt w:val="bullet"/>
+      <w:lvlText w:val=""/>
+      <w:lvlJc w:val="left"/>
+      <w:pPr>
+        <w:ind w:left="4756" w:hanging="360"/>
+      </w:pPr>
+      <w:rPr>
+        <w:rFonts w:ascii="Symbol" w:hAnsi="Symbol" w:hint="default"/>
+      </w:rPr>
+    </w:lvl>
+    <w:lvl w:ilvl="7" w:tplc="040C0003" w:tentative="1">
+      <w:start w:val="1"/>
+      <w:numFmt w:val="bullet"/>
+      <w:lvlText w:val="o"/>
+      <w:lvlJc w:val="left"/>
+      <w:pPr>
+        <w:ind w:left="5476" w:hanging="360"/>
+      </w:pPr>
+      <w:rPr>
+        <w:rFonts w:ascii="Courier New" w:hAnsi="Courier New" w:cs="Courier New" w:hint="default"/>
+      </w:rPr>
+    </w:lvl>
+    <w:lvl w:ilvl="8" w:tplc="040C0005" w:tentative="1">
+      <w:start w:val="1"/>
+      <w:numFmt w:val="bullet"/>
+      <w:lvlText w:val=""/>
+      <w:lvlJc w:val="left"/>
+      <w:pPr>
+        <w:ind w:left="6196" w:hanging="360"/>
+      </w:pPr>
+      <w:rPr>
+        <w:rFonts w:ascii="Wingdings" w:hAnsi="Wingdings" w:hint="default"/>
+      </w:rPr>
+    </w:lvl>
+  </w:abstractNum>
+  <w:abstractNum w:abstractNumId="13" w15:restartNumberingAfterBreak="0">
     <w:nsid w:val="509703B8"/>
     <w:multiLevelType w:val="multilevel"/>
     <w:tmpl w:val="040C001F"/>
@@ -7726,7 +8647,7 @@
       </w:pPr>
     </w:lvl>
   </w:abstractNum>
-  <w:abstractNum w:abstractNumId="12" w15:restartNumberingAfterBreak="0">
+  <w:abstractNum w:abstractNumId="14" w15:restartNumberingAfterBreak="0">
     <w:nsid w:val="581E3CBC"/>
     <w:multiLevelType w:val="hybridMultilevel"/>
     <w:tmpl w:val="37401A22"/>
@@ -7815,7 +8736,7 @@
       </w:pPr>
     </w:lvl>
   </w:abstractNum>
-  <w:abstractNum w:abstractNumId="13" w15:restartNumberingAfterBreak="0">
+  <w:abstractNum w:abstractNumId="15" w15:restartNumberingAfterBreak="0">
     <w:nsid w:val="5CBA07B9"/>
     <w:multiLevelType w:val="multilevel"/>
     <w:tmpl w:val="040C001F"/>
@@ -7901,7 +8822,7 @@
       </w:pPr>
     </w:lvl>
   </w:abstractNum>
-  <w:abstractNum w:abstractNumId="14" w15:restartNumberingAfterBreak="0">
+  <w:abstractNum w:abstractNumId="16" w15:restartNumberingAfterBreak="0">
     <w:nsid w:val="5D8F7358"/>
     <w:multiLevelType w:val="hybridMultilevel"/>
     <w:tmpl w:val="11A8989A"/>
@@ -7987,7 +8908,7 @@
       </w:pPr>
     </w:lvl>
   </w:abstractNum>
-  <w:abstractNum w:abstractNumId="15" w15:restartNumberingAfterBreak="0">
+  <w:abstractNum w:abstractNumId="17" w15:restartNumberingAfterBreak="0">
     <w:nsid w:val="5D943CA3"/>
     <w:multiLevelType w:val="hybridMultilevel"/>
     <w:tmpl w:val="EA288EEC"/>
@@ -8100,7 +9021,7 @@
       </w:rPr>
     </w:lvl>
   </w:abstractNum>
-  <w:abstractNum w:abstractNumId="16" w15:restartNumberingAfterBreak="0">
+  <w:abstractNum w:abstractNumId="18" w15:restartNumberingAfterBreak="0">
     <w:nsid w:val="63AA37BD"/>
     <w:multiLevelType w:val="hybridMultilevel"/>
     <w:tmpl w:val="F3024B64"/>
@@ -8213,7 +9134,7 @@
       </w:rPr>
     </w:lvl>
   </w:abstractNum>
-  <w:abstractNum w:abstractNumId="17" w15:restartNumberingAfterBreak="0">
+  <w:abstractNum w:abstractNumId="19" w15:restartNumberingAfterBreak="0">
     <w:nsid w:val="682B03CA"/>
     <w:multiLevelType w:val="multilevel"/>
     <w:tmpl w:val="040C001F"/>
@@ -8299,7 +9220,7 @@
       </w:pPr>
     </w:lvl>
   </w:abstractNum>
-  <w:abstractNum w:abstractNumId="18" w15:restartNumberingAfterBreak="0">
+  <w:abstractNum w:abstractNumId="20" w15:restartNumberingAfterBreak="0">
     <w:nsid w:val="70D608CC"/>
     <w:multiLevelType w:val="multilevel"/>
     <w:tmpl w:val="040C0025"/>
@@ -8394,7 +9315,7 @@
       </w:pPr>
     </w:lvl>
   </w:abstractNum>
-  <w:abstractNum w:abstractNumId="19" w15:restartNumberingAfterBreak="0">
+  <w:abstractNum w:abstractNumId="21" w15:restartNumberingAfterBreak="0">
     <w:nsid w:val="799E705F"/>
     <w:multiLevelType w:val="hybridMultilevel"/>
     <w:tmpl w:val="8BBE833E"/>
@@ -8481,64 +9402,70 @@
     </w:lvl>
   </w:abstractNum>
   <w:num w:numId="1">
-    <w:abstractNumId w:val="0"/>
+    <w:abstractNumId w:val="1"/>
   </w:num>
   <w:num w:numId="2">
+    <w:abstractNumId w:val="9"/>
+  </w:num>
+  <w:num w:numId="3">
+    <w:abstractNumId w:val="18"/>
+  </w:num>
+  <w:num w:numId="4">
+    <w:abstractNumId w:val="5"/>
+  </w:num>
+  <w:num w:numId="5">
+    <w:abstractNumId w:val="13"/>
+  </w:num>
+  <w:num w:numId="6">
+    <w:abstractNumId w:val="7"/>
+  </w:num>
+  <w:num w:numId="7">
+    <w:abstractNumId w:val="11"/>
+  </w:num>
+  <w:num w:numId="8">
+    <w:abstractNumId w:val="17"/>
+  </w:num>
+  <w:num w:numId="9">
     <w:abstractNumId w:val="8"/>
   </w:num>
-  <w:num w:numId="3">
+  <w:num w:numId="10">
+    <w:abstractNumId w:val="21"/>
+  </w:num>
+  <w:num w:numId="11">
+    <w:abstractNumId w:val="19"/>
+  </w:num>
+  <w:num w:numId="12">
+    <w:abstractNumId w:val="4"/>
+  </w:num>
+  <w:num w:numId="13">
+    <w:abstractNumId w:val="15"/>
+  </w:num>
+  <w:num w:numId="14">
+    <w:abstractNumId w:val="2"/>
+  </w:num>
+  <w:num w:numId="15">
+    <w:abstractNumId w:val="3"/>
+  </w:num>
+  <w:num w:numId="16">
     <w:abstractNumId w:val="16"/>
   </w:num>
-  <w:num w:numId="4">
-    <w:abstractNumId w:val="4"/>
+  <w:num w:numId="17">
+    <w:abstractNumId w:val="14"/>
   </w:num>
-  <w:num w:numId="5">
-    <w:abstractNumId w:val="11"/>
+  <w:num w:numId="18">
+    <w:abstractNumId w:val="10"/>
   </w:num>
-  <w:num w:numId="6">
+  <w:num w:numId="19">
     <w:abstractNumId w:val="6"/>
   </w:num>
-  <w:num w:numId="7">
-    <w:abstractNumId w:val="10"/>
+  <w:num w:numId="20">
+    <w:abstractNumId w:val="20"/>
   </w:num>
-  <w:num w:numId="8">
-    <w:abstractNumId w:val="15"/>
-  </w:num>
-  <w:num w:numId="9">
-    <w:abstractNumId w:val="7"/>
-  </w:num>
-  <w:num w:numId="10">
-    <w:abstractNumId w:val="19"/>
-  </w:num>
-  <w:num w:numId="11">
-    <w:abstractNumId w:val="17"/>
-  </w:num>
-  <w:num w:numId="12">
-    <w:abstractNumId w:val="3"/>
-  </w:num>
-  <w:num w:numId="13">
-    <w:abstractNumId w:val="13"/>
-  </w:num>
-  <w:num w:numId="14">
-    <w:abstractNumId w:val="1"/>
-  </w:num>
-  <w:num w:numId="15">
-    <w:abstractNumId w:val="2"/>
-  </w:num>
-  <w:num w:numId="16">
-    <w:abstractNumId w:val="14"/>
-  </w:num>
-  <w:num w:numId="17">
+  <w:num w:numId="21">
     <w:abstractNumId w:val="12"/>
   </w:num>
-  <w:num w:numId="18">
-    <w:abstractNumId w:val="9"/>
-  </w:num>
-  <w:num w:numId="19">
-    <w:abstractNumId w:val="5"/>
-  </w:num>
-  <w:num w:numId="20">
-    <w:abstractNumId w:val="18"/>
+  <w:num w:numId="22">
+    <w:abstractNumId w:val="0"/>
   </w:num>
 </w:numbering>
 </file>

</xml_diff>

<commit_message>
Add Experience calculation table, update project brief on attack, defense, training, specificities. Addition of training logo
</commit_message>
<xml_diff>
--- a/assets/cahier_des_charges_Gabriel_DS.docx
+++ b/assets/cahier_des_charges_Gabriel_DS.docx
@@ -3515,7 +3515,6 @@
     </w:p>
     <w:p>
       <w:pPr>
-        <w:ind w:left="-284"/>
         <w:rPr>
           <w:rFonts w:cstheme="minorHAnsi"/>
           <w:sz w:val="60"/>
@@ -3534,16 +3533,6 @@
     </w:p>
     <w:p>
       <w:pPr>
-        <w:ind w:left="-284"/>
-        <w:rPr>
-          <w:rFonts w:cstheme="minorHAnsi"/>
-          <w:sz w:val="60"/>
-          <w:szCs w:val="60"/>
-        </w:rPr>
-      </w:pPr>
-    </w:p>
-    <w:p>
-      <w:pPr>
         <w:pStyle w:val="Titre1"/>
         <w:ind w:left="-284"/>
       </w:pPr>
@@ -3862,6 +3851,24 @@
           <w:sz w:val="26"/>
           <w:szCs w:val="26"/>
           <w:u w:val="single"/>
+        </w:rPr>
+      </w:pPr>
+    </w:p>
+    <w:p>
+      <w:pPr>
+        <w:ind w:left="-284"/>
+        <w:rPr>
+          <w:sz w:val="26"/>
+          <w:szCs w:val="26"/>
+        </w:rPr>
+      </w:pPr>
+    </w:p>
+    <w:p>
+      <w:pPr>
+        <w:ind w:left="-284"/>
+        <w:rPr>
+          <w:sz w:val="26"/>
+          <w:szCs w:val="26"/>
         </w:rPr>
       </w:pPr>
     </w:p>
@@ -4332,7 +4339,36 @@
           <w:sz w:val="26"/>
           <w:szCs w:val="26"/>
         </w:rPr>
-        <w:t>La V1 comprendra les fonctionnalités</w:t>
+        <w:t>L</w:t>
+      </w:r>
+      <w:r>
+        <w:rPr>
+          <w:sz w:val="26"/>
+          <w:szCs w:val="26"/>
+        </w:rPr>
+        <w:t>e 1</w:t>
+      </w:r>
+      <w:r>
+        <w:rPr>
+          <w:sz w:val="26"/>
+          <w:szCs w:val="26"/>
+          <w:vertAlign w:val="superscript"/>
+        </w:rPr>
+        <w:t>er</w:t>
+      </w:r>
+      <w:r>
+        <w:rPr>
+          <w:sz w:val="26"/>
+          <w:szCs w:val="26"/>
+        </w:rPr>
+        <w:t xml:space="preserve"> livrable</w:t>
+      </w:r>
+      <w:r>
+        <w:rPr>
+          <w:sz w:val="26"/>
+          <w:szCs w:val="26"/>
+        </w:rPr>
+        <w:t xml:space="preserve"> comprendra les fonctionnalités</w:t>
       </w:r>
       <w:r>
         <w:rPr>
@@ -4474,26 +4510,6 @@
           <w:sz w:val="26"/>
           <w:szCs w:val="26"/>
         </w:rPr>
-        <w:t>Augmentation de caractéristique</w:t>
-      </w:r>
-    </w:p>
-    <w:p>
-      <w:pPr>
-        <w:pStyle w:val="Paragraphedeliste"/>
-        <w:numPr>
-          <w:ilvl w:val="0"/>
-          <w:numId w:val="21"/>
-        </w:numPr>
-        <w:rPr>
-          <w:sz w:val="26"/>
-          <w:szCs w:val="26"/>
-        </w:rPr>
-      </w:pPr>
-      <w:r>
-        <w:rPr>
-          <w:sz w:val="26"/>
-          <w:szCs w:val="26"/>
-        </w:rPr>
         <w:t>Chat de conversation</w:t>
       </w:r>
     </w:p>
@@ -4511,7 +4527,58 @@
           <w:sz w:val="26"/>
           <w:szCs w:val="26"/>
         </w:rPr>
-        <w:t xml:space="preserve">La V2 comprendra les mêmes fonctionnalités que la V1 avec une addition de : </w:t>
+        <w:t>Le 2</w:t>
+      </w:r>
+      <w:r>
+        <w:rPr>
+          <w:sz w:val="26"/>
+          <w:szCs w:val="26"/>
+          <w:vertAlign w:val="superscript"/>
+        </w:rPr>
+        <w:t>ème</w:t>
+      </w:r>
+      <w:r>
+        <w:rPr>
+          <w:sz w:val="26"/>
+          <w:szCs w:val="26"/>
+        </w:rPr>
+        <w:t xml:space="preserve"> livrable</w:t>
+      </w:r>
+      <w:r>
+        <w:rPr>
+          <w:sz w:val="26"/>
+          <w:szCs w:val="26"/>
+        </w:rPr>
+        <w:t xml:space="preserve"> comprendra les mêmes fonctionnalités que l</w:t>
+      </w:r>
+      <w:r>
+        <w:rPr>
+          <w:sz w:val="26"/>
+          <w:szCs w:val="26"/>
+        </w:rPr>
+        <w:t>e 1</w:t>
+      </w:r>
+      <w:r>
+        <w:rPr>
+          <w:sz w:val="26"/>
+          <w:szCs w:val="26"/>
+          <w:vertAlign w:val="superscript"/>
+        </w:rPr>
+        <w:t>er</w:t>
+      </w:r>
+      <w:r>
+        <w:rPr>
+          <w:sz w:val="26"/>
+          <w:szCs w:val="26"/>
+        </w:rPr>
+        <w:t xml:space="preserve"> livrable</w:t>
+      </w:r>
+      <w:r>
+        <w:rPr>
+          <w:sz w:val="26"/>
+          <w:szCs w:val="26"/>
+        </w:rPr>
+        <w:t xml:space="preserve"> avec une addition de : </w:t>
       </w:r>
     </w:p>
     <w:p>
@@ -4531,14 +4598,14 @@
           <w:sz w:val="26"/>
           <w:szCs w:val="26"/>
         </w:rPr>
-        <w:t>A</w:t>
-      </w:r>
-      <w:r>
-        <w:rPr>
-          <w:sz w:val="26"/>
-          <w:szCs w:val="26"/>
-        </w:rPr>
-        <w:t>ttaque</w:t>
+        <w:t>E</w:t>
+      </w:r>
+      <w:r>
+        <w:rPr>
+          <w:sz w:val="26"/>
+          <w:szCs w:val="26"/>
+        </w:rPr>
+        <w:t>ntrainement</w:t>
       </w:r>
     </w:p>
     <w:p>
@@ -4558,14 +4625,7 @@
           <w:sz w:val="26"/>
           <w:szCs w:val="26"/>
         </w:rPr>
-        <w:t>E</w:t>
-      </w:r>
-      <w:r>
-        <w:rPr>
-          <w:sz w:val="26"/>
-          <w:szCs w:val="26"/>
-        </w:rPr>
-        <w:t>ntrainement</w:t>
+        <w:t>Augmentation de caractéristique</w:t>
       </w:r>
     </w:p>
     <w:p>
@@ -4585,7 +4645,81 @@
           <w:sz w:val="26"/>
           <w:szCs w:val="26"/>
         </w:rPr>
-        <w:t>Montée de niveau</w:t>
+        <w:t>Gain d’expérience</w:t>
+      </w:r>
+    </w:p>
+    <w:p>
+      <w:pPr>
+        <w:ind w:left="-284"/>
+        <w:rPr>
+          <w:sz w:val="26"/>
+          <w:szCs w:val="26"/>
+        </w:rPr>
+      </w:pPr>
+      <w:r>
+        <w:rPr>
+          <w:sz w:val="26"/>
+          <w:szCs w:val="26"/>
+        </w:rPr>
+        <w:t>L</w:t>
+      </w:r>
+      <w:r>
+        <w:rPr>
+          <w:sz w:val="26"/>
+          <w:szCs w:val="26"/>
+        </w:rPr>
+        <w:t>e 3</w:t>
+      </w:r>
+      <w:r>
+        <w:rPr>
+          <w:sz w:val="26"/>
+          <w:szCs w:val="26"/>
+          <w:vertAlign w:val="superscript"/>
+        </w:rPr>
+        <w:t>ème</w:t>
+      </w:r>
+      <w:r>
+        <w:rPr>
+          <w:sz w:val="26"/>
+          <w:szCs w:val="26"/>
+        </w:rPr>
+        <w:t xml:space="preserve"> livrable </w:t>
+      </w:r>
+      <w:r>
+        <w:rPr>
+          <w:sz w:val="26"/>
+          <w:szCs w:val="26"/>
+        </w:rPr>
+        <w:t>comprendra les mêmes fonctionnalités que l</w:t>
+      </w:r>
+      <w:r>
+        <w:rPr>
+          <w:sz w:val="26"/>
+          <w:szCs w:val="26"/>
+        </w:rPr>
+        <w:t>e 2</w:t>
+      </w:r>
+      <w:r>
+        <w:rPr>
+          <w:sz w:val="26"/>
+          <w:szCs w:val="26"/>
+          <w:vertAlign w:val="superscript"/>
+        </w:rPr>
+        <w:t>ème</w:t>
+      </w:r>
+      <w:r>
+        <w:rPr>
+          <w:sz w:val="26"/>
+          <w:szCs w:val="26"/>
+        </w:rPr>
+        <w:t xml:space="preserve"> livrable</w:t>
+      </w:r>
+      <w:r>
+        <w:rPr>
+          <w:sz w:val="26"/>
+          <w:szCs w:val="26"/>
+        </w:rPr>
+        <w:t xml:space="preserve"> avec une addition de : </w:t>
       </w:r>
     </w:p>
     <w:p>
@@ -4605,7 +4739,14 @@
           <w:sz w:val="26"/>
           <w:szCs w:val="26"/>
         </w:rPr>
-        <w:t>Gain d’expérience</w:t>
+        <w:t>A</w:t>
+      </w:r>
+      <w:r>
+        <w:rPr>
+          <w:sz w:val="26"/>
+          <w:szCs w:val="26"/>
+        </w:rPr>
+        <w:t>ttaque</w:t>
       </w:r>
     </w:p>
     <w:p>
@@ -4625,7 +4766,7 @@
           <w:sz w:val="26"/>
           <w:szCs w:val="26"/>
         </w:rPr>
-        <w:t>Gain d’argent</w:t>
+        <w:t>Montée de niveau</w:t>
       </w:r>
     </w:p>
     <w:p>
@@ -4645,51 +4786,7 @@
           <w:sz w:val="26"/>
           <w:szCs w:val="26"/>
         </w:rPr>
-        <w:t>Mise en place de la ‘streak’ de sagesse (série de victoire)</w:t>
-      </w:r>
-    </w:p>
-    <w:p>
-      <w:pPr>
-        <w:ind w:left="-284"/>
-        <w:rPr>
-          <w:sz w:val="26"/>
-          <w:szCs w:val="26"/>
-        </w:rPr>
-      </w:pPr>
-      <w:r>
-        <w:rPr>
-          <w:sz w:val="26"/>
-          <w:szCs w:val="26"/>
-        </w:rPr>
-        <w:t>La V</w:t>
-      </w:r>
-      <w:r>
-        <w:rPr>
-          <w:sz w:val="26"/>
-          <w:szCs w:val="26"/>
-        </w:rPr>
-        <w:t>3</w:t>
-      </w:r>
-      <w:r>
-        <w:rPr>
-          <w:sz w:val="26"/>
-          <w:szCs w:val="26"/>
-        </w:rPr>
-        <w:t xml:space="preserve"> comprendra les mêmes fonctionnalités que la V</w:t>
-      </w:r>
-      <w:r>
-        <w:rPr>
-          <w:sz w:val="26"/>
-          <w:szCs w:val="26"/>
-        </w:rPr>
-        <w:t>2</w:t>
-      </w:r>
-      <w:r>
-        <w:rPr>
-          <w:sz w:val="26"/>
-          <w:szCs w:val="26"/>
-        </w:rPr>
-        <w:t xml:space="preserve"> avec une addition de : </w:t>
+        <w:t>Gain d’argent</w:t>
       </w:r>
     </w:p>
     <w:p>
@@ -4709,11 +4806,124 @@
           <w:sz w:val="26"/>
           <w:szCs w:val="26"/>
         </w:rPr>
+        <w:t>Mise en place de la ‘streak’ de sagesse (série de victoire)</w:t>
+      </w:r>
+    </w:p>
+    <w:p>
+      <w:pPr>
+        <w:pStyle w:val="Paragraphedeliste"/>
+        <w:numPr>
+          <w:ilvl w:val="0"/>
+          <w:numId w:val="22"/>
+        </w:numPr>
+        <w:rPr>
+          <w:sz w:val="26"/>
+          <w:szCs w:val="26"/>
+        </w:rPr>
+      </w:pPr>
+      <w:r>
+        <w:rPr>
+          <w:sz w:val="26"/>
+          <w:szCs w:val="26"/>
+        </w:rPr>
+        <w:t>Mise en place de l’argent</w:t>
+      </w:r>
+    </w:p>
+    <w:p>
+      <w:pPr>
+        <w:ind w:left="-284"/>
+        <w:rPr>
+          <w:sz w:val="26"/>
+          <w:szCs w:val="26"/>
+        </w:rPr>
+      </w:pPr>
+      <w:r>
+        <w:rPr>
+          <w:sz w:val="26"/>
+          <w:szCs w:val="26"/>
+        </w:rPr>
+        <w:t>L</w:t>
+      </w:r>
+      <w:r>
+        <w:rPr>
+          <w:sz w:val="26"/>
+          <w:szCs w:val="26"/>
+        </w:rPr>
+        <w:t xml:space="preserve">a V2 </w:t>
+      </w:r>
+      <w:r>
+        <w:rPr>
+          <w:sz w:val="26"/>
+          <w:szCs w:val="26"/>
+        </w:rPr>
+        <w:t xml:space="preserve">comprendra les mêmes fonctionnalités que la </w:t>
+      </w:r>
+      <w:r>
+        <w:rPr>
+          <w:sz w:val="26"/>
+          <w:szCs w:val="26"/>
+        </w:rPr>
+        <w:t>V1</w:t>
+      </w:r>
+      <w:r>
+        <w:rPr>
+          <w:sz w:val="26"/>
+          <w:szCs w:val="26"/>
+        </w:rPr>
+        <w:t xml:space="preserve"> avec une addition de : </w:t>
+      </w:r>
+    </w:p>
+    <w:p>
+      <w:pPr>
+        <w:pStyle w:val="Paragraphedeliste"/>
+        <w:numPr>
+          <w:ilvl w:val="0"/>
+          <w:numId w:val="22"/>
+        </w:numPr>
+        <w:rPr>
+          <w:sz w:val="26"/>
+          <w:szCs w:val="26"/>
+        </w:rPr>
+      </w:pPr>
+      <w:r>
+        <w:rPr>
+          <w:sz w:val="26"/>
+          <w:szCs w:val="26"/>
+        </w:rPr>
+        <w:lastRenderedPageBreak/>
         <w:t>Possibilité de choisir un Avatar parmi une multitude de choix</w:t>
       </w:r>
     </w:p>
     <w:p>
       <w:pPr>
+        <w:pStyle w:val="Paragraphedeliste"/>
+        <w:numPr>
+          <w:ilvl w:val="0"/>
+          <w:numId w:val="22"/>
+        </w:numPr>
+        <w:rPr>
+          <w:sz w:val="26"/>
+          <w:szCs w:val="26"/>
+        </w:rPr>
+      </w:pPr>
+      <w:r>
+        <w:rPr>
+          <w:sz w:val="26"/>
+          <w:szCs w:val="26"/>
+        </w:rPr>
+        <w:t xml:space="preserve">Ajout d’une caractéristique </w:t>
+      </w:r>
+      <w:r>
+        <w:rPr>
+          <w:color w:val="FF0000"/>
+          <w:sz w:val="26"/>
+          <w:szCs w:val="26"/>
+        </w:rPr>
+        <w:t>Vie</w:t>
+      </w:r>
+    </w:p>
+    <w:p>
+      <w:pPr>
         <w:rPr>
           <w:sz w:val="26"/>
           <w:szCs w:val="26"/>
@@ -4726,7 +4936,6 @@
         <w:ind w:left="-284"/>
       </w:pPr>
       <w:r>
-        <w:lastRenderedPageBreak/>
         <w:t>Description du projet</w:t>
       </w:r>
       <w:bookmarkEnd w:id="8"/>
@@ -5506,13 +5715,7 @@
     </w:p>
     <w:p>
       <w:r>
-        <w:t>Diagramme de cas d’utilisation d</w:t>
-      </w:r>
-      <w:r>
-        <w:t xml:space="preserve">u User </w:t>
-      </w:r>
-      <w:r>
-        <w:t>:</w:t>
+        <w:t>Diagramme de cas d’utilisation du User :</w:t>
       </w:r>
     </w:p>
     <w:p>
@@ -5571,13 +5774,7 @@
     <w:p>
       <w:r>
         <w:lastRenderedPageBreak/>
-        <w:t xml:space="preserve">Diagramme de cas d’utilisation </w:t>
-      </w:r>
-      <w:r>
-        <w:t xml:space="preserve">du Personnage </w:t>
-      </w:r>
-      <w:r>
-        <w:t xml:space="preserve">: </w:t>
+        <w:t xml:space="preserve">Diagramme de cas d’utilisation du Personnage : </w:t>
       </w:r>
     </w:p>
     <w:p>
@@ -6001,71 +6198,71 @@
           <w:sz w:val="26"/>
           <w:szCs w:val="26"/>
         </w:rPr>
-        <w:t xml:space="preserve"> une caractéristique qui sera sa caractéristique principale. Il commence avec 0 de caractéristique partout. En fonction de sa caractéristique choisie il devra s’entrainer dans un Dojo consacré à celle-ci afin d’évoluer dans le jeu. Au fur et à mesure ou le joueur monte </w:t>
-      </w:r>
-      <w:r>
-        <w:rPr>
-          <w:rFonts w:cstheme="minorHAnsi"/>
-          <w:sz w:val="26"/>
-          <w:szCs w:val="26"/>
-        </w:rPr>
-        <w:t>ses</w:t>
-      </w:r>
-      <w:r>
-        <w:rPr>
-          <w:rFonts w:cstheme="minorHAnsi"/>
-          <w:sz w:val="26"/>
-          <w:szCs w:val="26"/>
-        </w:rPr>
-        <w:t xml:space="preserve"> caractéristique</w:t>
-      </w:r>
-      <w:r>
-        <w:rPr>
-          <w:rFonts w:cstheme="minorHAnsi"/>
-          <w:sz w:val="26"/>
-          <w:szCs w:val="26"/>
-        </w:rPr>
-        <w:t>s</w:t>
-      </w:r>
-      <w:r>
-        <w:rPr>
-          <w:rFonts w:cstheme="minorHAnsi"/>
-          <w:sz w:val="26"/>
-          <w:szCs w:val="26"/>
-        </w:rPr>
-        <w:t xml:space="preserve"> il pourra </w:t>
-      </w:r>
-      <w:r>
-        <w:rPr>
-          <w:rFonts w:cstheme="minorHAnsi"/>
-          <w:sz w:val="26"/>
-          <w:szCs w:val="26"/>
-        </w:rPr>
-        <w:t xml:space="preserve">en acquérir des nouvelles </w:t>
-      </w:r>
-      <w:r>
-        <w:rPr>
-          <w:rFonts w:cstheme="minorHAnsi"/>
-          <w:sz w:val="26"/>
-          <w:szCs w:val="26"/>
-        </w:rPr>
-        <w:t xml:space="preserve">s’entrainer dans différents Dojo </w:t>
-      </w:r>
-      <w:r>
-        <w:rPr>
-          <w:rFonts w:cstheme="minorHAnsi"/>
-          <w:sz w:val="26"/>
-          <w:szCs w:val="26"/>
-        </w:rPr>
-        <w:t>ainsi qu’a</w:t>
-      </w:r>
-      <w:r>
-        <w:rPr>
-          <w:rFonts w:cstheme="minorHAnsi"/>
-          <w:sz w:val="26"/>
-          <w:szCs w:val="26"/>
-        </w:rPr>
-        <w:t>ttaquer les AkuNo.</w:t>
+        <w:t xml:space="preserve"> une caractéristique qui sera sa caractéristique principale. Il commence avec </w:t>
+      </w:r>
+      <w:r>
+        <w:rPr>
+          <w:rFonts w:cstheme="minorHAnsi"/>
+          <w:sz w:val="26"/>
+          <w:szCs w:val="26"/>
+        </w:rPr>
+        <w:t>5</w:t>
+      </w:r>
+      <w:r>
+        <w:rPr>
+          <w:rFonts w:cstheme="minorHAnsi"/>
+          <w:sz w:val="26"/>
+          <w:szCs w:val="26"/>
+        </w:rPr>
+        <w:t xml:space="preserve"> </w:t>
+      </w:r>
+      <w:r>
+        <w:rPr>
+          <w:rFonts w:cstheme="minorHAnsi"/>
+          <w:sz w:val="26"/>
+          <w:szCs w:val="26"/>
+        </w:rPr>
+        <w:t>points pour sa caractéristique principale mais chaque autre caractéristique sera à 0</w:t>
+      </w:r>
+      <w:r>
+        <w:rPr>
+          <w:rFonts w:cstheme="minorHAnsi"/>
+          <w:sz w:val="26"/>
+          <w:szCs w:val="26"/>
+        </w:rPr>
+        <w:t xml:space="preserve">. </w:t>
+      </w:r>
+      <w:r>
+        <w:rPr>
+          <w:rFonts w:cstheme="minorHAnsi"/>
+          <w:sz w:val="26"/>
+          <w:szCs w:val="26"/>
+        </w:rPr>
+        <w:t xml:space="preserve">Il </w:t>
+      </w:r>
+      <w:r>
+        <w:rPr>
+          <w:rFonts w:cstheme="minorHAnsi"/>
+          <w:sz w:val="26"/>
+          <w:szCs w:val="26"/>
+        </w:rPr>
+        <w:t>devra s’entrainer afin d’évoluer dans le jeu.</w:t>
+      </w:r>
+      <w:r>
+        <w:rPr>
+          <w:rFonts w:cstheme="minorHAnsi"/>
+          <w:sz w:val="26"/>
+          <w:szCs w:val="26"/>
+        </w:rPr>
+        <w:t xml:space="preserve"> Pour débloquer une nouvelle caractéristique un joueur doit gagner de l’argent puis en acheter une nouvelle.</w:t>
+      </w:r>
+      <w:r>
+        <w:rPr>
+          <w:rFonts w:cstheme="minorHAnsi"/>
+          <w:sz w:val="26"/>
+          <w:szCs w:val="26"/>
+        </w:rPr>
+        <w:t xml:space="preserve"> </w:t>
       </w:r>
     </w:p>
     <w:p>
@@ -6114,8 +6311,2792 @@
           <w:szCs w:val="26"/>
         </w:rPr>
         <w:lastRenderedPageBreak/>
-        <w:t>On attaque les autres joueurs de la classe différente. Cela augmente l’expérience et rapporte de l’argent.</w:t>
-      </w:r>
+        <w:t>Un utilisateur possédant un personnage peut attaquer d’autre joueurs seulement si ces derniers sont de la faction ennemie</w:t>
+      </w:r>
+      <w:r>
+        <w:rPr>
+          <w:rFonts w:cstheme="minorHAnsi"/>
+          <w:sz w:val="26"/>
+          <w:szCs w:val="26"/>
+        </w:rPr>
+        <w:t>.</w:t>
+      </w:r>
+      <w:r>
+        <w:rPr>
+          <w:rFonts w:cstheme="minorHAnsi"/>
+          <w:sz w:val="26"/>
+          <w:szCs w:val="26"/>
+        </w:rPr>
+        <w:t xml:space="preserve"> </w:t>
+      </w:r>
+      <w:r>
+        <w:rPr>
+          <w:rFonts w:cstheme="minorHAnsi"/>
+          <w:sz w:val="26"/>
+          <w:szCs w:val="26"/>
+        </w:rPr>
+        <w:t>Attaquer permet de gagner de l’expérience, de l’argent et d’augmenter sa série de victoire.</w:t>
+      </w:r>
+    </w:p>
+    <w:p>
+      <w:pPr>
+        <w:ind w:left="-284"/>
+        <w:rPr>
+          <w:rFonts w:cstheme="minorHAnsi"/>
+          <w:sz w:val="26"/>
+          <w:szCs w:val="26"/>
+        </w:rPr>
+      </w:pPr>
+    </w:p>
+    <w:p>
+      <w:pPr>
+        <w:ind w:left="-284"/>
+        <w:jc w:val="center"/>
+        <w:rPr>
+          <w:rFonts w:cstheme="minorHAnsi"/>
+          <w:sz w:val="26"/>
+          <w:szCs w:val="26"/>
+        </w:rPr>
+      </w:pPr>
+      <w:r>
+        <w:rPr>
+          <w:rFonts w:cstheme="minorHAnsi"/>
+          <w:noProof/>
+          <w:sz w:val="26"/>
+          <w:szCs w:val="26"/>
+        </w:rPr>
+        <w:drawing>
+          <wp:inline distT="0" distB="0" distL="0" distR="0" wp14:anchorId="749C30AF" wp14:editId="5DE56B8F">
+            <wp:extent cx="2302933" cy="1727200"/>
+            <wp:effectExtent l="0" t="0" r="0" b="0"/>
+            <wp:docPr id="13" name="Image 13"/>
+            <wp:cNvGraphicFramePr>
+              <a:graphicFrameLocks xmlns:a="http://schemas.openxmlformats.org/drawingml/2006/main" noChangeAspect="1"/>
+            </wp:cNvGraphicFramePr>
+            <a:graphic xmlns:a="http://schemas.openxmlformats.org/drawingml/2006/main">
+              <a:graphicData uri="http://schemas.openxmlformats.org/drawingml/2006/picture">
+                <pic:pic xmlns:pic="http://schemas.openxmlformats.org/drawingml/2006/picture">
+                  <pic:nvPicPr>
+                    <pic:cNvPr id="13" name="AttackForceCycle.pdf"/>
+                    <pic:cNvPicPr/>
+                  </pic:nvPicPr>
+                  <pic:blipFill>
+                    <a:blip r:embed="rId32">
+                      <a:extLst>
+                        <a:ext uri="{28A0092B-C50C-407E-A947-70E740481C1C}">
+                          <a14:useLocalDpi xmlns:a14="http://schemas.microsoft.com/office/drawing/2010/main" val="0"/>
+                        </a:ext>
+                      </a:extLst>
+                    </a:blip>
+                    <a:stretch>
+                      <a:fillRect/>
+                    </a:stretch>
+                  </pic:blipFill>
+                  <pic:spPr>
+                    <a:xfrm>
+                      <a:off x="0" y="0"/>
+                      <a:ext cx="2338192" cy="1753645"/>
+                    </a:xfrm>
+                    <a:prstGeom prst="rect">
+                      <a:avLst/>
+                    </a:prstGeom>
+                  </pic:spPr>
+                </pic:pic>
+              </a:graphicData>
+            </a:graphic>
+          </wp:inline>
+        </w:drawing>
+      </w:r>
+    </w:p>
+    <w:p>
+      <w:pPr>
+        <w:ind w:left="-284"/>
+        <w:rPr>
+          <w:rFonts w:ascii="AppleSystemUIFont" w:hAnsi="AppleSystemUIFont" w:cs="AppleSystemUIFont"/>
+          <w:sz w:val="26"/>
+          <w:szCs w:val="26"/>
+        </w:rPr>
+      </w:pPr>
+      <w:r>
+        <w:rPr>
+          <w:rFonts w:cstheme="minorHAnsi"/>
+          <w:sz w:val="26"/>
+          <w:szCs w:val="26"/>
+        </w:rPr>
+        <w:t xml:space="preserve">La </w:t>
+      </w:r>
+      <w:r>
+        <w:rPr>
+          <w:rFonts w:cstheme="minorHAnsi"/>
+          <w:color w:val="5F3A0E"/>
+          <w:sz w:val="26"/>
+          <w:szCs w:val="26"/>
+        </w:rPr>
+        <w:t>force</w:t>
+      </w:r>
+      <w:r>
+        <w:rPr>
+          <w:rFonts w:cstheme="minorHAnsi"/>
+          <w:sz w:val="26"/>
+          <w:szCs w:val="26"/>
+        </w:rPr>
+        <w:t xml:space="preserve"> est </w:t>
+      </w:r>
+      <w:r>
+        <w:rPr>
+          <w:rFonts w:cstheme="minorHAnsi"/>
+          <w:sz w:val="26"/>
+          <w:szCs w:val="26"/>
+        </w:rPr>
+        <w:t>plus forte face</w:t>
+      </w:r>
+      <w:r>
+        <w:rPr>
+          <w:rFonts w:cstheme="minorHAnsi"/>
+          <w:sz w:val="26"/>
+          <w:szCs w:val="26"/>
+        </w:rPr>
+        <w:t xml:space="preserve"> à l’agilité</w:t>
+      </w:r>
+      <w:r>
+        <w:rPr>
+          <w:rFonts w:cstheme="minorHAnsi"/>
+          <w:sz w:val="26"/>
+          <w:szCs w:val="26"/>
+        </w:rPr>
+        <w:t xml:space="preserve"> mais plus faible face à l’intelligence</w:t>
+      </w:r>
+      <w:r>
+        <w:rPr>
+          <w:rFonts w:cstheme="minorHAnsi"/>
+          <w:sz w:val="26"/>
+          <w:szCs w:val="26"/>
+        </w:rPr>
+        <w:t xml:space="preserve">. Si un joueur choisi la force il sera de la classe </w:t>
+      </w:r>
+      <w:r>
+        <w:rPr>
+          <w:rFonts w:ascii="AppleSystemUIFont" w:hAnsi="AppleSystemUIFont" w:cs="AppleSystemUIFont"/>
+          <w:sz w:val="26"/>
+          <w:szCs w:val="26"/>
+        </w:rPr>
+        <w:t>Sentō-in</w:t>
+      </w:r>
+      <w:r>
+        <w:rPr>
+          <w:rFonts w:ascii="AppleSystemUIFont" w:hAnsi="AppleSystemUIFont" w:cs="AppleSystemUIFont"/>
+          <w:sz w:val="26"/>
+          <w:szCs w:val="26"/>
+        </w:rPr>
+        <w:t xml:space="preserve">. </w:t>
+      </w:r>
+    </w:p>
+    <w:p>
+      <w:pPr>
+        <w:ind w:left="-284"/>
+        <w:rPr>
+          <w:rFonts w:cstheme="minorHAnsi"/>
+          <w:sz w:val="26"/>
+          <w:szCs w:val="26"/>
+        </w:rPr>
+      </w:pPr>
+      <w:r>
+        <w:rPr>
+          <w:rFonts w:cstheme="minorHAnsi"/>
+          <w:sz w:val="26"/>
+          <w:szCs w:val="26"/>
+        </w:rPr>
+        <w:t>L’</w:t>
+      </w:r>
+      <w:r>
+        <w:rPr>
+          <w:rFonts w:cstheme="minorHAnsi"/>
+          <w:color w:val="37B352"/>
+          <w:sz w:val="26"/>
+          <w:szCs w:val="26"/>
+        </w:rPr>
+        <w:t>agilité</w:t>
+      </w:r>
+      <w:r>
+        <w:rPr>
+          <w:rFonts w:cstheme="minorHAnsi"/>
+          <w:sz w:val="26"/>
+          <w:szCs w:val="26"/>
+        </w:rPr>
+        <w:t xml:space="preserve"> est plus forte face à l’intelligence mais plus faible face à la force</w:t>
+      </w:r>
+      <w:r>
+        <w:rPr>
+          <w:rFonts w:cstheme="minorHAnsi"/>
+          <w:sz w:val="26"/>
+          <w:szCs w:val="26"/>
+        </w:rPr>
+        <w:t>. Si un joueur choisi l</w:t>
+      </w:r>
+      <w:r>
+        <w:rPr>
+          <w:rFonts w:cstheme="minorHAnsi"/>
+          <w:sz w:val="26"/>
+          <w:szCs w:val="26"/>
+        </w:rPr>
+        <w:t xml:space="preserve">’agilité </w:t>
+      </w:r>
+      <w:r>
+        <w:rPr>
+          <w:rFonts w:cstheme="minorHAnsi"/>
+          <w:sz w:val="26"/>
+          <w:szCs w:val="26"/>
+        </w:rPr>
+        <w:t xml:space="preserve">il sera de la classe </w:t>
+      </w:r>
+      <w:r>
+        <w:rPr>
+          <w:rFonts w:ascii="AppleSystemUIFont" w:hAnsi="AppleSystemUIFont" w:cs="AppleSystemUIFont"/>
+          <w:sz w:val="26"/>
+          <w:szCs w:val="26"/>
+        </w:rPr>
+        <w:t>Hōrō-sha</w:t>
+      </w:r>
+      <w:r>
+        <w:rPr>
+          <w:rFonts w:ascii="AppleSystemUIFont" w:hAnsi="AppleSystemUIFont" w:cs="AppleSystemUIFont"/>
+          <w:sz w:val="26"/>
+          <w:szCs w:val="26"/>
+        </w:rPr>
+        <w:t xml:space="preserve">. </w:t>
+      </w:r>
+    </w:p>
+    <w:p>
+      <w:pPr>
+        <w:ind w:left="-284"/>
+        <w:rPr>
+          <w:rFonts w:ascii="AppleSystemUIFont" w:hAnsi="AppleSystemUIFont" w:cs="AppleSystemUIFont"/>
+          <w:sz w:val="26"/>
+          <w:szCs w:val="26"/>
+        </w:rPr>
+      </w:pPr>
+      <w:r>
+        <w:rPr>
+          <w:rFonts w:cstheme="minorHAnsi"/>
+          <w:sz w:val="26"/>
+          <w:szCs w:val="26"/>
+        </w:rPr>
+        <w:t>L’</w:t>
+      </w:r>
+      <w:r>
+        <w:rPr>
+          <w:rFonts w:cstheme="minorHAnsi"/>
+          <w:color w:val="F24444"/>
+          <w:sz w:val="26"/>
+          <w:szCs w:val="26"/>
+        </w:rPr>
+        <w:t>intelligence</w:t>
+      </w:r>
+      <w:r>
+        <w:rPr>
+          <w:rFonts w:cstheme="minorHAnsi"/>
+          <w:sz w:val="26"/>
+          <w:szCs w:val="26"/>
+        </w:rPr>
+        <w:t xml:space="preserve"> est plus forte face à la force mais plus faible face à l’agilité</w:t>
+      </w:r>
+      <w:r>
+        <w:rPr>
+          <w:rFonts w:cstheme="minorHAnsi"/>
+          <w:sz w:val="26"/>
+          <w:szCs w:val="26"/>
+        </w:rPr>
+        <w:t>. Si un joueur choisi l</w:t>
+      </w:r>
+      <w:r>
+        <w:rPr>
+          <w:rFonts w:cstheme="minorHAnsi"/>
+          <w:sz w:val="26"/>
+          <w:szCs w:val="26"/>
+        </w:rPr>
+        <w:t xml:space="preserve">’intelligence </w:t>
+      </w:r>
+      <w:r>
+        <w:rPr>
+          <w:rFonts w:cstheme="minorHAnsi"/>
+          <w:sz w:val="26"/>
+          <w:szCs w:val="26"/>
+        </w:rPr>
+        <w:t xml:space="preserve">il sera de la classe </w:t>
+      </w:r>
+      <w:r>
+        <w:rPr>
+          <w:rFonts w:ascii="AppleSystemUIFont" w:hAnsi="AppleSystemUIFont" w:cs="AppleSystemUIFont"/>
+          <w:sz w:val="26"/>
+          <w:szCs w:val="26"/>
+        </w:rPr>
+        <w:t>Konjurā</w:t>
+      </w:r>
+      <w:r>
+        <w:rPr>
+          <w:rFonts w:ascii="AppleSystemUIFont" w:hAnsi="AppleSystemUIFont" w:cs="AppleSystemUIFont"/>
+          <w:sz w:val="26"/>
+          <w:szCs w:val="26"/>
+        </w:rPr>
+        <w:t xml:space="preserve">. </w:t>
+      </w:r>
+    </w:p>
+    <w:p>
+      <w:pPr>
+        <w:ind w:left="-284"/>
+        <w:rPr>
+          <w:rFonts w:cstheme="minorHAnsi"/>
+          <w:sz w:val="26"/>
+          <w:szCs w:val="26"/>
+        </w:rPr>
+      </w:pPr>
+      <w:r>
+        <w:rPr>
+          <w:rFonts w:cstheme="minorHAnsi"/>
+          <w:sz w:val="26"/>
+          <w:szCs w:val="26"/>
+        </w:rPr>
+        <w:t xml:space="preserve">La </w:t>
+      </w:r>
+      <w:r>
+        <w:rPr>
+          <w:rFonts w:cstheme="minorHAnsi"/>
+          <w:color w:val="FFD62E"/>
+          <w:sz w:val="26"/>
+          <w:szCs w:val="26"/>
+        </w:rPr>
+        <w:t>chance</w:t>
+      </w:r>
+      <w:r>
+        <w:rPr>
+          <w:rFonts w:cstheme="minorHAnsi"/>
+          <w:sz w:val="26"/>
+          <w:szCs w:val="26"/>
+        </w:rPr>
+        <w:t xml:space="preserve"> </w:t>
+      </w:r>
+      <w:r>
+        <w:rPr>
+          <w:rFonts w:cstheme="minorHAnsi"/>
+          <w:sz w:val="26"/>
+          <w:szCs w:val="26"/>
+        </w:rPr>
+        <w:t>représente la chance d’effectuer</w:t>
+      </w:r>
+      <w:r>
+        <w:rPr>
+          <w:rFonts w:cstheme="minorHAnsi"/>
+          <w:sz w:val="26"/>
+          <w:szCs w:val="26"/>
+        </w:rPr>
+        <w:t xml:space="preserve"> </w:t>
+      </w:r>
+      <w:r>
+        <w:rPr>
+          <w:rFonts w:cstheme="minorHAnsi"/>
+          <w:sz w:val="26"/>
+          <w:szCs w:val="26"/>
+        </w:rPr>
+        <w:t>un</w:t>
+      </w:r>
+      <w:r>
+        <w:rPr>
+          <w:rFonts w:cstheme="minorHAnsi"/>
+          <w:sz w:val="26"/>
+          <w:szCs w:val="26"/>
+        </w:rPr>
+        <w:t xml:space="preserve"> coup</w:t>
+      </w:r>
+      <w:r>
+        <w:rPr>
+          <w:rFonts w:cstheme="minorHAnsi"/>
+          <w:sz w:val="26"/>
+          <w:szCs w:val="26"/>
+        </w:rPr>
+        <w:t xml:space="preserve"> </w:t>
+      </w:r>
+      <w:r>
+        <w:rPr>
+          <w:rFonts w:cstheme="minorHAnsi"/>
+          <w:sz w:val="26"/>
+          <w:szCs w:val="26"/>
+        </w:rPr>
+        <w:t>critique.</w:t>
+      </w:r>
+    </w:p>
+    <w:p>
+      <w:pPr>
+        <w:ind w:left="-284"/>
+        <w:rPr>
+          <w:rFonts w:cstheme="minorHAnsi"/>
+          <w:sz w:val="26"/>
+          <w:szCs w:val="26"/>
+        </w:rPr>
+      </w:pPr>
+      <w:r>
+        <w:rPr>
+          <w:rFonts w:cstheme="minorHAnsi"/>
+          <w:sz w:val="26"/>
+          <w:szCs w:val="26"/>
+        </w:rPr>
+        <w:t>L’issu d’un combat sera donc définit par la puissance d’attaque et la défense des personnages.</w:t>
+      </w:r>
+    </w:p>
+    <w:p>
+      <w:pPr>
+        <w:ind w:left="-284"/>
+        <w:rPr>
+          <w:rFonts w:cstheme="minorHAnsi"/>
+          <w:sz w:val="26"/>
+          <w:szCs w:val="26"/>
+        </w:rPr>
+      </w:pPr>
+      <w:r>
+        <w:rPr>
+          <w:rFonts w:cstheme="minorHAnsi"/>
+          <w:sz w:val="26"/>
+          <w:szCs w:val="26"/>
+        </w:rPr>
+        <w:t>Dans les exemple suivants, John sera un Sentō-in et Zac sera un Hōrō-sha)</w:t>
+      </w:r>
+    </w:p>
+    <w:p>
+      <w:pPr>
+        <w:ind w:left="-284"/>
+        <w:rPr>
+          <w:rFonts w:ascii="AppleSystemUIFont" w:hAnsi="AppleSystemUIFont" w:cs="AppleSystemUIFont"/>
+          <w:sz w:val="26"/>
+          <w:szCs w:val="26"/>
+        </w:rPr>
+      </w:pPr>
+      <w:r>
+        <w:rPr>
+          <w:rFonts w:cstheme="minorHAnsi"/>
+          <w:sz w:val="26"/>
+          <w:szCs w:val="26"/>
+        </w:rPr>
+        <w:t>La puissance d’attaque est représentée par la caractéristique principale du joueur (Sentō-in, Hōrō-sha, Konjurā</w:t>
+      </w:r>
+      <w:r>
+        <w:rPr>
+          <w:rFonts w:ascii="AppleSystemUIFont" w:hAnsi="AppleSystemUIFont" w:cs="AppleSystemUIFont"/>
+          <w:sz w:val="26"/>
+          <w:szCs w:val="26"/>
+        </w:rPr>
+        <w:t xml:space="preserve">). Si le joueur possède plusieurs caractéristique, la principale sera prise en compte à 100% et les autres caractéristiques seront divisées par 2 : </w:t>
+      </w:r>
+    </w:p>
+    <w:p>
+      <w:pPr>
+        <w:ind w:left="-284"/>
+        <w:rPr>
+          <w:rFonts w:ascii="AppleSystemUIFont" w:hAnsi="AppleSystemUIFont" w:cs="AppleSystemUIFont"/>
+          <w:sz w:val="26"/>
+          <w:szCs w:val="26"/>
+        </w:rPr>
+      </w:pPr>
+      <w:r>
+        <w:rPr>
+          <w:rFonts w:ascii="AppleSystemUIFont" w:hAnsi="AppleSystemUIFont" w:cs="AppleSystemUIFont"/>
+          <w:sz w:val="26"/>
+          <w:szCs w:val="26"/>
+        </w:rPr>
+        <w:t xml:space="preserve">Exemple : </w:t>
+      </w:r>
+    </w:p>
+    <w:p>
+      <w:pPr>
+        <w:pStyle w:val="Paragraphedeliste"/>
+        <w:numPr>
+          <w:ilvl w:val="0"/>
+          <w:numId w:val="23"/>
+        </w:numPr>
+        <w:rPr>
+          <w:rFonts w:ascii="AppleSystemUIFont" w:hAnsi="AppleSystemUIFont" w:cs="AppleSystemUIFont"/>
+          <w:sz w:val="26"/>
+          <w:szCs w:val="26"/>
+        </w:rPr>
+      </w:pPr>
+      <w:r>
+        <w:rPr>
+          <w:rFonts w:ascii="AppleSystemUIFont" w:hAnsi="AppleSystemUIFont" w:cs="AppleSystemUIFont"/>
+          <w:sz w:val="26"/>
+          <w:szCs w:val="26"/>
+        </w:rPr>
+        <w:t xml:space="preserve">John à </w:t>
+      </w:r>
+      <w:r>
+        <w:rPr>
+          <w:rFonts w:ascii="AppleSystemUIFont" w:hAnsi="AppleSystemUIFont" w:cs="AppleSystemUIFont"/>
+          <w:sz w:val="26"/>
+          <w:szCs w:val="26"/>
+        </w:rPr>
+        <w:t>1</w:t>
+      </w:r>
+      <w:r>
+        <w:rPr>
+          <w:rFonts w:ascii="AppleSystemUIFont" w:hAnsi="AppleSystemUIFont" w:cs="AppleSystemUIFont"/>
+          <w:sz w:val="26"/>
+          <w:szCs w:val="26"/>
+        </w:rPr>
+        <w:t>0</w:t>
+      </w:r>
+      <w:r>
+        <w:rPr>
+          <w:rFonts w:ascii="AppleSystemUIFont" w:hAnsi="AppleSystemUIFont" w:cs="AppleSystemUIFont"/>
+          <w:sz w:val="26"/>
+          <w:szCs w:val="26"/>
+        </w:rPr>
+        <w:t xml:space="preserve"> </w:t>
+      </w:r>
+      <w:r>
+        <w:rPr>
+          <w:rFonts w:ascii="AppleSystemUIFont" w:hAnsi="AppleSystemUIFont" w:cs="AppleSystemUIFont"/>
+          <w:color w:val="5F3A0E"/>
+          <w:sz w:val="26"/>
+          <w:szCs w:val="26"/>
+        </w:rPr>
+        <w:t>Force</w:t>
+      </w:r>
+      <w:r>
+        <w:rPr>
+          <w:rFonts w:ascii="AppleSystemUIFont" w:hAnsi="AppleSystemUIFont" w:cs="AppleSystemUIFont"/>
+          <w:sz w:val="26"/>
+          <w:szCs w:val="26"/>
+        </w:rPr>
+        <w:t xml:space="preserve"> = 10 de puissance d’attaque. </w:t>
+      </w:r>
+    </w:p>
+    <w:p>
+      <w:pPr>
+        <w:pStyle w:val="Paragraphedeliste"/>
+        <w:numPr>
+          <w:ilvl w:val="0"/>
+          <w:numId w:val="23"/>
+        </w:numPr>
+        <w:rPr>
+          <w:rFonts w:cstheme="minorHAnsi"/>
+          <w:sz w:val="26"/>
+          <w:szCs w:val="26"/>
+        </w:rPr>
+      </w:pPr>
+      <w:r>
+        <w:rPr>
+          <w:rFonts w:cstheme="minorHAnsi"/>
+          <w:sz w:val="26"/>
+          <w:szCs w:val="26"/>
+        </w:rPr>
+        <w:t xml:space="preserve">John à </w:t>
+      </w:r>
+      <w:r>
+        <w:rPr>
+          <w:rFonts w:cstheme="minorHAnsi"/>
+          <w:sz w:val="26"/>
+          <w:szCs w:val="26"/>
+        </w:rPr>
+        <w:t xml:space="preserve">10 </w:t>
+      </w:r>
+      <w:r>
+        <w:rPr>
+          <w:rFonts w:cstheme="minorHAnsi"/>
+          <w:color w:val="5F3A0E"/>
+          <w:sz w:val="26"/>
+          <w:szCs w:val="26"/>
+        </w:rPr>
+        <w:t xml:space="preserve">Force </w:t>
+      </w:r>
+      <w:r>
+        <w:rPr>
+          <w:rFonts w:cstheme="minorHAnsi"/>
+          <w:sz w:val="26"/>
+          <w:szCs w:val="26"/>
+        </w:rPr>
+        <w:t xml:space="preserve">+ </w:t>
+      </w:r>
+      <w:r>
+        <w:rPr>
+          <w:rFonts w:cstheme="minorHAnsi"/>
+          <w:sz w:val="26"/>
+          <w:szCs w:val="26"/>
+        </w:rPr>
+        <w:t>5</w:t>
+      </w:r>
+      <w:r>
+        <w:rPr>
+          <w:rFonts w:cstheme="minorHAnsi"/>
+          <w:sz w:val="26"/>
+          <w:szCs w:val="26"/>
+        </w:rPr>
+        <w:t xml:space="preserve"> </w:t>
+      </w:r>
+      <w:r>
+        <w:rPr>
+          <w:rFonts w:cstheme="minorHAnsi"/>
+          <w:color w:val="F24444"/>
+          <w:sz w:val="26"/>
+          <w:szCs w:val="26"/>
+        </w:rPr>
+        <w:t>Intelligence</w:t>
+      </w:r>
+      <w:r>
+        <w:rPr>
+          <w:rFonts w:cstheme="minorHAnsi"/>
+          <w:color w:val="F24444"/>
+          <w:sz w:val="26"/>
+          <w:szCs w:val="26"/>
+        </w:rPr>
+        <w:t xml:space="preserve"> </w:t>
+      </w:r>
+      <w:r>
+        <w:rPr>
+          <w:rFonts w:cstheme="minorHAnsi"/>
+          <w:sz w:val="26"/>
+          <w:szCs w:val="26"/>
+        </w:rPr>
+        <w:t xml:space="preserve">+ 5 </w:t>
+      </w:r>
+      <w:r>
+        <w:rPr>
+          <w:rFonts w:cstheme="minorHAnsi"/>
+          <w:color w:val="37B352"/>
+          <w:sz w:val="26"/>
+          <w:szCs w:val="26"/>
+        </w:rPr>
+        <w:t>Agilité</w:t>
+      </w:r>
+      <w:r>
+        <w:rPr>
+          <w:rFonts w:cstheme="minorHAnsi"/>
+          <w:color w:val="37B352"/>
+          <w:sz w:val="26"/>
+          <w:szCs w:val="26"/>
+        </w:rPr>
+        <w:t xml:space="preserve"> </w:t>
+      </w:r>
+      <w:r>
+        <w:rPr>
+          <w:rFonts w:cstheme="minorHAnsi"/>
+          <w:sz w:val="26"/>
+          <w:szCs w:val="26"/>
+        </w:rPr>
+        <w:t xml:space="preserve">= </w:t>
+      </w:r>
+      <w:r>
+        <w:rPr>
+          <w:rFonts w:cstheme="minorHAnsi"/>
+          <w:sz w:val="26"/>
+          <w:szCs w:val="26"/>
+          <w:highlight w:val="lightGray"/>
+        </w:rPr>
+        <w:t>(</w:t>
+      </w:r>
+      <w:r>
+        <w:rPr>
+          <w:rFonts w:cstheme="minorHAnsi"/>
+          <w:color w:val="5F3A0E"/>
+          <w:sz w:val="26"/>
+          <w:szCs w:val="26"/>
+          <w:highlight w:val="lightGray"/>
+        </w:rPr>
+        <w:t>10</w:t>
+      </w:r>
+      <w:r>
+        <w:rPr>
+          <w:rFonts w:cstheme="minorHAnsi"/>
+          <w:sz w:val="26"/>
+          <w:szCs w:val="26"/>
+          <w:highlight w:val="lightGray"/>
+        </w:rPr>
+        <w:t xml:space="preserve"> + </w:t>
+      </w:r>
+      <w:r>
+        <w:rPr>
+          <w:rFonts w:cstheme="minorHAnsi"/>
+          <w:color w:val="F24444"/>
+          <w:sz w:val="26"/>
+          <w:szCs w:val="26"/>
+          <w:highlight w:val="lightGray"/>
+        </w:rPr>
+        <w:t xml:space="preserve">2.5 </w:t>
+      </w:r>
+      <w:r>
+        <w:rPr>
+          <w:rFonts w:cstheme="minorHAnsi"/>
+          <w:sz w:val="26"/>
+          <w:szCs w:val="26"/>
+          <w:highlight w:val="lightGray"/>
+        </w:rPr>
+        <w:t xml:space="preserve">+ </w:t>
+      </w:r>
+      <w:r>
+        <w:rPr>
+          <w:rFonts w:cstheme="minorHAnsi"/>
+          <w:color w:val="37B352"/>
+          <w:sz w:val="26"/>
+          <w:szCs w:val="26"/>
+          <w:highlight w:val="lightGray"/>
+        </w:rPr>
+        <w:t>2.5</w:t>
+      </w:r>
+      <w:r>
+        <w:rPr>
+          <w:rFonts w:cstheme="minorHAnsi"/>
+          <w:sz w:val="26"/>
+          <w:szCs w:val="26"/>
+          <w:highlight w:val="lightGray"/>
+        </w:rPr>
+        <w:t xml:space="preserve">) </w:t>
+      </w:r>
+      <w:r>
+        <w:rPr>
+          <w:rFonts w:cstheme="minorHAnsi"/>
+          <w:sz w:val="26"/>
+          <w:szCs w:val="26"/>
+          <w:highlight w:val="lightGray"/>
+        </w:rPr>
+        <w:t>15 de puissance d’attaque.</w:t>
+      </w:r>
+    </w:p>
+    <w:p>
+      <w:pPr>
+        <w:ind w:left="-284"/>
+        <w:rPr>
+          <w:rFonts w:cstheme="minorHAnsi"/>
+          <w:sz w:val="26"/>
+          <w:szCs w:val="26"/>
+        </w:rPr>
+      </w:pPr>
+    </w:p>
+    <w:p>
+      <w:pPr>
+        <w:ind w:left="-284"/>
+        <w:rPr>
+          <w:rFonts w:cstheme="minorHAnsi"/>
+          <w:sz w:val="26"/>
+          <w:szCs w:val="26"/>
+        </w:rPr>
+      </w:pPr>
+      <w:r>
+        <w:rPr>
+          <w:rFonts w:cstheme="minorHAnsi"/>
+          <w:sz w:val="26"/>
+          <w:szCs w:val="26"/>
+        </w:rPr>
+        <w:t>Le système de défense du personnage est défini par </w:t>
+      </w:r>
+      <w:r>
+        <w:rPr>
+          <w:rFonts w:cstheme="minorHAnsi"/>
+          <w:sz w:val="26"/>
+          <w:szCs w:val="26"/>
+        </w:rPr>
+        <w:t>la somme des caractéristiques autre que celle de l’attaquant. La</w:t>
+      </w:r>
+      <w:r>
+        <w:rPr>
+          <w:rFonts w:cstheme="minorHAnsi"/>
+          <w:sz w:val="26"/>
+          <w:szCs w:val="26"/>
+        </w:rPr>
+        <w:t xml:space="preserve"> caractéristique </w:t>
+      </w:r>
+      <w:r>
+        <w:rPr>
+          <w:rFonts w:cstheme="minorHAnsi"/>
+          <w:sz w:val="26"/>
+          <w:szCs w:val="26"/>
+        </w:rPr>
+        <w:t xml:space="preserve">inférieure à </w:t>
+      </w:r>
+      <w:r>
+        <w:rPr>
+          <w:rFonts w:cstheme="minorHAnsi"/>
+          <w:sz w:val="26"/>
+          <w:szCs w:val="26"/>
+        </w:rPr>
+        <w:t xml:space="preserve">la caractéristique principale de l’attaquant sera multipliée par 0.5. </w:t>
+      </w:r>
+      <w:r>
+        <w:rPr>
+          <w:rFonts w:cstheme="minorHAnsi"/>
+          <w:sz w:val="26"/>
+          <w:szCs w:val="26"/>
+        </w:rPr>
+        <w:t>La</w:t>
+      </w:r>
+      <w:r>
+        <w:rPr>
+          <w:rFonts w:cstheme="minorHAnsi"/>
+          <w:sz w:val="26"/>
+          <w:szCs w:val="26"/>
+        </w:rPr>
+        <w:t xml:space="preserve"> caractéristique </w:t>
+      </w:r>
+      <w:r>
+        <w:rPr>
+          <w:rFonts w:cstheme="minorHAnsi"/>
+          <w:sz w:val="26"/>
+          <w:szCs w:val="26"/>
+        </w:rPr>
+        <w:t>supérieure à</w:t>
+      </w:r>
+      <w:r>
+        <w:rPr>
+          <w:rFonts w:cstheme="minorHAnsi"/>
+          <w:sz w:val="26"/>
+          <w:szCs w:val="26"/>
+        </w:rPr>
+        <w:t xml:space="preserve"> la caractéristique principale de l’attaquant sera multipliée par 1.5. </w:t>
+      </w:r>
+    </w:p>
+    <w:p>
+      <w:pPr>
+        <w:ind w:left="-284"/>
+        <w:rPr>
+          <w:rFonts w:cstheme="minorHAnsi"/>
+          <w:sz w:val="26"/>
+          <w:szCs w:val="26"/>
+        </w:rPr>
+      </w:pPr>
+      <w:r>
+        <w:rPr>
+          <w:rFonts w:cstheme="minorHAnsi"/>
+          <w:sz w:val="26"/>
+          <w:szCs w:val="26"/>
+        </w:rPr>
+        <w:t xml:space="preserve">Exemple : </w:t>
+      </w:r>
+    </w:p>
+    <w:p>
+      <w:pPr>
+        <w:pStyle w:val="Paragraphedeliste"/>
+        <w:numPr>
+          <w:ilvl w:val="0"/>
+          <w:numId w:val="24"/>
+        </w:numPr>
+        <w:rPr>
+          <w:rFonts w:cstheme="minorHAnsi"/>
+          <w:sz w:val="26"/>
+          <w:szCs w:val="26"/>
+        </w:rPr>
+      </w:pPr>
+      <w:r>
+        <w:rPr>
+          <w:rFonts w:cstheme="minorHAnsi"/>
+          <w:sz w:val="26"/>
+          <w:szCs w:val="26"/>
+        </w:rPr>
+        <w:lastRenderedPageBreak/>
+        <w:t xml:space="preserve">John à 10 </w:t>
+      </w:r>
+      <w:r>
+        <w:rPr>
+          <w:rFonts w:cstheme="minorHAnsi"/>
+          <w:color w:val="5F3A0E"/>
+          <w:sz w:val="26"/>
+          <w:szCs w:val="26"/>
+        </w:rPr>
+        <w:t xml:space="preserve">Force </w:t>
+      </w:r>
+      <w:r>
+        <w:rPr>
+          <w:rFonts w:cstheme="minorHAnsi"/>
+          <w:sz w:val="26"/>
+          <w:szCs w:val="26"/>
+        </w:rPr>
+        <w:t xml:space="preserve">+ 5 </w:t>
+      </w:r>
+      <w:r>
+        <w:rPr>
+          <w:rFonts w:cstheme="minorHAnsi"/>
+          <w:color w:val="F24444"/>
+          <w:sz w:val="26"/>
+          <w:szCs w:val="26"/>
+        </w:rPr>
+        <w:t xml:space="preserve">Intelligence </w:t>
+      </w:r>
+      <w:r>
+        <w:rPr>
+          <w:rFonts w:cstheme="minorHAnsi"/>
+          <w:sz w:val="26"/>
+          <w:szCs w:val="26"/>
+        </w:rPr>
+        <w:t xml:space="preserve">+ 5 </w:t>
+      </w:r>
+      <w:r>
+        <w:rPr>
+          <w:rFonts w:cstheme="minorHAnsi"/>
+          <w:color w:val="37B352"/>
+          <w:sz w:val="26"/>
+          <w:szCs w:val="26"/>
+        </w:rPr>
+        <w:t xml:space="preserve">Agilité </w:t>
+      </w:r>
+      <w:r>
+        <w:rPr>
+          <w:rFonts w:cstheme="minorHAnsi"/>
+          <w:sz w:val="26"/>
+          <w:szCs w:val="26"/>
+        </w:rPr>
+        <w:t xml:space="preserve">= </w:t>
+      </w:r>
+      <w:r>
+        <w:rPr>
+          <w:rFonts w:cstheme="minorHAnsi"/>
+          <w:sz w:val="26"/>
+          <w:szCs w:val="26"/>
+          <w:highlight w:val="lightGray"/>
+        </w:rPr>
+        <w:t>(</w:t>
+      </w:r>
+      <w:r>
+        <w:rPr>
+          <w:rFonts w:cstheme="minorHAnsi"/>
+          <w:color w:val="5F3A0E"/>
+          <w:sz w:val="26"/>
+          <w:szCs w:val="26"/>
+          <w:highlight w:val="lightGray"/>
+        </w:rPr>
+        <w:t>10</w:t>
+      </w:r>
+      <w:r>
+        <w:rPr>
+          <w:rFonts w:cstheme="minorHAnsi"/>
+          <w:sz w:val="26"/>
+          <w:szCs w:val="26"/>
+          <w:highlight w:val="lightGray"/>
+        </w:rPr>
+        <w:t xml:space="preserve"> + </w:t>
+      </w:r>
+      <w:r>
+        <w:rPr>
+          <w:rFonts w:cstheme="minorHAnsi"/>
+          <w:color w:val="F24444"/>
+          <w:sz w:val="26"/>
+          <w:szCs w:val="26"/>
+          <w:highlight w:val="lightGray"/>
+        </w:rPr>
+        <w:t xml:space="preserve">2.5 </w:t>
+      </w:r>
+      <w:r>
+        <w:rPr>
+          <w:rFonts w:cstheme="minorHAnsi"/>
+          <w:sz w:val="26"/>
+          <w:szCs w:val="26"/>
+          <w:highlight w:val="lightGray"/>
+        </w:rPr>
+        <w:t xml:space="preserve">+ </w:t>
+      </w:r>
+      <w:r>
+        <w:rPr>
+          <w:rFonts w:cstheme="minorHAnsi"/>
+          <w:color w:val="37B352"/>
+          <w:sz w:val="26"/>
+          <w:szCs w:val="26"/>
+          <w:highlight w:val="lightGray"/>
+        </w:rPr>
+        <w:t>2.5</w:t>
+      </w:r>
+      <w:r>
+        <w:rPr>
+          <w:rFonts w:cstheme="minorHAnsi"/>
+          <w:sz w:val="26"/>
+          <w:szCs w:val="26"/>
+          <w:highlight w:val="lightGray"/>
+        </w:rPr>
+        <w:t>) 15 de puissance d’attaque.</w:t>
+      </w:r>
+    </w:p>
+    <w:p>
+      <w:pPr>
+        <w:pStyle w:val="Paragraphedeliste"/>
+        <w:numPr>
+          <w:ilvl w:val="0"/>
+          <w:numId w:val="24"/>
+        </w:numPr>
+        <w:rPr>
+          <w:rFonts w:cstheme="minorHAnsi"/>
+          <w:sz w:val="26"/>
+          <w:szCs w:val="26"/>
+        </w:rPr>
+      </w:pPr>
+      <w:r>
+        <w:rPr>
+          <w:rFonts w:cstheme="minorHAnsi"/>
+          <w:sz w:val="26"/>
+          <w:szCs w:val="26"/>
+        </w:rPr>
+        <w:t xml:space="preserve">Zac - </w:t>
+      </w:r>
+      <w:r>
+        <w:rPr>
+          <w:rFonts w:cstheme="minorHAnsi"/>
+          <w:sz w:val="26"/>
+          <w:szCs w:val="26"/>
+        </w:rPr>
+        <w:t xml:space="preserve">Défenseur : </w:t>
+      </w:r>
+      <w:r>
+        <w:rPr>
+          <w:rFonts w:cstheme="minorHAnsi"/>
+          <w:sz w:val="26"/>
+          <w:szCs w:val="26"/>
+        </w:rPr>
+        <w:t>5</w:t>
+      </w:r>
+      <w:r>
+        <w:rPr>
+          <w:rFonts w:cstheme="minorHAnsi"/>
+          <w:sz w:val="26"/>
+          <w:szCs w:val="26"/>
+        </w:rPr>
+        <w:t xml:space="preserve"> </w:t>
+      </w:r>
+      <w:r>
+        <w:rPr>
+          <w:rFonts w:cstheme="minorHAnsi"/>
+          <w:color w:val="F24444"/>
+          <w:sz w:val="26"/>
+          <w:szCs w:val="26"/>
+        </w:rPr>
+        <w:t xml:space="preserve">Intelligence </w:t>
+      </w:r>
+      <w:r>
+        <w:rPr>
+          <w:rFonts w:cstheme="minorHAnsi"/>
+          <w:sz w:val="26"/>
+          <w:szCs w:val="26"/>
+        </w:rPr>
+        <w:t xml:space="preserve">+ </w:t>
+      </w:r>
+      <w:r>
+        <w:rPr>
+          <w:rFonts w:cstheme="minorHAnsi"/>
+          <w:sz w:val="26"/>
+          <w:szCs w:val="26"/>
+        </w:rPr>
+        <w:t>5</w:t>
+      </w:r>
+      <w:r>
+        <w:rPr>
+          <w:rFonts w:cstheme="minorHAnsi"/>
+          <w:sz w:val="26"/>
+          <w:szCs w:val="26"/>
+        </w:rPr>
+        <w:t xml:space="preserve"> </w:t>
+      </w:r>
+      <w:r>
+        <w:rPr>
+          <w:rFonts w:cstheme="minorHAnsi"/>
+          <w:color w:val="37B352"/>
+          <w:sz w:val="26"/>
+          <w:szCs w:val="26"/>
+        </w:rPr>
+        <w:t xml:space="preserve">Agilité </w:t>
+      </w:r>
+      <w:r>
+        <w:rPr>
+          <w:rFonts w:cstheme="minorHAnsi"/>
+          <w:sz w:val="26"/>
+          <w:szCs w:val="26"/>
+          <w:highlight w:val="lightGray"/>
+        </w:rPr>
+        <w:t>(</w:t>
+      </w:r>
+      <w:r>
+        <w:rPr>
+          <w:rFonts w:cstheme="minorHAnsi"/>
+          <w:color w:val="F24444"/>
+          <w:sz w:val="26"/>
+          <w:szCs w:val="26"/>
+          <w:highlight w:val="lightGray"/>
+        </w:rPr>
+        <w:t>5</w:t>
+      </w:r>
+      <w:r>
+        <w:rPr>
+          <w:rFonts w:cstheme="minorHAnsi"/>
+          <w:sz w:val="26"/>
+          <w:szCs w:val="26"/>
+          <w:highlight w:val="lightGray"/>
+        </w:rPr>
+        <w:t>*</w:t>
+      </w:r>
+      <w:r>
+        <w:rPr>
+          <w:rFonts w:cstheme="minorHAnsi"/>
+          <w:sz w:val="26"/>
+          <w:szCs w:val="26"/>
+          <w:highlight w:val="lightGray"/>
+        </w:rPr>
+        <w:t>1</w:t>
+      </w:r>
+      <w:r>
+        <w:rPr>
+          <w:rFonts w:cstheme="minorHAnsi"/>
+          <w:sz w:val="26"/>
+          <w:szCs w:val="26"/>
+          <w:highlight w:val="lightGray"/>
+        </w:rPr>
+        <w:t xml:space="preserve">.5 + </w:t>
+      </w:r>
+      <w:r>
+        <w:rPr>
+          <w:rFonts w:cstheme="minorHAnsi"/>
+          <w:color w:val="37B352"/>
+          <w:sz w:val="26"/>
+          <w:szCs w:val="26"/>
+          <w:highlight w:val="lightGray"/>
+        </w:rPr>
+        <w:t>5</w:t>
+      </w:r>
+      <w:r>
+        <w:rPr>
+          <w:rFonts w:cstheme="minorHAnsi"/>
+          <w:sz w:val="26"/>
+          <w:szCs w:val="26"/>
+          <w:highlight w:val="lightGray"/>
+        </w:rPr>
+        <w:t>*</w:t>
+      </w:r>
+      <w:r>
+        <w:rPr>
+          <w:rFonts w:cstheme="minorHAnsi"/>
+          <w:sz w:val="26"/>
+          <w:szCs w:val="26"/>
+          <w:highlight w:val="lightGray"/>
+        </w:rPr>
+        <w:t>0</w:t>
+      </w:r>
+      <w:r>
+        <w:rPr>
+          <w:rFonts w:cstheme="minorHAnsi"/>
+          <w:sz w:val="26"/>
+          <w:szCs w:val="26"/>
+          <w:highlight w:val="lightGray"/>
+        </w:rPr>
+        <w:t xml:space="preserve">.5) </w:t>
+      </w:r>
+      <w:r>
+        <w:rPr>
+          <w:rFonts w:cstheme="minorHAnsi"/>
+          <w:sz w:val="26"/>
+          <w:szCs w:val="26"/>
+          <w:highlight w:val="lightGray"/>
+        </w:rPr>
+        <w:t>=</w:t>
+      </w:r>
+      <w:r>
+        <w:rPr>
+          <w:rFonts w:cstheme="minorHAnsi"/>
+          <w:sz w:val="26"/>
+          <w:szCs w:val="26"/>
+          <w:highlight w:val="lightGray"/>
+        </w:rPr>
+        <w:t xml:space="preserve"> 1</w:t>
+      </w:r>
+      <w:r>
+        <w:rPr>
+          <w:rFonts w:cstheme="minorHAnsi"/>
+          <w:sz w:val="26"/>
+          <w:szCs w:val="26"/>
+          <w:highlight w:val="lightGray"/>
+        </w:rPr>
+        <w:t>0</w:t>
+      </w:r>
+      <w:r>
+        <w:rPr>
+          <w:rFonts w:cstheme="minorHAnsi"/>
+          <w:sz w:val="26"/>
+          <w:szCs w:val="26"/>
+          <w:highlight w:val="lightGray"/>
+        </w:rPr>
+        <w:t xml:space="preserve"> de défense</w:t>
+      </w:r>
+      <w:r>
+        <w:rPr>
+          <w:rFonts w:cstheme="minorHAnsi"/>
+          <w:sz w:val="26"/>
+          <w:szCs w:val="26"/>
+        </w:rPr>
+        <w:t>.</w:t>
+      </w:r>
+    </w:p>
+    <w:p>
+      <w:pPr>
+        <w:rPr>
+          <w:sz w:val="26"/>
+          <w:szCs w:val="26"/>
+        </w:rPr>
+      </w:pPr>
+      <w:r>
+        <w:rPr>
+          <w:sz w:val="26"/>
+          <w:szCs w:val="26"/>
+        </w:rPr>
+        <w:t>Dans ce cas, John est le vainqueur du combat !</w:t>
+      </w:r>
+    </w:p>
+    <w:p>
+      <w:pPr>
+        <w:ind w:left="-284"/>
+        <w:rPr>
+          <w:rFonts w:cstheme="minorHAnsi"/>
+          <w:sz w:val="26"/>
+          <w:szCs w:val="26"/>
+        </w:rPr>
+      </w:pPr>
+    </w:p>
+    <w:p>
+      <w:pPr>
+        <w:ind w:left="-284"/>
+        <w:rPr>
+          <w:rFonts w:cstheme="minorHAnsi"/>
+          <w:sz w:val="26"/>
+          <w:szCs w:val="26"/>
+        </w:rPr>
+      </w:pPr>
+      <w:r>
+        <w:rPr>
+          <w:rFonts w:cstheme="minorHAnsi"/>
+          <w:sz w:val="26"/>
+          <w:szCs w:val="26"/>
+        </w:rPr>
+        <w:t>Exemple </w:t>
+      </w:r>
+      <w:r>
+        <w:rPr>
+          <w:rFonts w:cstheme="minorHAnsi"/>
+          <w:sz w:val="26"/>
+          <w:szCs w:val="26"/>
+        </w:rPr>
+        <w:t xml:space="preserve">2 (Dans le cas où le défenseur et </w:t>
+      </w:r>
+      <w:r>
+        <w:rPr>
+          <w:rFonts w:cstheme="minorHAnsi"/>
+          <w:sz w:val="26"/>
+          <w:szCs w:val="26"/>
+        </w:rPr>
+        <w:t>l’attaquant</w:t>
+      </w:r>
+      <w:r>
+        <w:rPr>
+          <w:rFonts w:cstheme="minorHAnsi"/>
+          <w:sz w:val="26"/>
+          <w:szCs w:val="26"/>
+        </w:rPr>
+        <w:t xml:space="preserve"> possède des forces égales) : </w:t>
+      </w:r>
+    </w:p>
+    <w:p>
+      <w:pPr>
+        <w:pStyle w:val="Paragraphedeliste"/>
+        <w:numPr>
+          <w:ilvl w:val="0"/>
+          <w:numId w:val="26"/>
+        </w:numPr>
+        <w:rPr>
+          <w:rFonts w:cstheme="minorHAnsi"/>
+          <w:sz w:val="26"/>
+          <w:szCs w:val="26"/>
+        </w:rPr>
+      </w:pPr>
+      <w:r>
+        <w:rPr>
+          <w:rFonts w:cstheme="minorHAnsi"/>
+          <w:sz w:val="26"/>
+          <w:szCs w:val="26"/>
+        </w:rPr>
+        <w:t xml:space="preserve">John à 10 </w:t>
+      </w:r>
+      <w:r>
+        <w:rPr>
+          <w:rFonts w:cstheme="minorHAnsi"/>
+          <w:color w:val="5F3A0E"/>
+          <w:sz w:val="26"/>
+          <w:szCs w:val="26"/>
+        </w:rPr>
+        <w:t xml:space="preserve">Force </w:t>
+      </w:r>
+      <w:r>
+        <w:rPr>
+          <w:rFonts w:cstheme="minorHAnsi"/>
+          <w:sz w:val="26"/>
+          <w:szCs w:val="26"/>
+        </w:rPr>
+        <w:t xml:space="preserve">+ 5 </w:t>
+      </w:r>
+      <w:r>
+        <w:rPr>
+          <w:rFonts w:cstheme="minorHAnsi"/>
+          <w:color w:val="F24444"/>
+          <w:sz w:val="26"/>
+          <w:szCs w:val="26"/>
+        </w:rPr>
+        <w:t xml:space="preserve">Intelligence </w:t>
+      </w:r>
+      <w:r>
+        <w:rPr>
+          <w:rFonts w:cstheme="minorHAnsi"/>
+          <w:sz w:val="26"/>
+          <w:szCs w:val="26"/>
+        </w:rPr>
+        <w:t xml:space="preserve">+ 5 </w:t>
+      </w:r>
+      <w:r>
+        <w:rPr>
+          <w:rFonts w:cstheme="minorHAnsi"/>
+          <w:color w:val="37B352"/>
+          <w:sz w:val="26"/>
+          <w:szCs w:val="26"/>
+        </w:rPr>
+        <w:t xml:space="preserve">Agilité </w:t>
+      </w:r>
+      <w:r>
+        <w:rPr>
+          <w:rFonts w:cstheme="minorHAnsi"/>
+          <w:sz w:val="26"/>
+          <w:szCs w:val="26"/>
+        </w:rPr>
+        <w:t xml:space="preserve">= </w:t>
+      </w:r>
+      <w:r>
+        <w:rPr>
+          <w:rFonts w:cstheme="minorHAnsi"/>
+          <w:sz w:val="26"/>
+          <w:szCs w:val="26"/>
+          <w:highlight w:val="lightGray"/>
+        </w:rPr>
+        <w:t>(</w:t>
+      </w:r>
+      <w:r>
+        <w:rPr>
+          <w:rFonts w:cstheme="minorHAnsi"/>
+          <w:color w:val="5F3A0E"/>
+          <w:sz w:val="26"/>
+          <w:szCs w:val="26"/>
+          <w:highlight w:val="lightGray"/>
+        </w:rPr>
+        <w:t>10</w:t>
+      </w:r>
+      <w:r>
+        <w:rPr>
+          <w:rFonts w:cstheme="minorHAnsi"/>
+          <w:sz w:val="26"/>
+          <w:szCs w:val="26"/>
+          <w:highlight w:val="lightGray"/>
+        </w:rPr>
+        <w:t xml:space="preserve"> + </w:t>
+      </w:r>
+      <w:r>
+        <w:rPr>
+          <w:rFonts w:cstheme="minorHAnsi"/>
+          <w:color w:val="F24444"/>
+          <w:sz w:val="26"/>
+          <w:szCs w:val="26"/>
+          <w:highlight w:val="lightGray"/>
+        </w:rPr>
+        <w:t>5</w:t>
+      </w:r>
+      <w:r>
+        <w:rPr>
+          <w:rFonts w:cstheme="minorHAnsi"/>
+          <w:sz w:val="26"/>
+          <w:szCs w:val="26"/>
+          <w:highlight w:val="lightGray"/>
+        </w:rPr>
+        <w:t>/2</w:t>
+      </w:r>
+      <w:r>
+        <w:rPr>
+          <w:rFonts w:cstheme="minorHAnsi"/>
+          <w:color w:val="F24444"/>
+          <w:sz w:val="26"/>
+          <w:szCs w:val="26"/>
+          <w:highlight w:val="lightGray"/>
+        </w:rPr>
+        <w:t xml:space="preserve"> </w:t>
+      </w:r>
+      <w:r>
+        <w:rPr>
+          <w:rFonts w:cstheme="minorHAnsi"/>
+          <w:sz w:val="26"/>
+          <w:szCs w:val="26"/>
+          <w:highlight w:val="lightGray"/>
+        </w:rPr>
+        <w:t xml:space="preserve">+ </w:t>
+      </w:r>
+      <w:r>
+        <w:rPr>
+          <w:rFonts w:cstheme="minorHAnsi"/>
+          <w:color w:val="37B352"/>
+          <w:sz w:val="26"/>
+          <w:szCs w:val="26"/>
+          <w:highlight w:val="lightGray"/>
+        </w:rPr>
+        <w:t>5</w:t>
+      </w:r>
+      <w:r>
+        <w:rPr>
+          <w:rFonts w:cstheme="minorHAnsi"/>
+          <w:sz w:val="26"/>
+          <w:szCs w:val="26"/>
+          <w:highlight w:val="lightGray"/>
+        </w:rPr>
+        <w:t>/2</w:t>
+      </w:r>
+      <w:r>
+        <w:rPr>
+          <w:rFonts w:cstheme="minorHAnsi"/>
+          <w:sz w:val="26"/>
+          <w:szCs w:val="26"/>
+          <w:highlight w:val="lightGray"/>
+        </w:rPr>
+        <w:t>) 15 de puissance d’attaque.</w:t>
+      </w:r>
+    </w:p>
+    <w:p>
+      <w:pPr>
+        <w:pStyle w:val="Paragraphedeliste"/>
+        <w:numPr>
+          <w:ilvl w:val="0"/>
+          <w:numId w:val="26"/>
+        </w:numPr>
+        <w:rPr>
+          <w:rFonts w:cstheme="minorHAnsi"/>
+          <w:sz w:val="26"/>
+          <w:szCs w:val="26"/>
+        </w:rPr>
+      </w:pPr>
+      <w:r>
+        <w:rPr>
+          <w:rFonts w:cstheme="minorHAnsi"/>
+          <w:sz w:val="26"/>
+          <w:szCs w:val="26"/>
+        </w:rPr>
+        <w:t xml:space="preserve">Zac - </w:t>
+      </w:r>
+      <w:r>
+        <w:rPr>
+          <w:rFonts w:cstheme="minorHAnsi"/>
+          <w:sz w:val="26"/>
+          <w:szCs w:val="26"/>
+        </w:rPr>
+        <w:t xml:space="preserve">Défenseur : </w:t>
+      </w:r>
+      <w:r>
+        <w:rPr>
+          <w:rFonts w:cstheme="minorHAnsi"/>
+          <w:sz w:val="26"/>
+          <w:szCs w:val="26"/>
+        </w:rPr>
+        <w:t>6</w:t>
+      </w:r>
+      <w:r>
+        <w:rPr>
+          <w:rFonts w:cstheme="minorHAnsi"/>
+          <w:sz w:val="26"/>
+          <w:szCs w:val="26"/>
+        </w:rPr>
+        <w:t xml:space="preserve"> </w:t>
+      </w:r>
+      <w:r>
+        <w:rPr>
+          <w:rFonts w:cstheme="minorHAnsi"/>
+          <w:color w:val="F24444"/>
+          <w:sz w:val="26"/>
+          <w:szCs w:val="26"/>
+        </w:rPr>
+        <w:t xml:space="preserve">Intelligence </w:t>
+      </w:r>
+      <w:r>
+        <w:rPr>
+          <w:rFonts w:cstheme="minorHAnsi"/>
+          <w:sz w:val="26"/>
+          <w:szCs w:val="26"/>
+        </w:rPr>
+        <w:t xml:space="preserve">+ </w:t>
+      </w:r>
+      <w:r>
+        <w:rPr>
+          <w:rFonts w:cstheme="minorHAnsi"/>
+          <w:sz w:val="26"/>
+          <w:szCs w:val="26"/>
+        </w:rPr>
+        <w:t>12</w:t>
+      </w:r>
+      <w:r>
+        <w:rPr>
+          <w:rFonts w:cstheme="minorHAnsi"/>
+          <w:sz w:val="26"/>
+          <w:szCs w:val="26"/>
+        </w:rPr>
+        <w:t xml:space="preserve"> </w:t>
+      </w:r>
+      <w:r>
+        <w:rPr>
+          <w:rFonts w:cstheme="minorHAnsi"/>
+          <w:color w:val="37B352"/>
+          <w:sz w:val="26"/>
+          <w:szCs w:val="26"/>
+        </w:rPr>
+        <w:t xml:space="preserve">Agilité </w:t>
+      </w:r>
+      <w:r>
+        <w:rPr>
+          <w:rFonts w:cstheme="minorHAnsi"/>
+          <w:sz w:val="26"/>
+          <w:szCs w:val="26"/>
+          <w:highlight w:val="lightGray"/>
+        </w:rPr>
+        <w:t>(</w:t>
+      </w:r>
+      <w:r>
+        <w:rPr>
+          <w:rFonts w:cstheme="minorHAnsi"/>
+          <w:color w:val="F24444"/>
+          <w:sz w:val="26"/>
+          <w:szCs w:val="26"/>
+          <w:highlight w:val="lightGray"/>
+        </w:rPr>
+        <w:t>6</w:t>
+      </w:r>
+      <w:r>
+        <w:rPr>
+          <w:rFonts w:cstheme="minorHAnsi"/>
+          <w:sz w:val="26"/>
+          <w:szCs w:val="26"/>
+          <w:highlight w:val="lightGray"/>
+        </w:rPr>
+        <w:t xml:space="preserve">*1.5 + </w:t>
+      </w:r>
+      <w:r>
+        <w:rPr>
+          <w:rFonts w:cstheme="minorHAnsi"/>
+          <w:color w:val="37B352"/>
+          <w:sz w:val="26"/>
+          <w:szCs w:val="26"/>
+          <w:highlight w:val="lightGray"/>
+        </w:rPr>
+        <w:t>12</w:t>
+      </w:r>
+      <w:r>
+        <w:rPr>
+          <w:rFonts w:cstheme="minorHAnsi"/>
+          <w:sz w:val="26"/>
+          <w:szCs w:val="26"/>
+          <w:highlight w:val="lightGray"/>
+        </w:rPr>
+        <w:t xml:space="preserve">*0.5) </w:t>
+      </w:r>
+      <w:r>
+        <w:rPr>
+          <w:rFonts w:cstheme="minorHAnsi"/>
+          <w:sz w:val="26"/>
+          <w:szCs w:val="26"/>
+          <w:highlight w:val="lightGray"/>
+        </w:rPr>
+        <w:t>=</w:t>
+      </w:r>
+      <w:r>
+        <w:rPr>
+          <w:rFonts w:cstheme="minorHAnsi"/>
+          <w:sz w:val="26"/>
+          <w:szCs w:val="26"/>
+          <w:highlight w:val="lightGray"/>
+        </w:rPr>
+        <w:t xml:space="preserve"> 15 de défense</w:t>
+      </w:r>
+      <w:r>
+        <w:rPr>
+          <w:rFonts w:cstheme="minorHAnsi"/>
+          <w:sz w:val="26"/>
+          <w:szCs w:val="26"/>
+        </w:rPr>
+        <w:t>.</w:t>
+      </w:r>
+    </w:p>
+    <w:p>
+      <w:pPr>
+        <w:ind w:left="-284"/>
+        <w:rPr>
+          <w:rFonts w:cstheme="minorHAnsi"/>
+          <w:sz w:val="26"/>
+          <w:szCs w:val="26"/>
+        </w:rPr>
+      </w:pPr>
+      <w:r>
+        <w:rPr>
+          <w:rFonts w:cstheme="minorHAnsi"/>
+          <w:sz w:val="26"/>
+          <w:szCs w:val="26"/>
+        </w:rPr>
+        <w:t xml:space="preserve">Si la puissance d’attaque est égale à la défense, l’attaque est donc nulle. Le défenseur remporte la victoire. </w:t>
+      </w:r>
+    </w:p>
+    <w:p>
+      <w:pPr>
+        <w:ind w:left="-284"/>
+        <w:rPr>
+          <w:rFonts w:cstheme="minorHAnsi"/>
+          <w:sz w:val="26"/>
+          <w:szCs w:val="26"/>
+        </w:rPr>
+      </w:pPr>
+      <w:r>
+        <w:rPr>
+          <w:rFonts w:cstheme="minorHAnsi"/>
+          <w:sz w:val="26"/>
+          <w:szCs w:val="26"/>
+        </w:rPr>
+        <w:t xml:space="preserve">La </w:t>
+      </w:r>
+      <w:r>
+        <w:rPr>
+          <w:rFonts w:cstheme="minorHAnsi"/>
+          <w:color w:val="89D2EE"/>
+          <w:sz w:val="26"/>
+          <w:szCs w:val="26"/>
+        </w:rPr>
+        <w:t>Sagesse</w:t>
+      </w:r>
+      <w:r>
+        <w:rPr>
+          <w:rFonts w:cstheme="minorHAnsi"/>
+          <w:sz w:val="26"/>
+          <w:szCs w:val="26"/>
+        </w:rPr>
+        <w:t xml:space="preserve"> et </w:t>
+      </w:r>
+      <w:r>
+        <w:rPr>
+          <w:rFonts w:cstheme="minorHAnsi"/>
+          <w:color w:val="FFD62E"/>
+          <w:sz w:val="26"/>
+          <w:szCs w:val="26"/>
+        </w:rPr>
+        <w:t>Chance</w:t>
+      </w:r>
+      <w:r>
+        <w:rPr>
+          <w:rFonts w:cstheme="minorHAnsi"/>
+          <w:sz w:val="26"/>
+          <w:szCs w:val="26"/>
+        </w:rPr>
+        <w:t xml:space="preserve"> rentre en compte au moment de l’attaque.</w:t>
+      </w:r>
+    </w:p>
+    <w:p>
+      <w:pPr>
+        <w:ind w:left="-284"/>
+        <w:rPr>
+          <w:sz w:val="26"/>
+          <w:szCs w:val="26"/>
+        </w:rPr>
+      </w:pPr>
+      <w:r>
+        <w:rPr>
+          <w:rFonts w:cstheme="minorHAnsi"/>
+          <w:sz w:val="26"/>
+          <w:szCs w:val="26"/>
+        </w:rPr>
+        <w:t xml:space="preserve">La </w:t>
+      </w:r>
+      <w:r>
+        <w:rPr>
+          <w:rFonts w:cstheme="minorHAnsi"/>
+          <w:color w:val="FFD62E"/>
+          <w:sz w:val="26"/>
+          <w:szCs w:val="26"/>
+        </w:rPr>
+        <w:t xml:space="preserve">Chance </w:t>
+      </w:r>
+      <w:r>
+        <w:rPr>
+          <w:rFonts w:cstheme="minorHAnsi"/>
+          <w:sz w:val="26"/>
+          <w:szCs w:val="26"/>
+        </w:rPr>
+        <w:t>d’un joueur</w:t>
+      </w:r>
+      <w:r>
+        <w:rPr>
+          <w:rFonts w:cstheme="minorHAnsi"/>
+          <w:sz w:val="26"/>
+          <w:szCs w:val="26"/>
+        </w:rPr>
+        <w:t xml:space="preserve"> </w:t>
+      </w:r>
+      <w:r>
+        <w:rPr>
+          <w:rFonts w:cstheme="minorHAnsi"/>
+          <w:sz w:val="26"/>
+          <w:szCs w:val="26"/>
+        </w:rPr>
+        <w:t xml:space="preserve">représente </w:t>
+      </w:r>
+      <w:r>
+        <w:rPr>
+          <w:rFonts w:cstheme="minorHAnsi"/>
+          <w:sz w:val="26"/>
+          <w:szCs w:val="26"/>
+        </w:rPr>
+        <w:t xml:space="preserve">le </w:t>
+      </w:r>
+      <w:r>
+        <w:rPr>
+          <w:rFonts w:cstheme="minorHAnsi"/>
+          <w:sz w:val="26"/>
+          <w:szCs w:val="26"/>
+        </w:rPr>
+        <w:t>pourcentage de chance qu’il a de réaliser un coup critique</w:t>
+      </w:r>
+      <w:r>
+        <w:rPr>
+          <w:rFonts w:cstheme="minorHAnsi"/>
+          <w:sz w:val="26"/>
+          <w:szCs w:val="26"/>
+        </w:rPr>
+        <w:t>.</w:t>
+      </w:r>
+      <w:r>
+        <w:rPr>
+          <w:rFonts w:cstheme="minorHAnsi"/>
+          <w:sz w:val="26"/>
+          <w:szCs w:val="26"/>
+        </w:rPr>
+        <w:t> </w:t>
+      </w:r>
+      <w:r>
+        <w:rPr>
+          <w:sz w:val="26"/>
+          <w:szCs w:val="26"/>
+        </w:rPr>
+        <w:t xml:space="preserve">Si </w:t>
+      </w:r>
+      <w:r>
+        <w:rPr>
+          <w:sz w:val="26"/>
+          <w:szCs w:val="26"/>
+        </w:rPr>
+        <w:t>John effectue un coup critique, sa puissance d’attaque est multipliée par 1.5.</w:t>
+      </w:r>
+    </w:p>
+    <w:p>
+      <w:pPr>
+        <w:ind w:left="-284"/>
+        <w:rPr>
+          <w:rFonts w:cstheme="minorHAnsi"/>
+          <w:sz w:val="26"/>
+          <w:szCs w:val="26"/>
+        </w:rPr>
+      </w:pPr>
+      <w:r>
+        <w:rPr>
+          <w:rFonts w:cstheme="minorHAnsi"/>
+          <w:sz w:val="26"/>
+          <w:szCs w:val="26"/>
+        </w:rPr>
+        <w:t xml:space="preserve">Exemple : </w:t>
+      </w:r>
+    </w:p>
+    <w:p>
+      <w:pPr>
+        <w:pStyle w:val="Paragraphedeliste"/>
+        <w:numPr>
+          <w:ilvl w:val="0"/>
+          <w:numId w:val="25"/>
+        </w:numPr>
+        <w:rPr>
+          <w:rFonts w:cstheme="minorHAnsi"/>
+          <w:sz w:val="26"/>
+          <w:szCs w:val="26"/>
+        </w:rPr>
+      </w:pPr>
+      <w:r>
+        <w:rPr>
+          <w:rFonts w:cstheme="minorHAnsi"/>
+          <w:sz w:val="26"/>
+          <w:szCs w:val="26"/>
+        </w:rPr>
+        <w:t xml:space="preserve">John à 1 </w:t>
+      </w:r>
+      <w:r>
+        <w:rPr>
+          <w:rFonts w:cstheme="minorHAnsi"/>
+          <w:color w:val="FFD62E"/>
+          <w:sz w:val="26"/>
+          <w:szCs w:val="26"/>
+        </w:rPr>
+        <w:t>Chance </w:t>
+      </w:r>
+      <w:r>
+        <w:rPr>
+          <w:rFonts w:cstheme="minorHAnsi"/>
+          <w:sz w:val="26"/>
+          <w:szCs w:val="26"/>
+        </w:rPr>
+        <w:t>: John à 1% de chance de faire un coup critique.</w:t>
+      </w:r>
+    </w:p>
+    <w:p>
+      <w:pPr>
+        <w:pStyle w:val="Paragraphedeliste"/>
+        <w:numPr>
+          <w:ilvl w:val="0"/>
+          <w:numId w:val="25"/>
+        </w:numPr>
+        <w:rPr>
+          <w:rFonts w:cstheme="minorHAnsi"/>
+          <w:sz w:val="26"/>
+          <w:szCs w:val="26"/>
+        </w:rPr>
+      </w:pPr>
+      <w:r>
+        <w:rPr>
+          <w:rFonts w:cstheme="minorHAnsi"/>
+          <w:sz w:val="26"/>
+          <w:szCs w:val="26"/>
+        </w:rPr>
+        <w:t xml:space="preserve">John à </w:t>
+      </w:r>
+      <w:r>
+        <w:rPr>
+          <w:rFonts w:cstheme="minorHAnsi"/>
+          <w:sz w:val="26"/>
+          <w:szCs w:val="26"/>
+        </w:rPr>
+        <w:t xml:space="preserve">10 </w:t>
+      </w:r>
+      <w:r>
+        <w:rPr>
+          <w:rFonts w:cstheme="minorHAnsi"/>
+          <w:color w:val="5F3A0E"/>
+          <w:sz w:val="26"/>
+          <w:szCs w:val="26"/>
+        </w:rPr>
+        <w:t xml:space="preserve">Force </w:t>
+      </w:r>
+      <w:r>
+        <w:rPr>
+          <w:rFonts w:cstheme="minorHAnsi"/>
+          <w:sz w:val="26"/>
+          <w:szCs w:val="26"/>
+        </w:rPr>
+        <w:t xml:space="preserve">+ 5 </w:t>
+      </w:r>
+      <w:r>
+        <w:rPr>
+          <w:rFonts w:cstheme="minorHAnsi"/>
+          <w:color w:val="F24444"/>
+          <w:sz w:val="26"/>
+          <w:szCs w:val="26"/>
+        </w:rPr>
+        <w:t xml:space="preserve">Intelligence </w:t>
+      </w:r>
+      <w:r>
+        <w:rPr>
+          <w:rFonts w:cstheme="minorHAnsi"/>
+          <w:sz w:val="26"/>
+          <w:szCs w:val="26"/>
+        </w:rPr>
+        <w:t xml:space="preserve">+ 5 </w:t>
+      </w:r>
+      <w:r>
+        <w:rPr>
+          <w:rFonts w:cstheme="minorHAnsi"/>
+          <w:color w:val="37B352"/>
+          <w:sz w:val="26"/>
+          <w:szCs w:val="26"/>
+        </w:rPr>
+        <w:t xml:space="preserve">Agilité </w:t>
+      </w:r>
+      <w:r>
+        <w:rPr>
+          <w:rFonts w:cstheme="minorHAnsi"/>
+          <w:sz w:val="26"/>
+          <w:szCs w:val="26"/>
+        </w:rPr>
+        <w:t>+ 1</w:t>
+      </w:r>
+      <w:r>
+        <w:rPr>
+          <w:rFonts w:cstheme="minorHAnsi"/>
+          <w:color w:val="37B352"/>
+          <w:sz w:val="26"/>
+          <w:szCs w:val="26"/>
+        </w:rPr>
+        <w:t xml:space="preserve"> </w:t>
+      </w:r>
+      <w:r>
+        <w:rPr>
+          <w:rFonts w:cstheme="minorHAnsi"/>
+          <w:color w:val="FFD62E"/>
+          <w:sz w:val="26"/>
+          <w:szCs w:val="26"/>
+        </w:rPr>
+        <w:t>Chance</w:t>
+      </w:r>
+      <w:r>
+        <w:rPr>
+          <w:rFonts w:cstheme="minorHAnsi"/>
+          <w:color w:val="FFD62E"/>
+          <w:sz w:val="26"/>
+          <w:szCs w:val="26"/>
+        </w:rPr>
+        <w:t xml:space="preserve"> </w:t>
+      </w:r>
+      <w:r>
+        <w:rPr>
+          <w:rFonts w:cstheme="minorHAnsi"/>
+          <w:sz w:val="26"/>
+          <w:szCs w:val="26"/>
+        </w:rPr>
+        <w:t>= 15 de puissance d’attaque</w:t>
+      </w:r>
+      <w:r>
+        <w:rPr>
+          <w:rFonts w:cstheme="minorHAnsi"/>
+          <w:sz w:val="26"/>
+          <w:szCs w:val="26"/>
+        </w:rPr>
+        <w:t xml:space="preserve">. John effectue une attaque et fait un coup critique. </w:t>
+      </w:r>
+      <w:r>
+        <w:rPr>
+          <w:rFonts w:cstheme="minorHAnsi"/>
+          <w:sz w:val="26"/>
+          <w:szCs w:val="26"/>
+          <w:highlight w:val="lightGray"/>
+        </w:rPr>
+        <w:t>(</w:t>
+      </w:r>
+      <w:r>
+        <w:rPr>
+          <w:rFonts w:cstheme="minorHAnsi"/>
+          <w:sz w:val="26"/>
+          <w:szCs w:val="26"/>
+          <w:highlight w:val="lightGray"/>
+        </w:rPr>
+        <w:t>15 * 1.</w:t>
+      </w:r>
+      <w:r>
+        <w:rPr>
+          <w:rFonts w:cstheme="minorHAnsi"/>
+          <w:sz w:val="26"/>
+          <w:szCs w:val="26"/>
+          <w:highlight w:val="lightGray"/>
+        </w:rPr>
+        <w:t>5)</w:t>
+      </w:r>
+      <w:r>
+        <w:rPr>
+          <w:rFonts w:cstheme="minorHAnsi"/>
+          <w:sz w:val="26"/>
+          <w:szCs w:val="26"/>
+          <w:highlight w:val="lightGray"/>
+        </w:rPr>
+        <w:t xml:space="preserve"> = 2</w:t>
+      </w:r>
+      <w:r>
+        <w:rPr>
+          <w:rFonts w:cstheme="minorHAnsi"/>
+          <w:sz w:val="26"/>
+          <w:szCs w:val="26"/>
+          <w:highlight w:val="lightGray"/>
+        </w:rPr>
+        <w:t>2.5</w:t>
+      </w:r>
+      <w:r>
+        <w:rPr>
+          <w:rFonts w:cstheme="minorHAnsi"/>
+          <w:sz w:val="26"/>
+          <w:szCs w:val="26"/>
+          <w:highlight w:val="lightGray"/>
+        </w:rPr>
+        <w:t xml:space="preserve"> </w:t>
+      </w:r>
+      <w:r>
+        <w:rPr>
+          <w:rFonts w:cstheme="minorHAnsi"/>
+          <w:sz w:val="26"/>
+          <w:szCs w:val="26"/>
+          <w:highlight w:val="lightGray"/>
+        </w:rPr>
+        <w:t xml:space="preserve">de </w:t>
+      </w:r>
+      <w:r>
+        <w:rPr>
+          <w:rFonts w:cstheme="minorHAnsi"/>
+          <w:sz w:val="26"/>
+          <w:szCs w:val="26"/>
+          <w:highlight w:val="lightGray"/>
+        </w:rPr>
+        <w:t>puissance d’attaque</w:t>
+      </w:r>
+    </w:p>
+    <w:p>
+      <w:pPr>
+        <w:pStyle w:val="Paragraphedeliste"/>
+        <w:numPr>
+          <w:ilvl w:val="0"/>
+          <w:numId w:val="25"/>
+        </w:numPr>
+        <w:rPr>
+          <w:rFonts w:cstheme="minorHAnsi"/>
+          <w:sz w:val="26"/>
+          <w:szCs w:val="26"/>
+        </w:rPr>
+      </w:pPr>
+      <w:r>
+        <w:rPr>
+          <w:rFonts w:cstheme="minorHAnsi"/>
+          <w:sz w:val="26"/>
+          <w:szCs w:val="26"/>
+        </w:rPr>
+        <w:t>Dans ces conditions, si John effectue un coup critique sur Zac (qui possède 15 de défense) John remporte la victoire.</w:t>
+      </w:r>
+    </w:p>
+    <w:p>
+      <w:pPr>
+        <w:ind w:left="-284"/>
+        <w:rPr>
+          <w:rFonts w:cstheme="minorHAnsi"/>
+          <w:sz w:val="26"/>
+          <w:szCs w:val="26"/>
+        </w:rPr>
+      </w:pPr>
+      <w:r>
+        <w:rPr>
+          <w:rFonts w:cstheme="minorHAnsi"/>
+          <w:sz w:val="26"/>
+          <w:szCs w:val="26"/>
+        </w:rPr>
+        <w:t xml:space="preserve">Lorsqu’un joueur </w:t>
+      </w:r>
+      <w:r>
+        <w:rPr>
+          <w:rFonts w:cstheme="minorHAnsi"/>
+          <w:sz w:val="26"/>
+          <w:szCs w:val="26"/>
+        </w:rPr>
+        <w:t>remporte la victoire</w:t>
+      </w:r>
+      <w:r>
+        <w:rPr>
+          <w:rFonts w:cstheme="minorHAnsi"/>
+          <w:sz w:val="26"/>
+          <w:szCs w:val="26"/>
+        </w:rPr>
+        <w:t xml:space="preserve">, sa </w:t>
+      </w:r>
+      <w:r>
+        <w:rPr>
+          <w:rFonts w:cstheme="minorHAnsi"/>
+          <w:color w:val="89D2EE"/>
+          <w:sz w:val="26"/>
+          <w:szCs w:val="26"/>
+        </w:rPr>
+        <w:t>sagesse</w:t>
+      </w:r>
+      <w:r>
+        <w:rPr>
+          <w:rFonts w:cstheme="minorHAnsi"/>
+          <w:sz w:val="26"/>
+          <w:szCs w:val="26"/>
+        </w:rPr>
+        <w:t xml:space="preserve"> augmente de 1</w:t>
+      </w:r>
+      <w:r>
+        <w:rPr>
+          <w:rFonts w:cstheme="minorHAnsi"/>
+          <w:sz w:val="26"/>
+          <w:szCs w:val="26"/>
+        </w:rPr>
+        <w:t xml:space="preserve"> automatiquement</w:t>
+      </w:r>
+      <w:r>
+        <w:rPr>
+          <w:rFonts w:cstheme="minorHAnsi"/>
+          <w:sz w:val="26"/>
+          <w:szCs w:val="26"/>
+        </w:rPr>
+        <w:t>.</w:t>
+      </w:r>
+      <w:r>
+        <w:rPr>
+          <w:rFonts w:cstheme="minorHAnsi"/>
+          <w:sz w:val="26"/>
+          <w:szCs w:val="26"/>
+        </w:rPr>
+        <w:t xml:space="preserve"> </w:t>
+      </w:r>
+      <w:r>
+        <w:rPr>
+          <w:rFonts w:cstheme="minorHAnsi"/>
+          <w:sz w:val="26"/>
+          <w:szCs w:val="26"/>
+        </w:rPr>
+        <w:t xml:space="preserve">Lorsqu’il gagne plus d’une attaque à la suite, il entre </w:t>
+      </w:r>
+      <w:r>
+        <w:rPr>
+          <w:rFonts w:cstheme="minorHAnsi"/>
+          <w:sz w:val="26"/>
+          <w:szCs w:val="26"/>
+        </w:rPr>
+        <w:t>dans le mode</w:t>
+      </w:r>
+      <w:r>
+        <w:rPr>
+          <w:rFonts w:cstheme="minorHAnsi"/>
+          <w:sz w:val="26"/>
+          <w:szCs w:val="26"/>
+        </w:rPr>
+        <w:t xml:space="preserve"> ‘Streak’ (Série) de victoire. Plus la </w:t>
+      </w:r>
+      <w:r>
+        <w:rPr>
+          <w:rFonts w:cstheme="minorHAnsi"/>
+          <w:color w:val="89D2EE"/>
+          <w:sz w:val="26"/>
+          <w:szCs w:val="26"/>
+        </w:rPr>
+        <w:t xml:space="preserve">sagesse </w:t>
+      </w:r>
+      <w:r>
+        <w:rPr>
+          <w:rFonts w:cstheme="minorHAnsi"/>
+          <w:sz w:val="26"/>
+          <w:szCs w:val="26"/>
+        </w:rPr>
+        <w:t>augmente plus il est difficile de battre ce joueur</w:t>
+      </w:r>
+      <w:r>
+        <w:rPr>
+          <w:rFonts w:cstheme="minorHAnsi"/>
+          <w:sz w:val="26"/>
+          <w:szCs w:val="26"/>
+        </w:rPr>
+        <w:t xml:space="preserve"> puisque sa puissance d’attaque </w:t>
+      </w:r>
+      <w:r>
+        <w:rPr>
+          <w:rFonts w:cstheme="minorHAnsi"/>
+          <w:sz w:val="26"/>
+          <w:szCs w:val="26"/>
+        </w:rPr>
+        <w:t>augmente</w:t>
+      </w:r>
+      <w:r>
+        <w:rPr>
+          <w:rFonts w:cstheme="minorHAnsi"/>
+          <w:sz w:val="26"/>
+          <w:szCs w:val="26"/>
+        </w:rPr>
+        <w:t xml:space="preserve">. Chaque </w:t>
+      </w:r>
+      <w:r>
+        <w:rPr>
+          <w:rFonts w:cstheme="minorHAnsi"/>
+          <w:sz w:val="26"/>
+          <w:szCs w:val="26"/>
+        </w:rPr>
+        <w:t>point supplémentaire en</w:t>
+      </w:r>
+      <w:r>
+        <w:rPr>
+          <w:rFonts w:cstheme="minorHAnsi"/>
+          <w:sz w:val="26"/>
+          <w:szCs w:val="26"/>
+        </w:rPr>
+        <w:t xml:space="preserve"> </w:t>
+      </w:r>
+      <w:r>
+        <w:rPr>
+          <w:rFonts w:cstheme="minorHAnsi"/>
+          <w:color w:val="89D2EE"/>
+          <w:sz w:val="26"/>
+          <w:szCs w:val="26"/>
+        </w:rPr>
+        <w:t>sagesse</w:t>
+      </w:r>
+      <w:r>
+        <w:rPr>
+          <w:rFonts w:cstheme="minorHAnsi"/>
+          <w:color w:val="89D2EE"/>
+          <w:sz w:val="26"/>
+          <w:szCs w:val="26"/>
+        </w:rPr>
+        <w:t xml:space="preserve"> </w:t>
+      </w:r>
+      <w:r>
+        <w:rPr>
+          <w:rFonts w:cstheme="minorHAnsi"/>
+          <w:sz w:val="26"/>
+          <w:szCs w:val="26"/>
+        </w:rPr>
+        <w:t>augmente l</w:t>
+      </w:r>
+      <w:r>
+        <w:rPr>
+          <w:rFonts w:cstheme="minorHAnsi"/>
+          <w:sz w:val="26"/>
+          <w:szCs w:val="26"/>
+        </w:rPr>
+        <w:t>es caractéristiques</w:t>
+      </w:r>
+      <w:r>
+        <w:rPr>
+          <w:rFonts w:cstheme="minorHAnsi"/>
+          <w:sz w:val="26"/>
+          <w:szCs w:val="26"/>
+        </w:rPr>
+        <w:t xml:space="preserve"> </w:t>
+      </w:r>
+      <w:r>
+        <w:rPr>
+          <w:rFonts w:cstheme="minorHAnsi"/>
+          <w:sz w:val="26"/>
+          <w:szCs w:val="26"/>
+        </w:rPr>
+        <w:t xml:space="preserve">de </w:t>
+      </w:r>
+      <w:r>
+        <w:rPr>
+          <w:rFonts w:cstheme="minorHAnsi"/>
+          <w:sz w:val="26"/>
+          <w:szCs w:val="26"/>
+        </w:rPr>
+        <w:t>5</w:t>
+      </w:r>
+      <w:r>
+        <w:rPr>
+          <w:rFonts w:cstheme="minorHAnsi"/>
+          <w:sz w:val="26"/>
+          <w:szCs w:val="26"/>
+        </w:rPr>
+        <w:t>%</w:t>
+      </w:r>
+      <w:r>
+        <w:rPr>
+          <w:rFonts w:cstheme="minorHAnsi"/>
+          <w:sz w:val="26"/>
+          <w:szCs w:val="26"/>
+        </w:rPr>
+        <w:t>. Lorsque le joueur perd une attaque, sa série de Victoire retombe à zéro</w:t>
+      </w:r>
+      <w:r>
+        <w:rPr>
+          <w:rFonts w:cstheme="minorHAnsi"/>
+          <w:sz w:val="26"/>
+          <w:szCs w:val="26"/>
+        </w:rPr>
+        <w:t xml:space="preserve"> et </w:t>
+      </w:r>
+      <w:r>
+        <w:rPr>
+          <w:rFonts w:cstheme="minorHAnsi"/>
+          <w:sz w:val="26"/>
+          <w:szCs w:val="26"/>
+        </w:rPr>
+        <w:t>ses caractéristiques</w:t>
+      </w:r>
+      <w:r>
+        <w:rPr>
+          <w:rFonts w:cstheme="minorHAnsi"/>
+          <w:sz w:val="26"/>
+          <w:szCs w:val="26"/>
+        </w:rPr>
+        <w:t xml:space="preserve"> revien</w:t>
+      </w:r>
+      <w:r>
+        <w:rPr>
+          <w:rFonts w:cstheme="minorHAnsi"/>
+          <w:sz w:val="26"/>
+          <w:szCs w:val="26"/>
+        </w:rPr>
+        <w:t>nent</w:t>
+      </w:r>
+      <w:r>
+        <w:rPr>
+          <w:rFonts w:cstheme="minorHAnsi"/>
+          <w:sz w:val="26"/>
+          <w:szCs w:val="26"/>
+        </w:rPr>
+        <w:t xml:space="preserve"> au total d’origine.</w:t>
+      </w:r>
+    </w:p>
+    <w:p>
+      <w:pPr>
+        <w:ind w:left="-284"/>
+        <w:rPr>
+          <w:rFonts w:cstheme="minorHAnsi"/>
+          <w:sz w:val="26"/>
+          <w:szCs w:val="26"/>
+        </w:rPr>
+      </w:pPr>
+      <w:r>
+        <w:rPr>
+          <w:rFonts w:cstheme="minorHAnsi"/>
+          <w:sz w:val="26"/>
+          <w:szCs w:val="26"/>
+        </w:rPr>
+        <w:t xml:space="preserve">Exemple : </w:t>
+      </w:r>
+    </w:p>
+    <w:p>
+      <w:pPr>
+        <w:pStyle w:val="Paragraphedeliste"/>
+        <w:numPr>
+          <w:ilvl w:val="0"/>
+          <w:numId w:val="27"/>
+        </w:numPr>
+        <w:rPr>
+          <w:rFonts w:cstheme="minorHAnsi"/>
+          <w:sz w:val="26"/>
+          <w:szCs w:val="26"/>
+        </w:rPr>
+      </w:pPr>
+      <w:r>
+        <w:rPr>
+          <w:rFonts w:cstheme="minorHAnsi"/>
+          <w:sz w:val="26"/>
+          <w:szCs w:val="26"/>
+        </w:rPr>
+        <w:t xml:space="preserve">John à 10 </w:t>
+      </w:r>
+      <w:r>
+        <w:rPr>
+          <w:rFonts w:cstheme="minorHAnsi"/>
+          <w:color w:val="5F3A0E"/>
+          <w:sz w:val="26"/>
+          <w:szCs w:val="26"/>
+        </w:rPr>
+        <w:t xml:space="preserve">Force </w:t>
+      </w:r>
+      <w:r>
+        <w:rPr>
+          <w:rFonts w:cstheme="minorHAnsi"/>
+          <w:sz w:val="26"/>
+          <w:szCs w:val="26"/>
+        </w:rPr>
+        <w:t xml:space="preserve">+ 5 </w:t>
+      </w:r>
+      <w:r>
+        <w:rPr>
+          <w:rFonts w:cstheme="minorHAnsi"/>
+          <w:color w:val="F24444"/>
+          <w:sz w:val="26"/>
+          <w:szCs w:val="26"/>
+        </w:rPr>
+        <w:t xml:space="preserve">Intelligence </w:t>
+      </w:r>
+      <w:r>
+        <w:rPr>
+          <w:rFonts w:cstheme="minorHAnsi"/>
+          <w:sz w:val="26"/>
+          <w:szCs w:val="26"/>
+        </w:rPr>
+        <w:t xml:space="preserve">+ 5 </w:t>
+      </w:r>
+      <w:r>
+        <w:rPr>
+          <w:rFonts w:cstheme="minorHAnsi"/>
+          <w:color w:val="37B352"/>
+          <w:sz w:val="26"/>
+          <w:szCs w:val="26"/>
+        </w:rPr>
+        <w:t xml:space="preserve">Agilité </w:t>
+      </w:r>
+      <w:r>
+        <w:rPr>
+          <w:rFonts w:cstheme="minorHAnsi"/>
+          <w:sz w:val="26"/>
+          <w:szCs w:val="26"/>
+        </w:rPr>
+        <w:t xml:space="preserve">+ 1 </w:t>
+      </w:r>
+      <w:r>
+        <w:rPr>
+          <w:rFonts w:cstheme="minorHAnsi"/>
+          <w:color w:val="89D2EE"/>
+          <w:sz w:val="26"/>
+          <w:szCs w:val="26"/>
+        </w:rPr>
+        <w:t>Sagesse</w:t>
+      </w:r>
+      <w:r>
+        <w:rPr>
+          <w:rFonts w:cstheme="minorHAnsi"/>
+          <w:sz w:val="26"/>
+          <w:szCs w:val="26"/>
+        </w:rPr>
+        <w:t xml:space="preserve"> = </w:t>
+      </w:r>
+      <w:r>
+        <w:rPr>
+          <w:rFonts w:cstheme="minorHAnsi"/>
+          <w:sz w:val="26"/>
+          <w:szCs w:val="26"/>
+          <w:highlight w:val="lightGray"/>
+        </w:rPr>
+        <w:t>((10*1.05) + (5*1.</w:t>
+      </w:r>
+      <w:r>
+        <w:rPr>
+          <w:rFonts w:cstheme="minorHAnsi"/>
+          <w:sz w:val="26"/>
+          <w:szCs w:val="26"/>
+          <w:highlight w:val="lightGray"/>
+        </w:rPr>
+        <w:t>05)</w:t>
+      </w:r>
+      <w:r>
+        <w:rPr>
+          <w:rFonts w:cstheme="minorHAnsi"/>
+          <w:sz w:val="26"/>
+          <w:szCs w:val="26"/>
+          <w:highlight w:val="lightGray"/>
+        </w:rPr>
+        <w:t xml:space="preserve"> /2</w:t>
+      </w:r>
+      <w:r>
+        <w:rPr>
+          <w:rFonts w:cstheme="minorHAnsi"/>
+          <w:sz w:val="26"/>
+          <w:szCs w:val="26"/>
+          <w:highlight w:val="lightGray"/>
+        </w:rPr>
+        <w:t xml:space="preserve"> + (5*1.05)</w:t>
+      </w:r>
+      <w:r>
+        <w:rPr>
+          <w:rFonts w:cstheme="minorHAnsi"/>
+          <w:sz w:val="26"/>
+          <w:szCs w:val="26"/>
+          <w:highlight w:val="lightGray"/>
+        </w:rPr>
+        <w:t xml:space="preserve"> /2</w:t>
+      </w:r>
+      <w:r>
+        <w:rPr>
+          <w:rFonts w:cstheme="minorHAnsi"/>
+          <w:sz w:val="26"/>
+          <w:szCs w:val="26"/>
+          <w:highlight w:val="lightGray"/>
+        </w:rPr>
+        <w:t xml:space="preserve">) </w:t>
+      </w:r>
+      <w:r>
+        <w:rPr>
+          <w:rFonts w:cstheme="minorHAnsi"/>
+          <w:sz w:val="26"/>
+          <w:szCs w:val="26"/>
+          <w:highlight w:val="lightGray"/>
+        </w:rPr>
+        <w:t>15.75</w:t>
+      </w:r>
+      <w:r>
+        <w:rPr>
+          <w:rFonts w:cstheme="minorHAnsi"/>
+          <w:sz w:val="26"/>
+          <w:szCs w:val="26"/>
+          <w:highlight w:val="lightGray"/>
+        </w:rPr>
+        <w:t xml:space="preserve"> de puissance d’attaque.</w:t>
+      </w:r>
+    </w:p>
+    <w:p>
+      <w:pPr>
+        <w:rPr>
+          <w:rFonts w:cstheme="minorHAnsi"/>
+          <w:sz w:val="26"/>
+          <w:szCs w:val="26"/>
+        </w:rPr>
+      </w:pPr>
+      <w:r>
+        <w:rPr>
+          <w:rFonts w:cstheme="minorHAnsi"/>
+          <w:sz w:val="26"/>
+          <w:szCs w:val="26"/>
+        </w:rPr>
+        <w:t>Exemple </w:t>
+      </w:r>
+      <w:r>
+        <w:rPr>
+          <w:rFonts w:cstheme="minorHAnsi"/>
+          <w:sz w:val="26"/>
+          <w:szCs w:val="26"/>
+        </w:rPr>
+        <w:t xml:space="preserve">(Si John possède 1 en </w:t>
+      </w:r>
+      <w:r>
+        <w:rPr>
+          <w:rFonts w:cstheme="minorHAnsi"/>
+          <w:color w:val="89D2EE"/>
+          <w:sz w:val="26"/>
+          <w:szCs w:val="26"/>
+        </w:rPr>
+        <w:t xml:space="preserve">Sagesse </w:t>
+      </w:r>
+      <w:r>
+        <w:rPr>
+          <w:rFonts w:cstheme="minorHAnsi"/>
+          <w:sz w:val="26"/>
+          <w:szCs w:val="26"/>
+        </w:rPr>
+        <w:t xml:space="preserve">et 1 en </w:t>
+      </w:r>
+      <w:r>
+        <w:rPr>
+          <w:rFonts w:cstheme="minorHAnsi"/>
+          <w:color w:val="FFD62E"/>
+          <w:sz w:val="26"/>
+          <w:szCs w:val="26"/>
+        </w:rPr>
+        <w:t xml:space="preserve">Chance </w:t>
+      </w:r>
+      <w:r>
+        <w:rPr>
+          <w:rFonts w:cstheme="minorHAnsi"/>
+          <w:sz w:val="26"/>
+          <w:szCs w:val="26"/>
+        </w:rPr>
+        <w:t xml:space="preserve">et qu’il effectue un coup critique lors de son attaque) </w:t>
+      </w:r>
+      <w:r>
+        <w:rPr>
+          <w:rFonts w:cstheme="minorHAnsi"/>
+          <w:sz w:val="26"/>
+          <w:szCs w:val="26"/>
+        </w:rPr>
+        <w:t xml:space="preserve">: </w:t>
+      </w:r>
+    </w:p>
+    <w:p>
+      <w:pPr>
+        <w:pStyle w:val="Paragraphedeliste"/>
+        <w:numPr>
+          <w:ilvl w:val="0"/>
+          <w:numId w:val="27"/>
+        </w:numPr>
+        <w:rPr>
+          <w:rFonts w:cstheme="minorHAnsi"/>
+          <w:sz w:val="26"/>
+          <w:szCs w:val="26"/>
+        </w:rPr>
+      </w:pPr>
+      <w:r>
+        <w:rPr>
+          <w:rFonts w:cstheme="minorHAnsi"/>
+          <w:sz w:val="26"/>
+          <w:szCs w:val="26"/>
+        </w:rPr>
+        <w:t xml:space="preserve">John à 10 </w:t>
+      </w:r>
+      <w:r>
+        <w:rPr>
+          <w:rFonts w:cstheme="minorHAnsi"/>
+          <w:color w:val="5F3A0E"/>
+          <w:sz w:val="26"/>
+          <w:szCs w:val="26"/>
+        </w:rPr>
+        <w:t xml:space="preserve">Force </w:t>
+      </w:r>
+      <w:r>
+        <w:rPr>
+          <w:rFonts w:cstheme="minorHAnsi"/>
+          <w:sz w:val="26"/>
+          <w:szCs w:val="26"/>
+        </w:rPr>
+        <w:t xml:space="preserve">+ 5 </w:t>
+      </w:r>
+      <w:r>
+        <w:rPr>
+          <w:rFonts w:cstheme="minorHAnsi"/>
+          <w:color w:val="F24444"/>
+          <w:sz w:val="26"/>
+          <w:szCs w:val="26"/>
+        </w:rPr>
+        <w:t xml:space="preserve">Intelligence </w:t>
+      </w:r>
+      <w:r>
+        <w:rPr>
+          <w:rFonts w:cstheme="minorHAnsi"/>
+          <w:sz w:val="26"/>
+          <w:szCs w:val="26"/>
+        </w:rPr>
+        <w:t xml:space="preserve">+ 5 </w:t>
+      </w:r>
+      <w:r>
+        <w:rPr>
+          <w:rFonts w:cstheme="minorHAnsi"/>
+          <w:color w:val="37B352"/>
+          <w:sz w:val="26"/>
+          <w:szCs w:val="26"/>
+        </w:rPr>
+        <w:t xml:space="preserve">Agilité </w:t>
+      </w:r>
+      <w:r>
+        <w:rPr>
+          <w:rFonts w:cstheme="minorHAnsi"/>
+          <w:sz w:val="26"/>
+          <w:szCs w:val="26"/>
+        </w:rPr>
+        <w:t xml:space="preserve">+ 1 </w:t>
+      </w:r>
+      <w:r>
+        <w:rPr>
+          <w:rFonts w:cstheme="minorHAnsi"/>
+          <w:color w:val="89D2EE"/>
+          <w:sz w:val="26"/>
+          <w:szCs w:val="26"/>
+        </w:rPr>
+        <w:t>Sagesse</w:t>
+      </w:r>
+      <w:r>
+        <w:rPr>
+          <w:rFonts w:cstheme="minorHAnsi"/>
+          <w:sz w:val="26"/>
+          <w:szCs w:val="26"/>
+        </w:rPr>
+        <w:t xml:space="preserve"> </w:t>
+      </w:r>
+      <w:r>
+        <w:rPr>
+          <w:rFonts w:cstheme="minorHAnsi"/>
+          <w:sz w:val="26"/>
+          <w:szCs w:val="26"/>
+        </w:rPr>
+        <w:t xml:space="preserve">+ 1 </w:t>
+      </w:r>
+      <w:r>
+        <w:rPr>
+          <w:rFonts w:cstheme="minorHAnsi"/>
+          <w:color w:val="FFD62E"/>
+          <w:sz w:val="26"/>
+          <w:szCs w:val="26"/>
+        </w:rPr>
+        <w:t>Chance</w:t>
+      </w:r>
+      <w:r>
+        <w:rPr>
+          <w:rFonts w:cstheme="minorHAnsi"/>
+          <w:sz w:val="26"/>
+          <w:szCs w:val="26"/>
+        </w:rPr>
+        <w:t xml:space="preserve"> </w:t>
+      </w:r>
+      <w:r>
+        <w:rPr>
+          <w:rFonts w:cstheme="minorHAnsi"/>
+          <w:sz w:val="26"/>
+          <w:szCs w:val="26"/>
+        </w:rPr>
+        <w:t xml:space="preserve">= </w:t>
+      </w:r>
+      <w:r>
+        <w:rPr>
+          <w:rFonts w:cstheme="minorHAnsi"/>
+          <w:sz w:val="26"/>
+          <w:szCs w:val="26"/>
+          <w:highlight w:val="lightGray"/>
+        </w:rPr>
+        <w:t xml:space="preserve">((10 * 1.05) + (5*1.05) </w:t>
+      </w:r>
+      <w:r>
+        <w:rPr>
+          <w:rFonts w:cstheme="minorHAnsi"/>
+          <w:sz w:val="26"/>
+          <w:szCs w:val="26"/>
+          <w:highlight w:val="lightGray"/>
+        </w:rPr>
+        <w:t xml:space="preserve">/2 </w:t>
+      </w:r>
+      <w:r>
+        <w:rPr>
+          <w:rFonts w:cstheme="minorHAnsi"/>
+          <w:sz w:val="26"/>
+          <w:szCs w:val="26"/>
+          <w:highlight w:val="lightGray"/>
+        </w:rPr>
+        <w:t>+ (5*1.05)</w:t>
+      </w:r>
+      <w:r>
+        <w:rPr>
+          <w:rFonts w:cstheme="minorHAnsi"/>
+          <w:sz w:val="26"/>
+          <w:szCs w:val="26"/>
+          <w:highlight w:val="lightGray"/>
+        </w:rPr>
+        <w:t xml:space="preserve"> /2</w:t>
+      </w:r>
+      <w:r>
+        <w:rPr>
+          <w:rFonts w:cstheme="minorHAnsi"/>
+          <w:sz w:val="26"/>
+          <w:szCs w:val="26"/>
+          <w:highlight w:val="lightGray"/>
+        </w:rPr>
+        <w:t xml:space="preserve">) </w:t>
+      </w:r>
+      <w:r>
+        <w:rPr>
+          <w:rFonts w:cstheme="minorHAnsi"/>
+          <w:sz w:val="26"/>
+          <w:szCs w:val="26"/>
+          <w:highlight w:val="lightGray"/>
+        </w:rPr>
+        <w:t xml:space="preserve">* </w:t>
+      </w:r>
+      <w:r>
+        <w:rPr>
+          <w:rFonts w:cstheme="minorHAnsi"/>
+          <w:sz w:val="26"/>
+          <w:szCs w:val="26"/>
+          <w:highlight w:val="lightGray"/>
+        </w:rPr>
+        <w:t>1.5 =</w:t>
+      </w:r>
+      <w:r>
+        <w:rPr>
+          <w:rFonts w:cstheme="minorHAnsi"/>
+          <w:sz w:val="26"/>
+          <w:szCs w:val="26"/>
+          <w:highlight w:val="lightGray"/>
+        </w:rPr>
+        <w:t xml:space="preserve"> </w:t>
+      </w:r>
+      <w:r>
+        <w:rPr>
+          <w:rFonts w:cstheme="minorHAnsi"/>
+          <w:sz w:val="26"/>
+          <w:szCs w:val="26"/>
+          <w:highlight w:val="lightGray"/>
+        </w:rPr>
+        <w:t>23.63</w:t>
+      </w:r>
+      <w:r>
+        <w:rPr>
+          <w:rFonts w:cstheme="minorHAnsi"/>
+          <w:sz w:val="26"/>
+          <w:szCs w:val="26"/>
+          <w:highlight w:val="lightGray"/>
+        </w:rPr>
+        <w:t xml:space="preserve"> de puissance d’attaque.</w:t>
+      </w:r>
+    </w:p>
+    <w:p>
+      <w:pPr>
+        <w:ind w:left="-284"/>
+        <w:rPr>
+          <w:rFonts w:cstheme="minorHAnsi"/>
+          <w:sz w:val="26"/>
+          <w:szCs w:val="26"/>
+        </w:rPr>
+      </w:pPr>
     </w:p>
     <w:p>
       <w:pPr>
@@ -6141,55 +9122,64 @@
           <w:sz w:val="26"/>
           <w:szCs w:val="26"/>
         </w:rPr>
-        <w:t>Le joueur s’entraîne dans les Dojos pour monter ses caractéristiques</w:t>
-      </w:r>
-      <w:r>
-        <w:rPr>
-          <w:rFonts w:cstheme="minorHAnsi"/>
-          <w:sz w:val="26"/>
-          <w:szCs w:val="26"/>
-        </w:rPr>
-        <w:t xml:space="preserve">. </w:t>
-      </w:r>
-      <w:r>
-        <w:rPr>
-          <w:rFonts w:cstheme="minorHAnsi"/>
-          <w:sz w:val="26"/>
-          <w:szCs w:val="26"/>
-        </w:rPr>
-        <w:t>Cela rapporte de</w:t>
-      </w:r>
-      <w:r>
-        <w:rPr>
-          <w:rFonts w:cstheme="minorHAnsi"/>
-          <w:sz w:val="26"/>
-          <w:szCs w:val="26"/>
-        </w:rPr>
-        <w:t xml:space="preserve"> </w:t>
-      </w:r>
-      <w:r>
-        <w:rPr>
-          <w:rFonts w:cstheme="minorHAnsi"/>
-          <w:sz w:val="26"/>
-          <w:szCs w:val="26"/>
-        </w:rPr>
-        <w:t>l</w:t>
-      </w:r>
-      <w:r>
-        <w:rPr>
-          <w:rFonts w:cstheme="minorHAnsi"/>
-          <w:sz w:val="26"/>
-          <w:szCs w:val="26"/>
-        </w:rPr>
-        <w:t>’expérience</w:t>
-      </w:r>
-      <w:r>
-        <w:rPr>
-          <w:rFonts w:cstheme="minorHAnsi"/>
-          <w:sz w:val="26"/>
-          <w:szCs w:val="26"/>
-        </w:rPr>
-        <w:t xml:space="preserve"> mais pas d’argent</w:t>
+        <w:lastRenderedPageBreak/>
+        <w:t>L</w:t>
+      </w:r>
+      <w:r>
+        <w:rPr>
+          <w:rFonts w:cstheme="minorHAnsi"/>
+          <w:sz w:val="26"/>
+          <w:szCs w:val="26"/>
+        </w:rPr>
+        <w:t xml:space="preserve">’utilisateur entraine son personnage sur la page </w:t>
+      </w:r>
+      <w:r>
+        <w:rPr>
+          <w:rFonts w:cstheme="minorHAnsi"/>
+          <w:sz w:val="26"/>
+          <w:szCs w:val="26"/>
+        </w:rPr>
+        <w:t xml:space="preserve">« Training » </w:t>
+      </w:r>
+      <w:r>
+        <w:rPr>
+          <w:rFonts w:cstheme="minorHAnsi"/>
+          <w:sz w:val="26"/>
+          <w:szCs w:val="26"/>
+        </w:rPr>
+        <w:t xml:space="preserve">(par laquelle on a accès depuis la page profil) </w:t>
+      </w:r>
+      <w:r>
+        <w:rPr>
+          <w:rFonts w:cstheme="minorHAnsi"/>
+          <w:sz w:val="26"/>
+          <w:szCs w:val="26"/>
+        </w:rPr>
+        <w:t xml:space="preserve">pour </w:t>
+      </w:r>
+      <w:r>
+        <w:rPr>
+          <w:rFonts w:cstheme="minorHAnsi"/>
+          <w:sz w:val="26"/>
+          <w:szCs w:val="26"/>
+        </w:rPr>
+        <w:t xml:space="preserve">gagner des </w:t>
+      </w:r>
+      <w:r>
+        <w:rPr>
+          <w:rFonts w:cstheme="minorHAnsi"/>
+          <w:sz w:val="26"/>
+          <w:szCs w:val="26"/>
+        </w:rPr>
+        <w:t xml:space="preserve">points de statistiques </w:t>
+      </w:r>
+      <w:r>
+        <w:rPr>
+          <w:rFonts w:cstheme="minorHAnsi"/>
+          <w:sz w:val="26"/>
+          <w:szCs w:val="26"/>
+        </w:rPr>
+        <w:t>(qui permettent d’augmenter les caractéristiques) et gagner de l’expérience</w:t>
       </w:r>
       <w:r>
         <w:rPr>
@@ -6199,6 +9189,278 @@
         </w:rPr>
         <w:t>.</w:t>
       </w:r>
+      <w:r>
+        <w:rPr>
+          <w:rFonts w:cstheme="minorHAnsi"/>
+          <w:sz w:val="26"/>
+          <w:szCs w:val="26"/>
+        </w:rPr>
+        <w:t xml:space="preserve"> Lorsqu’un utilisateur entraîne un personnage, il ne peut pas attaquer d’autre joueur. Il peut seulement discuter sur le chat, accéder au leaderboard et à son profil.</w:t>
+      </w:r>
+    </w:p>
+    <w:p>
+      <w:pPr>
+        <w:ind w:left="-284"/>
+        <w:rPr>
+          <w:rFonts w:cstheme="minorHAnsi"/>
+          <w:sz w:val="26"/>
+          <w:szCs w:val="26"/>
+        </w:rPr>
+      </w:pPr>
+      <w:r>
+        <w:rPr>
+          <w:rFonts w:cstheme="minorHAnsi"/>
+          <w:sz w:val="26"/>
+          <w:szCs w:val="26"/>
+        </w:rPr>
+        <w:t>Quand un utilisateur commence le jeu u</w:t>
+      </w:r>
+      <w:r>
+        <w:rPr>
+          <w:rFonts w:cstheme="minorHAnsi"/>
+          <w:sz w:val="26"/>
+          <w:szCs w:val="26"/>
+        </w:rPr>
+        <w:t xml:space="preserve">n entraînement dure </w:t>
+      </w:r>
+      <w:r>
+        <w:rPr>
+          <w:rFonts w:cstheme="minorHAnsi"/>
+          <w:sz w:val="26"/>
+          <w:szCs w:val="26"/>
+        </w:rPr>
+        <w:t>5</w:t>
+      </w:r>
+      <w:r>
+        <w:rPr>
+          <w:rFonts w:cstheme="minorHAnsi"/>
+          <w:sz w:val="26"/>
+          <w:szCs w:val="26"/>
+        </w:rPr>
+        <w:t xml:space="preserve"> minutes, il est obligatoire de terminer les </w:t>
+      </w:r>
+      <w:r>
+        <w:rPr>
+          <w:rFonts w:cstheme="minorHAnsi"/>
+          <w:sz w:val="26"/>
+          <w:szCs w:val="26"/>
+        </w:rPr>
+        <w:t>5</w:t>
+      </w:r>
+      <w:r>
+        <w:rPr>
+          <w:rFonts w:cstheme="minorHAnsi"/>
+          <w:sz w:val="26"/>
+          <w:szCs w:val="26"/>
+        </w:rPr>
+        <w:t xml:space="preserve"> minutes pour obtenir un point de caractéristique. Si l’utilisateur décide d’arrêter l’entraînement avant la fin du décompte, il n’obtiendra pas de points de caractéristique, il devra recommencer l’entraînement depuis le début du décompte pour obtenir le point</w:t>
+      </w:r>
+      <w:r>
+        <w:rPr>
+          <w:rFonts w:cstheme="minorHAnsi"/>
+          <w:sz w:val="26"/>
+          <w:szCs w:val="26"/>
+        </w:rPr>
+        <w:t>. Au fur et à mesure ou l’utilisateur gagne des niveaux, un entraînement dure plus longtemps. Chaque niveau rallonge l’entrainement de (</w:t>
+      </w:r>
+      <w:proofErr w:type="spellStart"/>
+      <w:r>
+        <w:rPr>
+          <w:rFonts w:cstheme="minorHAnsi"/>
+          <w:sz w:val="26"/>
+          <w:szCs w:val="26"/>
+        </w:rPr>
+        <w:t>duréeEntrainement</w:t>
+      </w:r>
+      <w:proofErr w:type="spellEnd"/>
+      <w:r>
+        <w:rPr>
+          <w:rFonts w:cstheme="minorHAnsi"/>
+          <w:sz w:val="26"/>
+          <w:szCs w:val="26"/>
+        </w:rPr>
+        <w:t xml:space="preserve"> + (</w:t>
+      </w:r>
+      <w:proofErr w:type="spellStart"/>
+      <w:r>
+        <w:rPr>
+          <w:rFonts w:cstheme="minorHAnsi"/>
+          <w:sz w:val="26"/>
+          <w:szCs w:val="26"/>
+        </w:rPr>
+        <w:t>duréeEntrainement</w:t>
+      </w:r>
+      <w:proofErr w:type="spellEnd"/>
+      <w:r>
+        <w:rPr>
+          <w:rFonts w:cstheme="minorHAnsi"/>
+          <w:sz w:val="26"/>
+          <w:szCs w:val="26"/>
+        </w:rPr>
+        <w:t xml:space="preserve"> * 0.5))</w:t>
+      </w:r>
+    </w:p>
+    <w:p>
+      <w:pPr>
+        <w:ind w:left="-284"/>
+        <w:rPr>
+          <w:rFonts w:cstheme="minorHAnsi"/>
+          <w:sz w:val="26"/>
+          <w:szCs w:val="26"/>
+        </w:rPr>
+      </w:pPr>
+      <w:r>
+        <w:rPr>
+          <w:rFonts w:cstheme="minorHAnsi"/>
+          <w:sz w:val="26"/>
+          <w:szCs w:val="26"/>
+        </w:rPr>
+        <w:t xml:space="preserve">À la fin du décompte, l’entraînement est donc terminé. L’utilisateur gagne un point de statistique </w:t>
+      </w:r>
+      <w:r>
+        <w:rPr>
+          <w:rFonts w:cstheme="minorHAnsi"/>
+          <w:sz w:val="26"/>
+          <w:szCs w:val="26"/>
+        </w:rPr>
+        <w:t xml:space="preserve">qu’il pourra utiliser pour augmenter ses caractéristiques. L’utilisateur gagne aussi de l’expérience. L’expérience de base </w:t>
+      </w:r>
+    </w:p>
+    <w:p>
+      <w:pPr>
+        <w:ind w:left="-284"/>
+        <w:rPr>
+          <w:rFonts w:cstheme="minorHAnsi"/>
+          <w:sz w:val="26"/>
+          <w:szCs w:val="26"/>
+        </w:rPr>
+      </w:pPr>
+      <w:r>
+        <w:rPr>
+          <w:rFonts w:cstheme="minorHAnsi"/>
+          <w:sz w:val="26"/>
+          <w:szCs w:val="26"/>
+        </w:rPr>
+        <w:t xml:space="preserve">1nv </w:t>
+      </w:r>
+      <w:proofErr w:type="spellStart"/>
+      <w:r>
+        <w:rPr>
+          <w:rFonts w:cstheme="minorHAnsi"/>
+          <w:sz w:val="26"/>
+          <w:szCs w:val="26"/>
+        </w:rPr>
+        <w:t>ecart</w:t>
+      </w:r>
+      <w:proofErr w:type="spellEnd"/>
+      <w:r>
+        <w:rPr>
+          <w:rFonts w:cstheme="minorHAnsi"/>
+          <w:sz w:val="26"/>
+          <w:szCs w:val="26"/>
+        </w:rPr>
+        <w:t xml:space="preserve"> 20%</w:t>
+      </w:r>
+    </w:p>
+    <w:p>
+      <w:pPr>
+        <w:ind w:left="-284"/>
+        <w:rPr>
+          <w:rFonts w:cstheme="minorHAnsi"/>
+          <w:sz w:val="26"/>
+          <w:szCs w:val="26"/>
+        </w:rPr>
+      </w:pPr>
+      <w:r>
+        <w:rPr>
+          <w:rFonts w:cstheme="minorHAnsi"/>
+          <w:sz w:val="26"/>
+          <w:szCs w:val="26"/>
+        </w:rPr>
+        <w:t>2nv 40%</w:t>
+      </w:r>
+    </w:p>
+    <w:p>
+      <w:pPr>
+        <w:ind w:left="-284"/>
+        <w:rPr>
+          <w:rFonts w:cstheme="minorHAnsi"/>
+          <w:sz w:val="26"/>
+          <w:szCs w:val="26"/>
+        </w:rPr>
+      </w:pPr>
+      <w:r>
+        <w:rPr>
+          <w:rFonts w:cstheme="minorHAnsi"/>
+          <w:sz w:val="26"/>
+          <w:szCs w:val="26"/>
+        </w:rPr>
+        <w:t>3 60%</w:t>
+      </w:r>
+    </w:p>
+    <w:p>
+      <w:pPr>
+        <w:ind w:left="-284"/>
+        <w:rPr>
+          <w:rFonts w:cstheme="minorHAnsi"/>
+          <w:sz w:val="26"/>
+          <w:szCs w:val="26"/>
+        </w:rPr>
+      </w:pPr>
+      <w:r>
+        <w:rPr>
+          <w:rFonts w:cstheme="minorHAnsi"/>
+          <w:sz w:val="26"/>
+          <w:szCs w:val="26"/>
+        </w:rPr>
+        <w:t>4 80%</w:t>
+      </w:r>
+    </w:p>
+    <w:p>
+      <w:pPr>
+        <w:ind w:left="-284"/>
+        <w:rPr>
+          <w:rFonts w:cstheme="minorHAnsi"/>
+          <w:sz w:val="26"/>
+          <w:szCs w:val="26"/>
+        </w:rPr>
+      </w:pPr>
+      <w:r>
+        <w:rPr>
+          <w:rFonts w:cstheme="minorHAnsi"/>
+          <w:sz w:val="26"/>
+          <w:szCs w:val="26"/>
+        </w:rPr>
+        <w:t xml:space="preserve">5niveau </w:t>
+      </w:r>
+      <w:proofErr w:type="spellStart"/>
+      <w:r>
+        <w:rPr>
+          <w:rFonts w:cstheme="minorHAnsi"/>
+          <w:sz w:val="26"/>
+          <w:szCs w:val="26"/>
+        </w:rPr>
+        <w:t>décart</w:t>
+      </w:r>
+      <w:proofErr w:type="spellEnd"/>
+      <w:r>
+        <w:rPr>
+          <w:rFonts w:cstheme="minorHAnsi"/>
+          <w:sz w:val="26"/>
+          <w:szCs w:val="26"/>
+        </w:rPr>
+        <w:t xml:space="preserve"> + 100%exp</w:t>
+      </w:r>
+    </w:p>
+    <w:p>
+      <w:pPr>
+        <w:ind w:left="-284"/>
+        <w:rPr>
+          <w:rFonts w:cstheme="minorHAnsi"/>
+          <w:sz w:val="26"/>
+          <w:szCs w:val="26"/>
+        </w:rPr>
+      </w:pPr>
     </w:p>
     <w:p>
       <w:pPr>
@@ -6323,6 +9585,7 @@
           <w:sz w:val="26"/>
           <w:szCs w:val="26"/>
         </w:rPr>
+        <w:lastRenderedPageBreak/>
         <w:t>À partir de leur profil ou bien du footer de chaque page, sauf la page d’inscription et de sélection de caractéristique, un joueur pourra consulter le classement des meilleurs joueurs du serveur</w:t>
       </w:r>
     </w:p>
@@ -6501,7 +9764,6 @@
       </w:pPr>
       <w:bookmarkStart w:id="13" w:name="_Toc35616031"/>
       <w:r>
-        <w:lastRenderedPageBreak/>
         <w:t>Back Office</w:t>
       </w:r>
       <w:bookmarkEnd w:id="13"/>
@@ -6905,6 +10167,7 @@
         <w:ind w:left="-851" w:firstLine="0"/>
       </w:pPr>
       <w:r>
+        <w:lastRenderedPageBreak/>
         <w:t>Planning</w:t>
       </w:r>
     </w:p>
@@ -7052,7 +10315,6 @@
           <w:sz w:val="26"/>
           <w:szCs w:val="26"/>
         </w:rPr>
-        <w:lastRenderedPageBreak/>
         <w:t xml:space="preserve">Partie HTML / CSS / </w:t>
       </w:r>
       <w:proofErr w:type="spellStart"/>
@@ -7135,6 +10397,232 @@
 <file path=word/numbering.xml><?xml version="1.0" encoding="utf-8"?>
 <w:numbering xmlns:wpc="http://schemas.microsoft.com/office/word/2010/wordprocessingCanvas" xmlns:cx="http://schemas.microsoft.com/office/drawing/2014/chartex" xmlns:cx1="http://schemas.microsoft.com/office/drawing/2015/9/8/chartex" xmlns:cx2="http://schemas.microsoft.com/office/drawing/2015/10/21/chartex" xmlns:cx3="http://schemas.microsoft.com/office/drawing/2016/5/9/chartex" xmlns:cx4="http://schemas.microsoft.com/office/drawing/2016/5/10/chartex" xmlns:cx5="http://schemas.microsoft.com/office/drawing/2016/5/11/chartex" xmlns:cx6="http://schemas.microsoft.com/office/drawing/2016/5/12/chartex" xmlns:cx7="http://schemas.microsoft.com/office/drawing/2016/5/13/chartex" xmlns:cx8="http://schemas.microsoft.com/office/drawing/2016/5/14/chartex" xmlns:mc="http://schemas.openxmlformats.org/markup-compatibility/2006" xmlns:aink="http://schemas.microsoft.com/office/drawing/2016/ink" xmlns:am3d="http://schemas.microsoft.com/office/drawing/2017/model3d" xmlns:o="urn:schemas-microsoft-com:office:office" xmlns:r="http://schemas.openxmlformats.org/officeDocument/2006/relationships" xmlns:m="http://schemas.openxmlformats.org/officeDocument/2006/math" xmlns:v="urn:schemas-microsoft-com:vml" xmlns:wp14="http://schemas.microsoft.com/office/word/2010/wordprocessingDrawing" xmlns:wp="http://schemas.openxmlformats.org/drawingml/2006/wordprocessingDrawing" xmlns:w10="urn:schemas-microsoft-com:office:word" xmlns:w="http://schemas.openxmlformats.org/wordprocessingml/2006/main" xmlns:w14="http://schemas.microsoft.com/office/word/2010/wordml" xmlns:w15="http://schemas.microsoft.com/office/word/2012/wordml" xmlns:w16cex="http://schemas.microsoft.com/office/word/2018/wordml/cex" xmlns:w16cid="http://schemas.microsoft.com/office/word/2016/wordml/cid" xmlns:w16="http://schemas.microsoft.com/office/word/2018/wordml" xmlns:w16se="http://schemas.microsoft.com/office/word/2015/wordml/symex" xmlns:wpg="http://schemas.microsoft.com/office/word/2010/wordprocessingGroup" xmlns:wpi="http://schemas.microsoft.com/office/word/2010/wordprocessingInk" xmlns:wne="http://schemas.microsoft.com/office/word/2006/wordml" xmlns:wps="http://schemas.microsoft.com/office/word/2010/wordprocessingShape" mc:Ignorable="w14 w15 w16se w16cid w16 w16cex wp14">
   <w:abstractNum w:abstractNumId="0" w15:restartNumberingAfterBreak="0">
+    <w:nsid w:val="00DF0C71"/>
+    <w:multiLevelType w:val="hybridMultilevel"/>
+    <w:tmpl w:val="134EF0F4"/>
+    <w:lvl w:ilvl="0" w:tplc="040C0001">
+      <w:start w:val="1"/>
+      <w:numFmt w:val="bullet"/>
+      <w:lvlText w:val=""/>
+      <w:lvlJc w:val="left"/>
+      <w:pPr>
+        <w:ind w:left="436" w:hanging="360"/>
+      </w:pPr>
+      <w:rPr>
+        <w:rFonts w:ascii="Symbol" w:hAnsi="Symbol" w:hint="default"/>
+      </w:rPr>
+    </w:lvl>
+    <w:lvl w:ilvl="1" w:tplc="040C0003" w:tentative="1">
+      <w:start w:val="1"/>
+      <w:numFmt w:val="bullet"/>
+      <w:lvlText w:val="o"/>
+      <w:lvlJc w:val="left"/>
+      <w:pPr>
+        <w:ind w:left="1156" w:hanging="360"/>
+      </w:pPr>
+      <w:rPr>
+        <w:rFonts w:ascii="Courier New" w:hAnsi="Courier New" w:cs="Courier New" w:hint="default"/>
+      </w:rPr>
+    </w:lvl>
+    <w:lvl w:ilvl="2" w:tplc="040C0005" w:tentative="1">
+      <w:start w:val="1"/>
+      <w:numFmt w:val="bullet"/>
+      <w:lvlText w:val=""/>
+      <w:lvlJc w:val="left"/>
+      <w:pPr>
+        <w:ind w:left="1876" w:hanging="360"/>
+      </w:pPr>
+      <w:rPr>
+        <w:rFonts w:ascii="Wingdings" w:hAnsi="Wingdings" w:hint="default"/>
+      </w:rPr>
+    </w:lvl>
+    <w:lvl w:ilvl="3" w:tplc="040C0001" w:tentative="1">
+      <w:start w:val="1"/>
+      <w:numFmt w:val="bullet"/>
+      <w:lvlText w:val=""/>
+      <w:lvlJc w:val="left"/>
+      <w:pPr>
+        <w:ind w:left="2596" w:hanging="360"/>
+      </w:pPr>
+      <w:rPr>
+        <w:rFonts w:ascii="Symbol" w:hAnsi="Symbol" w:hint="default"/>
+      </w:rPr>
+    </w:lvl>
+    <w:lvl w:ilvl="4" w:tplc="040C0003" w:tentative="1">
+      <w:start w:val="1"/>
+      <w:numFmt w:val="bullet"/>
+      <w:lvlText w:val="o"/>
+      <w:lvlJc w:val="left"/>
+      <w:pPr>
+        <w:ind w:left="3316" w:hanging="360"/>
+      </w:pPr>
+      <w:rPr>
+        <w:rFonts w:ascii="Courier New" w:hAnsi="Courier New" w:cs="Courier New" w:hint="default"/>
+      </w:rPr>
+    </w:lvl>
+    <w:lvl w:ilvl="5" w:tplc="040C0005" w:tentative="1">
+      <w:start w:val="1"/>
+      <w:numFmt w:val="bullet"/>
+      <w:lvlText w:val=""/>
+      <w:lvlJc w:val="left"/>
+      <w:pPr>
+        <w:ind w:left="4036" w:hanging="360"/>
+      </w:pPr>
+      <w:rPr>
+        <w:rFonts w:ascii="Wingdings" w:hAnsi="Wingdings" w:hint="default"/>
+      </w:rPr>
+    </w:lvl>
+    <w:lvl w:ilvl="6" w:tplc="040C0001" w:tentative="1">
+      <w:start w:val="1"/>
+      <w:numFmt w:val="bullet"/>
+      <w:lvlText w:val=""/>
+      <w:lvlJc w:val="left"/>
+      <w:pPr>
+        <w:ind w:left="4756" w:hanging="360"/>
+      </w:pPr>
+      <w:rPr>
+        <w:rFonts w:ascii="Symbol" w:hAnsi="Symbol" w:hint="default"/>
+      </w:rPr>
+    </w:lvl>
+    <w:lvl w:ilvl="7" w:tplc="040C0003" w:tentative="1">
+      <w:start w:val="1"/>
+      <w:numFmt w:val="bullet"/>
+      <w:lvlText w:val="o"/>
+      <w:lvlJc w:val="left"/>
+      <w:pPr>
+        <w:ind w:left="5476" w:hanging="360"/>
+      </w:pPr>
+      <w:rPr>
+        <w:rFonts w:ascii="Courier New" w:hAnsi="Courier New" w:cs="Courier New" w:hint="default"/>
+      </w:rPr>
+    </w:lvl>
+    <w:lvl w:ilvl="8" w:tplc="040C0005" w:tentative="1">
+      <w:start w:val="1"/>
+      <w:numFmt w:val="bullet"/>
+      <w:lvlText w:val=""/>
+      <w:lvlJc w:val="left"/>
+      <w:pPr>
+        <w:ind w:left="6196" w:hanging="360"/>
+      </w:pPr>
+      <w:rPr>
+        <w:rFonts w:ascii="Wingdings" w:hAnsi="Wingdings" w:hint="default"/>
+      </w:rPr>
+    </w:lvl>
+  </w:abstractNum>
+  <w:abstractNum w:abstractNumId="1" w15:restartNumberingAfterBreak="0">
+    <w:nsid w:val="01902A27"/>
+    <w:multiLevelType w:val="hybridMultilevel"/>
+    <w:tmpl w:val="A89A8D6E"/>
+    <w:lvl w:ilvl="0" w:tplc="040C0001">
+      <w:start w:val="1"/>
+      <w:numFmt w:val="bullet"/>
+      <w:lvlText w:val=""/>
+      <w:lvlJc w:val="left"/>
+      <w:pPr>
+        <w:ind w:left="436" w:hanging="360"/>
+      </w:pPr>
+      <w:rPr>
+        <w:rFonts w:ascii="Symbol" w:hAnsi="Symbol" w:hint="default"/>
+      </w:rPr>
+    </w:lvl>
+    <w:lvl w:ilvl="1" w:tplc="040C0003">
+      <w:start w:val="1"/>
+      <w:numFmt w:val="bullet"/>
+      <w:lvlText w:val="o"/>
+      <w:lvlJc w:val="left"/>
+      <w:pPr>
+        <w:ind w:left="1156" w:hanging="360"/>
+      </w:pPr>
+      <w:rPr>
+        <w:rFonts w:ascii="Courier New" w:hAnsi="Courier New" w:cs="Courier New" w:hint="default"/>
+      </w:rPr>
+    </w:lvl>
+    <w:lvl w:ilvl="2" w:tplc="040C0005" w:tentative="1">
+      <w:start w:val="1"/>
+      <w:numFmt w:val="bullet"/>
+      <w:lvlText w:val=""/>
+      <w:lvlJc w:val="left"/>
+      <w:pPr>
+        <w:ind w:left="1876" w:hanging="360"/>
+      </w:pPr>
+      <w:rPr>
+        <w:rFonts w:ascii="Wingdings" w:hAnsi="Wingdings" w:hint="default"/>
+      </w:rPr>
+    </w:lvl>
+    <w:lvl w:ilvl="3" w:tplc="040C0001" w:tentative="1">
+      <w:start w:val="1"/>
+      <w:numFmt w:val="bullet"/>
+      <w:lvlText w:val=""/>
+      <w:lvlJc w:val="left"/>
+      <w:pPr>
+        <w:ind w:left="2596" w:hanging="360"/>
+      </w:pPr>
+      <w:rPr>
+        <w:rFonts w:ascii="Symbol" w:hAnsi="Symbol" w:hint="default"/>
+      </w:rPr>
+    </w:lvl>
+    <w:lvl w:ilvl="4" w:tplc="040C0003" w:tentative="1">
+      <w:start w:val="1"/>
+      <w:numFmt w:val="bullet"/>
+      <w:lvlText w:val="o"/>
+      <w:lvlJc w:val="left"/>
+      <w:pPr>
+        <w:ind w:left="3316" w:hanging="360"/>
+      </w:pPr>
+      <w:rPr>
+        <w:rFonts w:ascii="Courier New" w:hAnsi="Courier New" w:cs="Courier New" w:hint="default"/>
+      </w:rPr>
+    </w:lvl>
+    <w:lvl w:ilvl="5" w:tplc="040C0005" w:tentative="1">
+      <w:start w:val="1"/>
+      <w:numFmt w:val="bullet"/>
+      <w:lvlText w:val=""/>
+      <w:lvlJc w:val="left"/>
+      <w:pPr>
+        <w:ind w:left="4036" w:hanging="360"/>
+      </w:pPr>
+      <w:rPr>
+        <w:rFonts w:ascii="Wingdings" w:hAnsi="Wingdings" w:hint="default"/>
+      </w:rPr>
+    </w:lvl>
+    <w:lvl w:ilvl="6" w:tplc="040C0001" w:tentative="1">
+      <w:start w:val="1"/>
+      <w:numFmt w:val="bullet"/>
+      <w:lvlText w:val=""/>
+      <w:lvlJc w:val="left"/>
+      <w:pPr>
+        <w:ind w:left="4756" w:hanging="360"/>
+      </w:pPr>
+      <w:rPr>
+        <w:rFonts w:ascii="Symbol" w:hAnsi="Symbol" w:hint="default"/>
+      </w:rPr>
+    </w:lvl>
+    <w:lvl w:ilvl="7" w:tplc="040C0003" w:tentative="1">
+      <w:start w:val="1"/>
+      <w:numFmt w:val="bullet"/>
+      <w:lvlText w:val="o"/>
+      <w:lvlJc w:val="left"/>
+      <w:pPr>
+        <w:ind w:left="5476" w:hanging="360"/>
+      </w:pPr>
+      <w:rPr>
+        <w:rFonts w:ascii="Courier New" w:hAnsi="Courier New" w:cs="Courier New" w:hint="default"/>
+      </w:rPr>
+    </w:lvl>
+    <w:lvl w:ilvl="8" w:tplc="040C0005" w:tentative="1">
+      <w:start w:val="1"/>
+      <w:numFmt w:val="bullet"/>
+      <w:lvlText w:val=""/>
+      <w:lvlJc w:val="left"/>
+      <w:pPr>
+        <w:ind w:left="6196" w:hanging="360"/>
+      </w:pPr>
+      <w:rPr>
+        <w:rFonts w:ascii="Wingdings" w:hAnsi="Wingdings" w:hint="default"/>
+      </w:rPr>
+    </w:lvl>
+  </w:abstractNum>
+  <w:abstractNum w:abstractNumId="2" w15:restartNumberingAfterBreak="0">
     <w:nsid w:val="0DCB4412"/>
     <w:multiLevelType w:val="hybridMultilevel"/>
     <w:tmpl w:val="33A81CA6"/>
@@ -7247,7 +10735,7 @@
       </w:rPr>
     </w:lvl>
   </w:abstractNum>
-  <w:abstractNum w:abstractNumId="1" w15:restartNumberingAfterBreak="0">
+  <w:abstractNum w:abstractNumId="3" w15:restartNumberingAfterBreak="0">
     <w:nsid w:val="243664BC"/>
     <w:multiLevelType w:val="multilevel"/>
     <w:tmpl w:val="8F1822BC"/>
@@ -7396,7 +10884,7 @@
       </w:rPr>
     </w:lvl>
   </w:abstractNum>
-  <w:abstractNum w:abstractNumId="2" w15:restartNumberingAfterBreak="0">
+  <w:abstractNum w:abstractNumId="4" w15:restartNumberingAfterBreak="0">
     <w:nsid w:val="28B43EE0"/>
     <w:multiLevelType w:val="multilevel"/>
     <w:tmpl w:val="040C001F"/>
@@ -7482,7 +10970,7 @@
       </w:pPr>
     </w:lvl>
   </w:abstractNum>
-  <w:abstractNum w:abstractNumId="3" w15:restartNumberingAfterBreak="0">
+  <w:abstractNum w:abstractNumId="5" w15:restartNumberingAfterBreak="0">
     <w:nsid w:val="2E36016F"/>
     <w:multiLevelType w:val="hybridMultilevel"/>
     <w:tmpl w:val="79A08EF2"/>
@@ -7595,7 +11083,7 @@
       </w:rPr>
     </w:lvl>
   </w:abstractNum>
-  <w:abstractNum w:abstractNumId="4" w15:restartNumberingAfterBreak="0">
+  <w:abstractNum w:abstractNumId="6" w15:restartNumberingAfterBreak="0">
     <w:nsid w:val="2ED73836"/>
     <w:multiLevelType w:val="multilevel"/>
     <w:tmpl w:val="040C001F"/>
@@ -7681,7 +11169,7 @@
       </w:pPr>
     </w:lvl>
   </w:abstractNum>
-  <w:abstractNum w:abstractNumId="5" w15:restartNumberingAfterBreak="0">
+  <w:abstractNum w:abstractNumId="7" w15:restartNumberingAfterBreak="0">
     <w:nsid w:val="338B1D9A"/>
     <w:multiLevelType w:val="hybridMultilevel"/>
     <w:tmpl w:val="CBB4654A"/>
@@ -7794,7 +11282,7 @@
       </w:rPr>
     </w:lvl>
   </w:abstractNum>
-  <w:abstractNum w:abstractNumId="6" w15:restartNumberingAfterBreak="0">
+  <w:abstractNum w:abstractNumId="8" w15:restartNumberingAfterBreak="0">
     <w:nsid w:val="34C07308"/>
     <w:multiLevelType w:val="multilevel"/>
     <w:tmpl w:val="24785C12"/>
@@ -7937,7 +11425,7 @@
       </w:pPr>
     </w:lvl>
   </w:abstractNum>
-  <w:abstractNum w:abstractNumId="7" w15:restartNumberingAfterBreak="0">
+  <w:abstractNum w:abstractNumId="9" w15:restartNumberingAfterBreak="0">
     <w:nsid w:val="3A7C6A91"/>
     <w:multiLevelType w:val="multilevel"/>
     <w:tmpl w:val="040C001F"/>
@@ -8023,7 +11511,7 @@
       </w:pPr>
     </w:lvl>
   </w:abstractNum>
-  <w:abstractNum w:abstractNumId="8" w15:restartNumberingAfterBreak="0">
+  <w:abstractNum w:abstractNumId="10" w15:restartNumberingAfterBreak="0">
     <w:nsid w:val="3BA56EB0"/>
     <w:multiLevelType w:val="hybridMultilevel"/>
     <w:tmpl w:val="6912395E"/>
@@ -8109,7 +11597,120 @@
       </w:pPr>
     </w:lvl>
   </w:abstractNum>
-  <w:abstractNum w:abstractNumId="9" w15:restartNumberingAfterBreak="0">
+  <w:abstractNum w:abstractNumId="11" w15:restartNumberingAfterBreak="0">
+    <w:nsid w:val="3C6E0068"/>
+    <w:multiLevelType w:val="hybridMultilevel"/>
+    <w:tmpl w:val="70F4A8EC"/>
+    <w:lvl w:ilvl="0" w:tplc="040C0001">
+      <w:start w:val="1"/>
+      <w:numFmt w:val="bullet"/>
+      <w:lvlText w:val=""/>
+      <w:lvlJc w:val="left"/>
+      <w:pPr>
+        <w:ind w:left="436" w:hanging="360"/>
+      </w:pPr>
+      <w:rPr>
+        <w:rFonts w:ascii="Symbol" w:hAnsi="Symbol" w:hint="default"/>
+      </w:rPr>
+    </w:lvl>
+    <w:lvl w:ilvl="1" w:tplc="040C0003" w:tentative="1">
+      <w:start w:val="1"/>
+      <w:numFmt w:val="bullet"/>
+      <w:lvlText w:val="o"/>
+      <w:lvlJc w:val="left"/>
+      <w:pPr>
+        <w:ind w:left="1156" w:hanging="360"/>
+      </w:pPr>
+      <w:rPr>
+        <w:rFonts w:ascii="Courier New" w:hAnsi="Courier New" w:cs="Courier New" w:hint="default"/>
+      </w:rPr>
+    </w:lvl>
+    <w:lvl w:ilvl="2" w:tplc="040C0005" w:tentative="1">
+      <w:start w:val="1"/>
+      <w:numFmt w:val="bullet"/>
+      <w:lvlText w:val=""/>
+      <w:lvlJc w:val="left"/>
+      <w:pPr>
+        <w:ind w:left="1876" w:hanging="360"/>
+      </w:pPr>
+      <w:rPr>
+        <w:rFonts w:ascii="Wingdings" w:hAnsi="Wingdings" w:hint="default"/>
+      </w:rPr>
+    </w:lvl>
+    <w:lvl w:ilvl="3" w:tplc="040C0001" w:tentative="1">
+      <w:start w:val="1"/>
+      <w:numFmt w:val="bullet"/>
+      <w:lvlText w:val=""/>
+      <w:lvlJc w:val="left"/>
+      <w:pPr>
+        <w:ind w:left="2596" w:hanging="360"/>
+      </w:pPr>
+      <w:rPr>
+        <w:rFonts w:ascii="Symbol" w:hAnsi="Symbol" w:hint="default"/>
+      </w:rPr>
+    </w:lvl>
+    <w:lvl w:ilvl="4" w:tplc="040C0003" w:tentative="1">
+      <w:start w:val="1"/>
+      <w:numFmt w:val="bullet"/>
+      <w:lvlText w:val="o"/>
+      <w:lvlJc w:val="left"/>
+      <w:pPr>
+        <w:ind w:left="3316" w:hanging="360"/>
+      </w:pPr>
+      <w:rPr>
+        <w:rFonts w:ascii="Courier New" w:hAnsi="Courier New" w:cs="Courier New" w:hint="default"/>
+      </w:rPr>
+    </w:lvl>
+    <w:lvl w:ilvl="5" w:tplc="040C0005" w:tentative="1">
+      <w:start w:val="1"/>
+      <w:numFmt w:val="bullet"/>
+      <w:lvlText w:val=""/>
+      <w:lvlJc w:val="left"/>
+      <w:pPr>
+        <w:ind w:left="4036" w:hanging="360"/>
+      </w:pPr>
+      <w:rPr>
+        <w:rFonts w:ascii="Wingdings" w:hAnsi="Wingdings" w:hint="default"/>
+      </w:rPr>
+    </w:lvl>
+    <w:lvl w:ilvl="6" w:tplc="040C0001" w:tentative="1">
+      <w:start w:val="1"/>
+      <w:numFmt w:val="bullet"/>
+      <w:lvlText w:val=""/>
+      <w:lvlJc w:val="left"/>
+      <w:pPr>
+        <w:ind w:left="4756" w:hanging="360"/>
+      </w:pPr>
+      <w:rPr>
+        <w:rFonts w:ascii="Symbol" w:hAnsi="Symbol" w:hint="default"/>
+      </w:rPr>
+    </w:lvl>
+    <w:lvl w:ilvl="7" w:tplc="040C0003" w:tentative="1">
+      <w:start w:val="1"/>
+      <w:numFmt w:val="bullet"/>
+      <w:lvlText w:val="o"/>
+      <w:lvlJc w:val="left"/>
+      <w:pPr>
+        <w:ind w:left="5476" w:hanging="360"/>
+      </w:pPr>
+      <w:rPr>
+        <w:rFonts w:ascii="Courier New" w:hAnsi="Courier New" w:cs="Courier New" w:hint="default"/>
+      </w:rPr>
+    </w:lvl>
+    <w:lvl w:ilvl="8" w:tplc="040C0005" w:tentative="1">
+      <w:start w:val="1"/>
+      <w:numFmt w:val="bullet"/>
+      <w:lvlText w:val=""/>
+      <w:lvlJc w:val="left"/>
+      <w:pPr>
+        <w:ind w:left="6196" w:hanging="360"/>
+      </w:pPr>
+      <w:rPr>
+        <w:rFonts w:ascii="Wingdings" w:hAnsi="Wingdings" w:hint="default"/>
+      </w:rPr>
+    </w:lvl>
+  </w:abstractNum>
+  <w:abstractNum w:abstractNumId="12" w15:restartNumberingAfterBreak="0">
     <w:nsid w:val="40E02276"/>
     <w:multiLevelType w:val="hybridMultilevel"/>
     <w:tmpl w:val="A5A2B5A6"/>
@@ -8222,7 +11823,7 @@
       </w:rPr>
     </w:lvl>
   </w:abstractNum>
-  <w:abstractNum w:abstractNumId="10" w15:restartNumberingAfterBreak="0">
+  <w:abstractNum w:abstractNumId="13" w15:restartNumberingAfterBreak="0">
     <w:nsid w:val="441D55F0"/>
     <w:multiLevelType w:val="hybridMultilevel"/>
     <w:tmpl w:val="5476BD9A"/>
@@ -8335,7 +11936,7 @@
       </w:rPr>
     </w:lvl>
   </w:abstractNum>
-  <w:abstractNum w:abstractNumId="11" w15:restartNumberingAfterBreak="0">
+  <w:abstractNum w:abstractNumId="14" w15:restartNumberingAfterBreak="0">
     <w:nsid w:val="4DAE4592"/>
     <w:multiLevelType w:val="hybridMultilevel"/>
     <w:tmpl w:val="73526C16"/>
@@ -8448,7 +12049,7 @@
       </w:rPr>
     </w:lvl>
   </w:abstractNum>
-  <w:abstractNum w:abstractNumId="12" w15:restartNumberingAfterBreak="0">
+  <w:abstractNum w:abstractNumId="15" w15:restartNumberingAfterBreak="0">
     <w:nsid w:val="4FB7760A"/>
     <w:multiLevelType w:val="hybridMultilevel"/>
     <w:tmpl w:val="3A5EA3E8"/>
@@ -8561,7 +12162,7 @@
       </w:rPr>
     </w:lvl>
   </w:abstractNum>
-  <w:abstractNum w:abstractNumId="13" w15:restartNumberingAfterBreak="0">
+  <w:abstractNum w:abstractNumId="16" w15:restartNumberingAfterBreak="0">
     <w:nsid w:val="509703B8"/>
     <w:multiLevelType w:val="multilevel"/>
     <w:tmpl w:val="040C001F"/>
@@ -8647,7 +12248,120 @@
       </w:pPr>
     </w:lvl>
   </w:abstractNum>
-  <w:abstractNum w:abstractNumId="14" w15:restartNumberingAfterBreak="0">
+  <w:abstractNum w:abstractNumId="17" w15:restartNumberingAfterBreak="0">
+    <w:nsid w:val="52FC51E0"/>
+    <w:multiLevelType w:val="hybridMultilevel"/>
+    <w:tmpl w:val="91EC8E0E"/>
+    <w:lvl w:ilvl="0" w:tplc="040C0001">
+      <w:start w:val="1"/>
+      <w:numFmt w:val="bullet"/>
+      <w:lvlText w:val=""/>
+      <w:lvlJc w:val="left"/>
+      <w:pPr>
+        <w:ind w:left="436" w:hanging="360"/>
+      </w:pPr>
+      <w:rPr>
+        <w:rFonts w:ascii="Symbol" w:hAnsi="Symbol" w:hint="default"/>
+      </w:rPr>
+    </w:lvl>
+    <w:lvl w:ilvl="1" w:tplc="040C0003" w:tentative="1">
+      <w:start w:val="1"/>
+      <w:numFmt w:val="bullet"/>
+      <w:lvlText w:val="o"/>
+      <w:lvlJc w:val="left"/>
+      <w:pPr>
+        <w:ind w:left="1156" w:hanging="360"/>
+      </w:pPr>
+      <w:rPr>
+        <w:rFonts w:ascii="Courier New" w:hAnsi="Courier New" w:cs="Courier New" w:hint="default"/>
+      </w:rPr>
+    </w:lvl>
+    <w:lvl w:ilvl="2" w:tplc="040C0005" w:tentative="1">
+      <w:start w:val="1"/>
+      <w:numFmt w:val="bullet"/>
+      <w:lvlText w:val=""/>
+      <w:lvlJc w:val="left"/>
+      <w:pPr>
+        <w:ind w:left="1876" w:hanging="360"/>
+      </w:pPr>
+      <w:rPr>
+        <w:rFonts w:ascii="Wingdings" w:hAnsi="Wingdings" w:hint="default"/>
+      </w:rPr>
+    </w:lvl>
+    <w:lvl w:ilvl="3" w:tplc="040C0001" w:tentative="1">
+      <w:start w:val="1"/>
+      <w:numFmt w:val="bullet"/>
+      <w:lvlText w:val=""/>
+      <w:lvlJc w:val="left"/>
+      <w:pPr>
+        <w:ind w:left="2596" w:hanging="360"/>
+      </w:pPr>
+      <w:rPr>
+        <w:rFonts w:ascii="Symbol" w:hAnsi="Symbol" w:hint="default"/>
+      </w:rPr>
+    </w:lvl>
+    <w:lvl w:ilvl="4" w:tplc="040C0003" w:tentative="1">
+      <w:start w:val="1"/>
+      <w:numFmt w:val="bullet"/>
+      <w:lvlText w:val="o"/>
+      <w:lvlJc w:val="left"/>
+      <w:pPr>
+        <w:ind w:left="3316" w:hanging="360"/>
+      </w:pPr>
+      <w:rPr>
+        <w:rFonts w:ascii="Courier New" w:hAnsi="Courier New" w:cs="Courier New" w:hint="default"/>
+      </w:rPr>
+    </w:lvl>
+    <w:lvl w:ilvl="5" w:tplc="040C0005" w:tentative="1">
+      <w:start w:val="1"/>
+      <w:numFmt w:val="bullet"/>
+      <w:lvlText w:val=""/>
+      <w:lvlJc w:val="left"/>
+      <w:pPr>
+        <w:ind w:left="4036" w:hanging="360"/>
+      </w:pPr>
+      <w:rPr>
+        <w:rFonts w:ascii="Wingdings" w:hAnsi="Wingdings" w:hint="default"/>
+      </w:rPr>
+    </w:lvl>
+    <w:lvl w:ilvl="6" w:tplc="040C0001" w:tentative="1">
+      <w:start w:val="1"/>
+      <w:numFmt w:val="bullet"/>
+      <w:lvlText w:val=""/>
+      <w:lvlJc w:val="left"/>
+      <w:pPr>
+        <w:ind w:left="4756" w:hanging="360"/>
+      </w:pPr>
+      <w:rPr>
+        <w:rFonts w:ascii="Symbol" w:hAnsi="Symbol" w:hint="default"/>
+      </w:rPr>
+    </w:lvl>
+    <w:lvl w:ilvl="7" w:tplc="040C0003" w:tentative="1">
+      <w:start w:val="1"/>
+      <w:numFmt w:val="bullet"/>
+      <w:lvlText w:val="o"/>
+      <w:lvlJc w:val="left"/>
+      <w:pPr>
+        <w:ind w:left="5476" w:hanging="360"/>
+      </w:pPr>
+      <w:rPr>
+        <w:rFonts w:ascii="Courier New" w:hAnsi="Courier New" w:cs="Courier New" w:hint="default"/>
+      </w:rPr>
+    </w:lvl>
+    <w:lvl w:ilvl="8" w:tplc="040C0005" w:tentative="1">
+      <w:start w:val="1"/>
+      <w:numFmt w:val="bullet"/>
+      <w:lvlText w:val=""/>
+      <w:lvlJc w:val="left"/>
+      <w:pPr>
+        <w:ind w:left="6196" w:hanging="360"/>
+      </w:pPr>
+      <w:rPr>
+        <w:rFonts w:ascii="Wingdings" w:hAnsi="Wingdings" w:hint="default"/>
+      </w:rPr>
+    </w:lvl>
+  </w:abstractNum>
+  <w:abstractNum w:abstractNumId="18" w15:restartNumberingAfterBreak="0">
     <w:nsid w:val="581E3CBC"/>
     <w:multiLevelType w:val="hybridMultilevel"/>
     <w:tmpl w:val="37401A22"/>
@@ -8736,7 +12450,7 @@
       </w:pPr>
     </w:lvl>
   </w:abstractNum>
-  <w:abstractNum w:abstractNumId="15" w15:restartNumberingAfterBreak="0">
+  <w:abstractNum w:abstractNumId="19" w15:restartNumberingAfterBreak="0">
     <w:nsid w:val="5CBA07B9"/>
     <w:multiLevelType w:val="multilevel"/>
     <w:tmpl w:val="040C001F"/>
@@ -8822,7 +12536,7 @@
       </w:pPr>
     </w:lvl>
   </w:abstractNum>
-  <w:abstractNum w:abstractNumId="16" w15:restartNumberingAfterBreak="0">
+  <w:abstractNum w:abstractNumId="20" w15:restartNumberingAfterBreak="0">
     <w:nsid w:val="5D8F7358"/>
     <w:multiLevelType w:val="hybridMultilevel"/>
     <w:tmpl w:val="11A8989A"/>
@@ -8908,7 +12622,7 @@
       </w:pPr>
     </w:lvl>
   </w:abstractNum>
-  <w:abstractNum w:abstractNumId="17" w15:restartNumberingAfterBreak="0">
+  <w:abstractNum w:abstractNumId="21" w15:restartNumberingAfterBreak="0">
     <w:nsid w:val="5D943CA3"/>
     <w:multiLevelType w:val="hybridMultilevel"/>
     <w:tmpl w:val="EA288EEC"/>
@@ -9021,7 +12735,7 @@
       </w:rPr>
     </w:lvl>
   </w:abstractNum>
-  <w:abstractNum w:abstractNumId="18" w15:restartNumberingAfterBreak="0">
+  <w:abstractNum w:abstractNumId="22" w15:restartNumberingAfterBreak="0">
     <w:nsid w:val="63AA37BD"/>
     <w:multiLevelType w:val="hybridMultilevel"/>
     <w:tmpl w:val="F3024B64"/>
@@ -9134,7 +12848,7 @@
       </w:rPr>
     </w:lvl>
   </w:abstractNum>
-  <w:abstractNum w:abstractNumId="19" w15:restartNumberingAfterBreak="0">
+  <w:abstractNum w:abstractNumId="23" w15:restartNumberingAfterBreak="0">
     <w:nsid w:val="682B03CA"/>
     <w:multiLevelType w:val="multilevel"/>
     <w:tmpl w:val="040C001F"/>
@@ -9220,7 +12934,7 @@
       </w:pPr>
     </w:lvl>
   </w:abstractNum>
-  <w:abstractNum w:abstractNumId="20" w15:restartNumberingAfterBreak="0">
+  <w:abstractNum w:abstractNumId="24" w15:restartNumberingAfterBreak="0">
     <w:nsid w:val="70D608CC"/>
     <w:multiLevelType w:val="multilevel"/>
     <w:tmpl w:val="040C0025"/>
@@ -9315,7 +13029,7 @@
       </w:pPr>
     </w:lvl>
   </w:abstractNum>
-  <w:abstractNum w:abstractNumId="21" w15:restartNumberingAfterBreak="0">
+  <w:abstractNum w:abstractNumId="25" w15:restartNumberingAfterBreak="0">
     <w:nsid w:val="799E705F"/>
     <w:multiLevelType w:val="hybridMultilevel"/>
     <w:tmpl w:val="8BBE833E"/>
@@ -9401,70 +13115,198 @@
       </w:pPr>
     </w:lvl>
   </w:abstractNum>
+  <w:abstractNum w:abstractNumId="26" w15:restartNumberingAfterBreak="0">
+    <w:nsid w:val="7CDD7390"/>
+    <w:multiLevelType w:val="hybridMultilevel"/>
+    <w:tmpl w:val="5F6C2EB0"/>
+    <w:lvl w:ilvl="0" w:tplc="040C0001">
+      <w:start w:val="1"/>
+      <w:numFmt w:val="bullet"/>
+      <w:lvlText w:val=""/>
+      <w:lvlJc w:val="left"/>
+      <w:pPr>
+        <w:ind w:left="436" w:hanging="360"/>
+      </w:pPr>
+      <w:rPr>
+        <w:rFonts w:ascii="Symbol" w:hAnsi="Symbol" w:hint="default"/>
+      </w:rPr>
+    </w:lvl>
+    <w:lvl w:ilvl="1" w:tplc="040C0003" w:tentative="1">
+      <w:start w:val="1"/>
+      <w:numFmt w:val="bullet"/>
+      <w:lvlText w:val="o"/>
+      <w:lvlJc w:val="left"/>
+      <w:pPr>
+        <w:ind w:left="1156" w:hanging="360"/>
+      </w:pPr>
+      <w:rPr>
+        <w:rFonts w:ascii="Courier New" w:hAnsi="Courier New" w:cs="Courier New" w:hint="default"/>
+      </w:rPr>
+    </w:lvl>
+    <w:lvl w:ilvl="2" w:tplc="040C0005" w:tentative="1">
+      <w:start w:val="1"/>
+      <w:numFmt w:val="bullet"/>
+      <w:lvlText w:val=""/>
+      <w:lvlJc w:val="left"/>
+      <w:pPr>
+        <w:ind w:left="1876" w:hanging="360"/>
+      </w:pPr>
+      <w:rPr>
+        <w:rFonts w:ascii="Wingdings" w:hAnsi="Wingdings" w:hint="default"/>
+      </w:rPr>
+    </w:lvl>
+    <w:lvl w:ilvl="3" w:tplc="040C0001" w:tentative="1">
+      <w:start w:val="1"/>
+      <w:numFmt w:val="bullet"/>
+      <w:lvlText w:val=""/>
+      <w:lvlJc w:val="left"/>
+      <w:pPr>
+        <w:ind w:left="2596" w:hanging="360"/>
+      </w:pPr>
+      <w:rPr>
+        <w:rFonts w:ascii="Symbol" w:hAnsi="Symbol" w:hint="default"/>
+      </w:rPr>
+    </w:lvl>
+    <w:lvl w:ilvl="4" w:tplc="040C0003" w:tentative="1">
+      <w:start w:val="1"/>
+      <w:numFmt w:val="bullet"/>
+      <w:lvlText w:val="o"/>
+      <w:lvlJc w:val="left"/>
+      <w:pPr>
+        <w:ind w:left="3316" w:hanging="360"/>
+      </w:pPr>
+      <w:rPr>
+        <w:rFonts w:ascii="Courier New" w:hAnsi="Courier New" w:cs="Courier New" w:hint="default"/>
+      </w:rPr>
+    </w:lvl>
+    <w:lvl w:ilvl="5" w:tplc="040C0005" w:tentative="1">
+      <w:start w:val="1"/>
+      <w:numFmt w:val="bullet"/>
+      <w:lvlText w:val=""/>
+      <w:lvlJc w:val="left"/>
+      <w:pPr>
+        <w:ind w:left="4036" w:hanging="360"/>
+      </w:pPr>
+      <w:rPr>
+        <w:rFonts w:ascii="Wingdings" w:hAnsi="Wingdings" w:hint="default"/>
+      </w:rPr>
+    </w:lvl>
+    <w:lvl w:ilvl="6" w:tplc="040C0001" w:tentative="1">
+      <w:start w:val="1"/>
+      <w:numFmt w:val="bullet"/>
+      <w:lvlText w:val=""/>
+      <w:lvlJc w:val="left"/>
+      <w:pPr>
+        <w:ind w:left="4756" w:hanging="360"/>
+      </w:pPr>
+      <w:rPr>
+        <w:rFonts w:ascii="Symbol" w:hAnsi="Symbol" w:hint="default"/>
+      </w:rPr>
+    </w:lvl>
+    <w:lvl w:ilvl="7" w:tplc="040C0003" w:tentative="1">
+      <w:start w:val="1"/>
+      <w:numFmt w:val="bullet"/>
+      <w:lvlText w:val="o"/>
+      <w:lvlJc w:val="left"/>
+      <w:pPr>
+        <w:ind w:left="5476" w:hanging="360"/>
+      </w:pPr>
+      <w:rPr>
+        <w:rFonts w:ascii="Courier New" w:hAnsi="Courier New" w:cs="Courier New" w:hint="default"/>
+      </w:rPr>
+    </w:lvl>
+    <w:lvl w:ilvl="8" w:tplc="040C0005" w:tentative="1">
+      <w:start w:val="1"/>
+      <w:numFmt w:val="bullet"/>
+      <w:lvlText w:val=""/>
+      <w:lvlJc w:val="left"/>
+      <w:pPr>
+        <w:ind w:left="6196" w:hanging="360"/>
+      </w:pPr>
+      <w:rPr>
+        <w:rFonts w:ascii="Wingdings" w:hAnsi="Wingdings" w:hint="default"/>
+      </w:rPr>
+    </w:lvl>
+  </w:abstractNum>
   <w:num w:numId="1">
+    <w:abstractNumId w:val="3"/>
+  </w:num>
+  <w:num w:numId="2">
+    <w:abstractNumId w:val="12"/>
+  </w:num>
+  <w:num w:numId="3">
+    <w:abstractNumId w:val="22"/>
+  </w:num>
+  <w:num w:numId="4">
+    <w:abstractNumId w:val="7"/>
+  </w:num>
+  <w:num w:numId="5">
+    <w:abstractNumId w:val="16"/>
+  </w:num>
+  <w:num w:numId="6">
+    <w:abstractNumId w:val="9"/>
+  </w:num>
+  <w:num w:numId="7">
+    <w:abstractNumId w:val="14"/>
+  </w:num>
+  <w:num w:numId="8">
+    <w:abstractNumId w:val="21"/>
+  </w:num>
+  <w:num w:numId="9">
+    <w:abstractNumId w:val="10"/>
+  </w:num>
+  <w:num w:numId="10">
+    <w:abstractNumId w:val="25"/>
+  </w:num>
+  <w:num w:numId="11">
+    <w:abstractNumId w:val="23"/>
+  </w:num>
+  <w:num w:numId="12">
+    <w:abstractNumId w:val="6"/>
+  </w:num>
+  <w:num w:numId="13">
+    <w:abstractNumId w:val="19"/>
+  </w:num>
+  <w:num w:numId="14">
+    <w:abstractNumId w:val="4"/>
+  </w:num>
+  <w:num w:numId="15">
+    <w:abstractNumId w:val="5"/>
+  </w:num>
+  <w:num w:numId="16">
+    <w:abstractNumId w:val="20"/>
+  </w:num>
+  <w:num w:numId="17">
+    <w:abstractNumId w:val="18"/>
+  </w:num>
+  <w:num w:numId="18">
+    <w:abstractNumId w:val="13"/>
+  </w:num>
+  <w:num w:numId="19">
+    <w:abstractNumId w:val="8"/>
+  </w:num>
+  <w:num w:numId="20">
+    <w:abstractNumId w:val="24"/>
+  </w:num>
+  <w:num w:numId="21">
+    <w:abstractNumId w:val="15"/>
+  </w:num>
+  <w:num w:numId="22">
+    <w:abstractNumId w:val="2"/>
+  </w:num>
+  <w:num w:numId="23">
+    <w:abstractNumId w:val="11"/>
+  </w:num>
+  <w:num w:numId="24">
     <w:abstractNumId w:val="1"/>
   </w:num>
-  <w:num w:numId="2">
-    <w:abstractNumId w:val="9"/>
-  </w:num>
-  <w:num w:numId="3">
-    <w:abstractNumId w:val="18"/>
-  </w:num>
-  <w:num w:numId="4">
-    <w:abstractNumId w:val="5"/>
-  </w:num>
-  <w:num w:numId="5">
-    <w:abstractNumId w:val="13"/>
-  </w:num>
-  <w:num w:numId="6">
-    <w:abstractNumId w:val="7"/>
-  </w:num>
-  <w:num w:numId="7">
-    <w:abstractNumId w:val="11"/>
-  </w:num>
-  <w:num w:numId="8">
+  <w:num w:numId="25">
     <w:abstractNumId w:val="17"/>
   </w:num>
-  <w:num w:numId="9">
-    <w:abstractNumId w:val="8"/>
+  <w:num w:numId="26">
+    <w:abstractNumId w:val="26"/>
   </w:num>
-  <w:num w:numId="10">
-    <w:abstractNumId w:val="21"/>
-  </w:num>
-  <w:num w:numId="11">
-    <w:abstractNumId w:val="19"/>
-  </w:num>
-  <w:num w:numId="12">
-    <w:abstractNumId w:val="4"/>
-  </w:num>
-  <w:num w:numId="13">
-    <w:abstractNumId w:val="15"/>
-  </w:num>
-  <w:num w:numId="14">
-    <w:abstractNumId w:val="2"/>
-  </w:num>
-  <w:num w:numId="15">
-    <w:abstractNumId w:val="3"/>
-  </w:num>
-  <w:num w:numId="16">
-    <w:abstractNumId w:val="16"/>
-  </w:num>
-  <w:num w:numId="17">
-    <w:abstractNumId w:val="14"/>
-  </w:num>
-  <w:num w:numId="18">
-    <w:abstractNumId w:val="10"/>
-  </w:num>
-  <w:num w:numId="19">
-    <w:abstractNumId w:val="6"/>
-  </w:num>
-  <w:num w:numId="20">
-    <w:abstractNumId w:val="20"/>
-  </w:num>
-  <w:num w:numId="21">
-    <w:abstractNumId w:val="12"/>
-  </w:num>
-  <w:num w:numId="22">
+  <w:num w:numId="27">
     <w:abstractNumId w:val="0"/>
   </w:num>
 </w:numbering>

</xml_diff>

<commit_message>
update diagrams, project brief, experienceTable
</commit_message>
<xml_diff>
--- a/assets/cahier_des_charges_Gabriel_DS.docx
+++ b/assets/cahier_des_charges_Gabriel_DS.docx
@@ -4650,80 +4650,6 @@
     </w:p>
     <w:p>
       <w:pPr>
-        <w:ind w:left="-284"/>
-        <w:rPr>
-          <w:sz w:val="26"/>
-          <w:szCs w:val="26"/>
-        </w:rPr>
-      </w:pPr>
-      <w:r>
-        <w:rPr>
-          <w:sz w:val="26"/>
-          <w:szCs w:val="26"/>
-        </w:rPr>
-        <w:t>L</w:t>
-      </w:r>
-      <w:r>
-        <w:rPr>
-          <w:sz w:val="26"/>
-          <w:szCs w:val="26"/>
-        </w:rPr>
-        <w:t>e 3</w:t>
-      </w:r>
-      <w:r>
-        <w:rPr>
-          <w:sz w:val="26"/>
-          <w:szCs w:val="26"/>
-          <w:vertAlign w:val="superscript"/>
-        </w:rPr>
-        <w:t>ème</w:t>
-      </w:r>
-      <w:r>
-        <w:rPr>
-          <w:sz w:val="26"/>
-          <w:szCs w:val="26"/>
-        </w:rPr>
-        <w:t xml:space="preserve"> livrable </w:t>
-      </w:r>
-      <w:r>
-        <w:rPr>
-          <w:sz w:val="26"/>
-          <w:szCs w:val="26"/>
-        </w:rPr>
-        <w:t>comprendra les mêmes fonctionnalités que l</w:t>
-      </w:r>
-      <w:r>
-        <w:rPr>
-          <w:sz w:val="26"/>
-          <w:szCs w:val="26"/>
-        </w:rPr>
-        <w:t>e 2</w:t>
-      </w:r>
-      <w:r>
-        <w:rPr>
-          <w:sz w:val="26"/>
-          <w:szCs w:val="26"/>
-          <w:vertAlign w:val="superscript"/>
-        </w:rPr>
-        <w:t>ème</w:t>
-      </w:r>
-      <w:r>
-        <w:rPr>
-          <w:sz w:val="26"/>
-          <w:szCs w:val="26"/>
-        </w:rPr>
-        <w:t xml:space="preserve"> livrable</w:t>
-      </w:r>
-      <w:r>
-        <w:rPr>
-          <w:sz w:val="26"/>
-          <w:szCs w:val="26"/>
-        </w:rPr>
-        <w:t xml:space="preserve"> avec une addition de : </w:t>
-      </w:r>
-    </w:p>
-    <w:p>
-      <w:pPr>
         <w:pStyle w:val="Paragraphedeliste"/>
         <w:numPr>
           <w:ilvl w:val="0"/>
@@ -4739,14 +4665,81 @@
           <w:sz w:val="26"/>
           <w:szCs w:val="26"/>
         </w:rPr>
-        <w:t>A</w:t>
-      </w:r>
-      <w:r>
-        <w:rPr>
-          <w:sz w:val="26"/>
-          <w:szCs w:val="26"/>
-        </w:rPr>
-        <w:t>ttaque</w:t>
+        <w:t>Montée de niveau</w:t>
+      </w:r>
+    </w:p>
+    <w:p>
+      <w:pPr>
+        <w:ind w:left="-284"/>
+        <w:rPr>
+          <w:sz w:val="26"/>
+          <w:szCs w:val="26"/>
+        </w:rPr>
+      </w:pPr>
+      <w:r>
+        <w:rPr>
+          <w:sz w:val="26"/>
+          <w:szCs w:val="26"/>
+        </w:rPr>
+        <w:t>L</w:t>
+      </w:r>
+      <w:r>
+        <w:rPr>
+          <w:sz w:val="26"/>
+          <w:szCs w:val="26"/>
+        </w:rPr>
+        <w:t>e 3</w:t>
+      </w:r>
+      <w:r>
+        <w:rPr>
+          <w:sz w:val="26"/>
+          <w:szCs w:val="26"/>
+          <w:vertAlign w:val="superscript"/>
+        </w:rPr>
+        <w:t>ème</w:t>
+      </w:r>
+      <w:r>
+        <w:rPr>
+          <w:sz w:val="26"/>
+          <w:szCs w:val="26"/>
+        </w:rPr>
+        <w:t xml:space="preserve"> livrable </w:t>
+      </w:r>
+      <w:r>
+        <w:rPr>
+          <w:sz w:val="26"/>
+          <w:szCs w:val="26"/>
+        </w:rPr>
+        <w:t>comprendra les mêmes fonctionnalités que l</w:t>
+      </w:r>
+      <w:r>
+        <w:rPr>
+          <w:sz w:val="26"/>
+          <w:szCs w:val="26"/>
+        </w:rPr>
+        <w:t>e 2</w:t>
+      </w:r>
+      <w:r>
+        <w:rPr>
+          <w:sz w:val="26"/>
+          <w:szCs w:val="26"/>
+          <w:vertAlign w:val="superscript"/>
+        </w:rPr>
+        <w:t>ème</w:t>
+      </w:r>
+      <w:r>
+        <w:rPr>
+          <w:sz w:val="26"/>
+          <w:szCs w:val="26"/>
+        </w:rPr>
+        <w:t xml:space="preserve"> livrable</w:t>
+      </w:r>
+      <w:r>
+        <w:rPr>
+          <w:sz w:val="26"/>
+          <w:szCs w:val="26"/>
+        </w:rPr>
+        <w:t xml:space="preserve"> avec une addition de : </w:t>
       </w:r>
     </w:p>
     <w:p>
@@ -4766,7 +4759,14 @@
           <w:sz w:val="26"/>
           <w:szCs w:val="26"/>
         </w:rPr>
-        <w:t>Montée de niveau</w:t>
+        <w:t>A</w:t>
+      </w:r>
+      <w:r>
+        <w:rPr>
+          <w:sz w:val="26"/>
+          <w:szCs w:val="26"/>
+        </w:rPr>
+        <w:t>ttaque</w:t>
       </w:r>
     </w:p>
     <w:p>
@@ -4920,6 +4920,26 @@
           <w:szCs w:val="26"/>
         </w:rPr>
         <w:t>Vie</w:t>
+      </w:r>
+    </w:p>
+    <w:p>
+      <w:pPr>
+        <w:pStyle w:val="Paragraphedeliste"/>
+        <w:numPr>
+          <w:ilvl w:val="0"/>
+          <w:numId w:val="22"/>
+        </w:numPr>
+        <w:rPr>
+          <w:sz w:val="26"/>
+          <w:szCs w:val="26"/>
+        </w:rPr>
+      </w:pPr>
+      <w:r>
+        <w:rPr>
+          <w:sz w:val="26"/>
+          <w:szCs w:val="26"/>
+        </w:rPr>
+        <w:t>Possibilité d’attaqué n’importe quel autre joueur, peu importe leur niveau ?</w:t>
       </w:r>
     </w:p>
     <w:p>
@@ -5522,325 +5542,21 @@
         <w:ind w:left="-284"/>
       </w:pPr>
     </w:p>
-    <w:p>
-      <w:pPr>
-        <w:ind w:left="-284"/>
-      </w:pPr>
-    </w:p>
-    <w:p>
-      <w:pPr>
-        <w:ind w:left="-284"/>
-      </w:pPr>
-    </w:p>
+    <w:p/>
     <w:p>
       <w:pPr>
         <w:pStyle w:val="Titre4"/>
       </w:pPr>
       <w:r>
+        <w:t>Diagramme de Classe :</w:t>
+      </w:r>
+    </w:p>
+    <w:p>
+      <w:r>
+        <w:rPr>
+          <w:noProof/>
+        </w:rPr>
         <w:lastRenderedPageBreak/>
-        <w:t>Modèle conceptuel des données :</w:t>
-      </w:r>
-    </w:p>
-    <w:p>
-      <w:r>
-        <w:rPr>
-          <w:noProof/>
-        </w:rPr>
-        <w:drawing>
-          <wp:inline distT="0" distB="0" distL="0" distR="0" wp14:anchorId="399485BC" wp14:editId="149155A7">
-            <wp:extent cx="4508626" cy="2674760"/>
-            <wp:effectExtent l="0" t="0" r="0" b="5080"/>
-            <wp:docPr id="26" name="Image 26"/>
-            <wp:cNvGraphicFramePr>
-              <a:graphicFrameLocks xmlns:a="http://schemas.openxmlformats.org/drawingml/2006/main" noChangeAspect="1"/>
-            </wp:cNvGraphicFramePr>
-            <a:graphic xmlns:a="http://schemas.openxmlformats.org/drawingml/2006/main">
-              <a:graphicData uri="http://schemas.openxmlformats.org/drawingml/2006/picture">
-                <pic:pic xmlns:pic="http://schemas.openxmlformats.org/drawingml/2006/picture">
-                  <pic:nvPicPr>
-                    <pic:cNvPr id="26" name="MCD.png"/>
-                    <pic:cNvPicPr/>
-                  </pic:nvPicPr>
-                  <pic:blipFill>
-                    <a:blip r:embed="rId26" cstate="print">
-                      <a:extLst>
-                        <a:ext uri="{28A0092B-C50C-407E-A947-70E740481C1C}">
-                          <a14:useLocalDpi xmlns:a14="http://schemas.microsoft.com/office/drawing/2010/main" val="0"/>
-                        </a:ext>
-                      </a:extLst>
-                    </a:blip>
-                    <a:stretch>
-                      <a:fillRect/>
-                    </a:stretch>
-                  </pic:blipFill>
-                  <pic:spPr>
-                    <a:xfrm>
-                      <a:off x="0" y="0"/>
-                      <a:ext cx="4513860" cy="2677865"/>
-                    </a:xfrm>
-                    <a:prstGeom prst="rect">
-                      <a:avLst/>
-                    </a:prstGeom>
-                  </pic:spPr>
-                </pic:pic>
-              </a:graphicData>
-            </a:graphic>
-          </wp:inline>
-        </w:drawing>
-      </w:r>
-    </w:p>
-    <w:p>
-      <w:pPr>
-        <w:pStyle w:val="Titre4"/>
-      </w:pPr>
-      <w:r>
-        <w:t xml:space="preserve">Modèle logique des données : </w:t>
-      </w:r>
-      <w:r>
-        <w:rPr>
-          <w:noProof/>
-        </w:rPr>
-        <w:drawing>
-          <wp:inline distT="0" distB="0" distL="0" distR="0" wp14:anchorId="0C04732F" wp14:editId="65B96BA5">
-            <wp:extent cx="4101220" cy="2637855"/>
-            <wp:effectExtent l="0" t="0" r="1270" b="3810"/>
-            <wp:docPr id="27" name="Image 27"/>
-            <wp:cNvGraphicFramePr>
-              <a:graphicFrameLocks xmlns:a="http://schemas.openxmlformats.org/drawingml/2006/main" noChangeAspect="1"/>
-            </wp:cNvGraphicFramePr>
-            <a:graphic xmlns:a="http://schemas.openxmlformats.org/drawingml/2006/main">
-              <a:graphicData uri="http://schemas.openxmlformats.org/drawingml/2006/picture">
-                <pic:pic xmlns:pic="http://schemas.openxmlformats.org/drawingml/2006/picture">
-                  <pic:nvPicPr>
-                    <pic:cNvPr id="27" name="MLD.png"/>
-                    <pic:cNvPicPr/>
-                  </pic:nvPicPr>
-                  <pic:blipFill>
-                    <a:blip r:embed="rId27" cstate="print">
-                      <a:extLst>
-                        <a:ext uri="{28A0092B-C50C-407E-A947-70E740481C1C}">
-                          <a14:useLocalDpi xmlns:a14="http://schemas.microsoft.com/office/drawing/2010/main" val="0"/>
-                        </a:ext>
-                      </a:extLst>
-                    </a:blip>
-                    <a:stretch>
-                      <a:fillRect/>
-                    </a:stretch>
-                  </pic:blipFill>
-                  <pic:spPr>
-                    <a:xfrm>
-                      <a:off x="0" y="0"/>
-                      <a:ext cx="4111231" cy="2644294"/>
-                    </a:xfrm>
-                    <a:prstGeom prst="rect">
-                      <a:avLst/>
-                    </a:prstGeom>
-                  </pic:spPr>
-                </pic:pic>
-              </a:graphicData>
-            </a:graphic>
-          </wp:inline>
-        </w:drawing>
-      </w:r>
-    </w:p>
-    <w:p>
-      <w:r>
-        <w:br w:type="page"/>
-      </w:r>
-    </w:p>
-    <w:p>
-      <w:pPr>
-        <w:pStyle w:val="Titre4"/>
-      </w:pPr>
-      <w:r>
-        <w:lastRenderedPageBreak/>
-        <w:t>Diagramme de cas d’utilisation :</w:t>
-      </w:r>
-    </w:p>
-    <w:p>
-      <w:r>
-        <w:t>Diagramme de cas d’utilisation de l’Admin :</w:t>
-      </w:r>
-    </w:p>
-    <w:p>
-      <w:r>
-        <w:t xml:space="preserve"> </w:t>
-      </w:r>
-      <w:r>
-        <w:rPr>
-          <w:noProof/>
-        </w:rPr>
-        <w:drawing>
-          <wp:inline distT="0" distB="0" distL="0" distR="0" wp14:anchorId="1CE2C2EF" wp14:editId="0EB48009">
-            <wp:extent cx="4226379" cy="3195874"/>
-            <wp:effectExtent l="0" t="0" r="3175" b="5080"/>
-            <wp:docPr id="25" name="Image 25"/>
-            <wp:cNvGraphicFramePr>
-              <a:graphicFrameLocks xmlns:a="http://schemas.openxmlformats.org/drawingml/2006/main" noChangeAspect="1"/>
-            </wp:cNvGraphicFramePr>
-            <a:graphic xmlns:a="http://schemas.openxmlformats.org/drawingml/2006/main">
-              <a:graphicData uri="http://schemas.openxmlformats.org/drawingml/2006/picture">
-                <pic:pic xmlns:pic="http://schemas.openxmlformats.org/drawingml/2006/picture">
-                  <pic:nvPicPr>
-                    <pic:cNvPr id="25" name="Admin_Use_Case_Diagram.png"/>
-                    <pic:cNvPicPr/>
-                  </pic:nvPicPr>
-                  <pic:blipFill>
-                    <a:blip r:embed="rId28" cstate="print">
-                      <a:extLst>
-                        <a:ext uri="{28A0092B-C50C-407E-A947-70E740481C1C}">
-                          <a14:useLocalDpi xmlns:a14="http://schemas.microsoft.com/office/drawing/2010/main" val="0"/>
-                        </a:ext>
-                      </a:extLst>
-                    </a:blip>
-                    <a:stretch>
-                      <a:fillRect/>
-                    </a:stretch>
-                  </pic:blipFill>
-                  <pic:spPr>
-                    <a:xfrm>
-                      <a:off x="0" y="0"/>
-                      <a:ext cx="4261767" cy="3222634"/>
-                    </a:xfrm>
-                    <a:prstGeom prst="rect">
-                      <a:avLst/>
-                    </a:prstGeom>
-                  </pic:spPr>
-                </pic:pic>
-              </a:graphicData>
-            </a:graphic>
-          </wp:inline>
-        </w:drawing>
-      </w:r>
-    </w:p>
-    <w:p>
-      <w:r>
-        <w:t>Diagramme de cas d’utilisation du User :</w:t>
-      </w:r>
-    </w:p>
-    <w:p>
-      <w:r>
-        <w:t xml:space="preserve"> </w:t>
-      </w:r>
-      <w:r>
-        <w:rPr>
-          <w:noProof/>
-        </w:rPr>
-        <w:drawing>
-          <wp:inline distT="0" distB="0" distL="0" distR="0" wp14:anchorId="1DD54A90" wp14:editId="2251BD10">
-            <wp:extent cx="4119327" cy="4584751"/>
-            <wp:effectExtent l="0" t="0" r="0" b="0"/>
-            <wp:docPr id="16" name="Image 16"/>
-            <wp:cNvGraphicFramePr>
-              <a:graphicFrameLocks xmlns:a="http://schemas.openxmlformats.org/drawingml/2006/main" noChangeAspect="1"/>
-            </wp:cNvGraphicFramePr>
-            <a:graphic xmlns:a="http://schemas.openxmlformats.org/drawingml/2006/main">
-              <a:graphicData uri="http://schemas.openxmlformats.org/drawingml/2006/picture">
-                <pic:pic xmlns:pic="http://schemas.openxmlformats.org/drawingml/2006/picture">
-                  <pic:nvPicPr>
-                    <pic:cNvPr id="16" name="User_Use_Case_Diagram.png"/>
-                    <pic:cNvPicPr/>
-                  </pic:nvPicPr>
-                  <pic:blipFill>
-                    <a:blip r:embed="rId29" cstate="print">
-                      <a:extLst>
-                        <a:ext uri="{28A0092B-C50C-407E-A947-70E740481C1C}">
-                          <a14:useLocalDpi xmlns:a14="http://schemas.microsoft.com/office/drawing/2010/main" val="0"/>
-                        </a:ext>
-                      </a:extLst>
-                    </a:blip>
-                    <a:stretch>
-                      <a:fillRect/>
-                    </a:stretch>
-                  </pic:blipFill>
-                  <pic:spPr>
-                    <a:xfrm>
-                      <a:off x="0" y="0"/>
-                      <a:ext cx="4152921" cy="4622140"/>
-                    </a:xfrm>
-                    <a:prstGeom prst="rect">
-                      <a:avLst/>
-                    </a:prstGeom>
-                  </pic:spPr>
-                </pic:pic>
-              </a:graphicData>
-            </a:graphic>
-          </wp:inline>
-        </w:drawing>
-      </w:r>
-    </w:p>
-    <w:p/>
-    <w:p/>
-    <w:p>
-      <w:r>
-        <w:lastRenderedPageBreak/>
-        <w:t xml:space="preserve">Diagramme de cas d’utilisation du Personnage : </w:t>
-      </w:r>
-    </w:p>
-    <w:p>
-      <w:pPr>
-        <w:ind w:left="-284"/>
-      </w:pPr>
-      <w:r>
-        <w:rPr>
-          <w:noProof/>
-        </w:rPr>
-        <w:drawing>
-          <wp:inline distT="0" distB="0" distL="0" distR="0" wp14:anchorId="2DAF36EF" wp14:editId="65AEB7D7">
-            <wp:extent cx="4154815" cy="4517537"/>
-            <wp:effectExtent l="0" t="0" r="0" b="3810"/>
-            <wp:docPr id="21" name="Image 21"/>
-            <wp:cNvGraphicFramePr>
-              <a:graphicFrameLocks xmlns:a="http://schemas.openxmlformats.org/drawingml/2006/main" noChangeAspect="1"/>
-            </wp:cNvGraphicFramePr>
-            <a:graphic xmlns:a="http://schemas.openxmlformats.org/drawingml/2006/main">
-              <a:graphicData uri="http://schemas.openxmlformats.org/drawingml/2006/picture">
-                <pic:pic xmlns:pic="http://schemas.openxmlformats.org/drawingml/2006/picture">
-                  <pic:nvPicPr>
-                    <pic:cNvPr id="21" name="Character_Use_Case_Diagram.png"/>
-                    <pic:cNvPicPr/>
-                  </pic:nvPicPr>
-                  <pic:blipFill>
-                    <a:blip r:embed="rId30" cstate="print">
-                      <a:extLst>
-                        <a:ext uri="{28A0092B-C50C-407E-A947-70E740481C1C}">
-                          <a14:useLocalDpi xmlns:a14="http://schemas.microsoft.com/office/drawing/2010/main" val="0"/>
-                        </a:ext>
-                      </a:extLst>
-                    </a:blip>
-                    <a:stretch>
-                      <a:fillRect/>
-                    </a:stretch>
-                  </pic:blipFill>
-                  <pic:spPr>
-                    <a:xfrm>
-                      <a:off x="0" y="0"/>
-                      <a:ext cx="4186983" cy="4552513"/>
-                    </a:xfrm>
-                    <a:prstGeom prst="rect">
-                      <a:avLst/>
-                    </a:prstGeom>
-                  </pic:spPr>
-                </pic:pic>
-              </a:graphicData>
-            </a:graphic>
-          </wp:inline>
-        </w:drawing>
-      </w:r>
-    </w:p>
-    <w:p>
-      <w:pPr>
-        <w:pStyle w:val="Titre4"/>
-      </w:pPr>
-      <w:r>
-        <w:t>Diagramme de Classe :</w:t>
-      </w:r>
-    </w:p>
-    <w:p>
-      <w:r>
-        <w:rPr>
-          <w:noProof/>
-        </w:rPr>
         <w:drawing>
           <wp:inline distT="0" distB="0" distL="0" distR="0" wp14:anchorId="3242D8BE" wp14:editId="0074A769">
             <wp:extent cx="3976199" cy="3739082"/>
@@ -5857,7 +5573,7 @@
                     <pic:cNvPicPr/>
                   </pic:nvPicPr>
                   <pic:blipFill>
-                    <a:blip r:embed="rId31" cstate="print">
+                    <a:blip r:embed="rId26" cstate="print">
                       <a:extLst>
                         <a:ext uri="{28A0092B-C50C-407E-A947-70E740481C1C}">
                           <a14:useLocalDpi xmlns:a14="http://schemas.microsoft.com/office/drawing/2010/main" val="0"/>
@@ -5896,7 +5612,6 @@
       </w:pPr>
       <w:bookmarkStart w:id="10" w:name="_Toc35616023"/>
       <w:r>
-        <w:lastRenderedPageBreak/>
         <w:t>Jeu</w:t>
       </w:r>
       <w:bookmarkEnd w:id="10"/>
@@ -6133,7 +5848,18 @@
           <w:szCs w:val="26"/>
           <w:lang w:eastAsia="fr-FR"/>
         </w:rPr>
-        <w:t>. Aujourd’hui plus personne ne demande à être formés et les Tentai meurt jour après jour sous les attaques des AkuNo qui après les années ne veulent que la destruction de ceux en désaccord avec leurs croyances.</w:t>
+        <w:t xml:space="preserve">. Aujourd’hui plus personne ne demande à être formés et les Tentai </w:t>
+      </w:r>
+      <w:r>
+        <w:rPr>
+          <w:rFonts w:eastAsia="Times New Roman" w:cstheme="minorHAnsi"/>
+          <w:color w:val="000000"/>
+          <w:sz w:val="26"/>
+          <w:szCs w:val="26"/>
+          <w:lang w:eastAsia="fr-FR"/>
+        </w:rPr>
+        <w:lastRenderedPageBreak/>
+        <w:t>meurt jour après jour sous les attaques des AkuNo qui après les années ne veulent que la destruction de ceux en désaccord avec leurs croyances.</w:t>
       </w:r>
     </w:p>
     <w:p>
@@ -6254,15 +5980,83 @@
           <w:sz w:val="26"/>
           <w:szCs w:val="26"/>
         </w:rPr>
-        <w:t xml:space="preserve"> Pour débloquer une nouvelle caractéristique un joueur doit gagner de l’argent puis en acheter une nouvelle.</w:t>
-      </w:r>
-      <w:r>
-        <w:rPr>
-          <w:rFonts w:cstheme="minorHAnsi"/>
-          <w:sz w:val="26"/>
-          <w:szCs w:val="26"/>
-        </w:rPr>
         <w:t xml:space="preserve"> </w:t>
+      </w:r>
+      <w:r>
+        <w:rPr>
+          <w:rFonts w:cstheme="minorHAnsi"/>
+          <w:sz w:val="26"/>
+          <w:szCs w:val="26"/>
+        </w:rPr>
+        <w:t xml:space="preserve">La </w:t>
+      </w:r>
+      <w:r>
+        <w:rPr>
+          <w:rFonts w:cstheme="minorHAnsi"/>
+          <w:color w:val="FFD62E"/>
+          <w:sz w:val="26"/>
+          <w:szCs w:val="26"/>
+        </w:rPr>
+        <w:t xml:space="preserve">Chance </w:t>
+      </w:r>
+      <w:r>
+        <w:rPr>
+          <w:rFonts w:cstheme="minorHAnsi"/>
+          <w:sz w:val="26"/>
+          <w:szCs w:val="26"/>
+        </w:rPr>
+        <w:t xml:space="preserve">et la </w:t>
+      </w:r>
+      <w:r>
+        <w:rPr>
+          <w:rFonts w:cstheme="minorHAnsi"/>
+          <w:color w:val="89D2EE"/>
+          <w:sz w:val="26"/>
+          <w:szCs w:val="26"/>
+        </w:rPr>
+        <w:t xml:space="preserve">Sagesse </w:t>
+      </w:r>
+      <w:r>
+        <w:rPr>
+          <w:rFonts w:cstheme="minorHAnsi"/>
+          <w:sz w:val="26"/>
+          <w:szCs w:val="26"/>
+        </w:rPr>
+        <w:t xml:space="preserve">seront des caractéristiques bloquées de base. Pour les débloquer le joueur devra atteindre un niveau </w:t>
+      </w:r>
+      <w:r>
+        <w:rPr>
+          <w:rFonts w:cstheme="minorHAnsi"/>
+          <w:color w:val="FFD62E"/>
+          <w:sz w:val="26"/>
+          <w:szCs w:val="26"/>
+        </w:rPr>
+        <w:t xml:space="preserve">5 </w:t>
+      </w:r>
+      <w:r>
+        <w:rPr>
+          <w:rFonts w:cstheme="minorHAnsi"/>
+          <w:sz w:val="26"/>
+          <w:szCs w:val="26"/>
+        </w:rPr>
+        <w:t xml:space="preserve">et </w:t>
+      </w:r>
+      <w:r>
+        <w:rPr>
+          <w:rFonts w:cstheme="minorHAnsi"/>
+          <w:color w:val="89D2EE"/>
+          <w:sz w:val="26"/>
+          <w:szCs w:val="26"/>
+        </w:rPr>
+        <w:t>10</w:t>
+      </w:r>
+      <w:r>
+        <w:rPr>
+          <w:rFonts w:cstheme="minorHAnsi"/>
+          <w:sz w:val="26"/>
+          <w:szCs w:val="26"/>
+        </w:rPr>
+        <w:t>.</w:t>
       </w:r>
     </w:p>
     <w:p>
@@ -6310,7 +6104,6 @@
           <w:sz w:val="26"/>
           <w:szCs w:val="26"/>
         </w:rPr>
-        <w:lastRenderedPageBreak/>
         <w:t>Un utilisateur possédant un personnage peut attaquer d’autre joueurs seulement si ces derniers sont de la faction ennemie</w:t>
       </w:r>
       <w:r>
@@ -6381,7 +6174,7 @@
                     <pic:cNvPicPr/>
                   </pic:nvPicPr>
                   <pic:blipFill>
-                    <a:blip r:embed="rId32">
+                    <a:blip r:embed="rId27">
                       <a:extLst>
                         <a:ext uri="{28A0092B-C50C-407E-A947-70E740481C1C}">
                           <a14:useLocalDpi xmlns:a14="http://schemas.microsoft.com/office/drawing/2010/main" val="0"/>
@@ -6775,6 +6568,7 @@
           <w:sz w:val="26"/>
           <w:szCs w:val="26"/>
         </w:rPr>
+        <w:lastRenderedPageBreak/>
         <w:t>La puissance d’attaque est représentée par la caractéristique principale du joueur (Sentō-in, Hōrō-sha, Konjurā</w:t>
       </w:r>
       <w:r>
@@ -7186,7 +6980,6 @@
           <w:sz w:val="26"/>
           <w:szCs w:val="26"/>
         </w:rPr>
-        <w:lastRenderedPageBreak/>
         <w:t xml:space="preserve">John à 10 </w:t>
       </w:r>
       <w:r>
@@ -8373,6 +8166,7 @@
           <w:sz w:val="26"/>
           <w:szCs w:val="26"/>
         </w:rPr>
+        <w:lastRenderedPageBreak/>
         <w:t xml:space="preserve">Lorsqu’un joueur </w:t>
       </w:r>
       <w:r>
@@ -9122,7 +8916,6 @@
           <w:sz w:val="26"/>
           <w:szCs w:val="26"/>
         </w:rPr>
-        <w:lastRenderedPageBreak/>
         <w:t>L</w:t>
       </w:r>
       <w:r>
@@ -9261,43 +9054,7 @@
           <w:sz w:val="26"/>
           <w:szCs w:val="26"/>
         </w:rPr>
-        <w:t>. Au fur et à mesure ou l’utilisateur gagne des niveaux, un entraînement dure plus longtemps. Chaque niveau rallonge l’entrainement de (</w:t>
-      </w:r>
-      <w:proofErr w:type="spellStart"/>
-      <w:r>
-        <w:rPr>
-          <w:rFonts w:cstheme="minorHAnsi"/>
-          <w:sz w:val="26"/>
-          <w:szCs w:val="26"/>
-        </w:rPr>
-        <w:t>duréeEntrainement</w:t>
-      </w:r>
-      <w:proofErr w:type="spellEnd"/>
-      <w:r>
-        <w:rPr>
-          <w:rFonts w:cstheme="minorHAnsi"/>
-          <w:sz w:val="26"/>
-          <w:szCs w:val="26"/>
-        </w:rPr>
-        <w:t xml:space="preserve"> + (</w:t>
-      </w:r>
-      <w:proofErr w:type="spellStart"/>
-      <w:r>
-        <w:rPr>
-          <w:rFonts w:cstheme="minorHAnsi"/>
-          <w:sz w:val="26"/>
-          <w:szCs w:val="26"/>
-        </w:rPr>
-        <w:t>duréeEntrainement</w:t>
-      </w:r>
-      <w:proofErr w:type="spellEnd"/>
-      <w:r>
-        <w:rPr>
-          <w:rFonts w:cstheme="minorHAnsi"/>
-          <w:sz w:val="26"/>
-          <w:szCs w:val="26"/>
-        </w:rPr>
-        <w:t xml:space="preserve"> * 0.5))</w:t>
+        <w:t>. Au fur et à mesure ou l’utilisateur gagne des niveaux, un entraînement dure plus longtemps. Chaque niveau rallonge l’entrainement de (duréeEntrainement + (duréeEntrainement * 0.5))</w:t>
       </w:r>
     </w:p>
     <w:p>
@@ -9323,133 +9080,7 @@
           <w:sz w:val="26"/>
           <w:szCs w:val="26"/>
         </w:rPr>
-        <w:t xml:space="preserve">qu’il pourra utiliser pour augmenter ses caractéristiques. L’utilisateur gagne aussi de l’expérience. L’expérience de base </w:t>
-      </w:r>
-    </w:p>
-    <w:p>
-      <w:pPr>
-        <w:ind w:left="-284"/>
-        <w:rPr>
-          <w:rFonts w:cstheme="minorHAnsi"/>
-          <w:sz w:val="26"/>
-          <w:szCs w:val="26"/>
-        </w:rPr>
-      </w:pPr>
-      <w:r>
-        <w:rPr>
-          <w:rFonts w:cstheme="minorHAnsi"/>
-          <w:sz w:val="26"/>
-          <w:szCs w:val="26"/>
-        </w:rPr>
-        <w:t xml:space="preserve">1nv </w:t>
-      </w:r>
-      <w:proofErr w:type="spellStart"/>
-      <w:r>
-        <w:rPr>
-          <w:rFonts w:cstheme="minorHAnsi"/>
-          <w:sz w:val="26"/>
-          <w:szCs w:val="26"/>
-        </w:rPr>
-        <w:t>ecart</w:t>
-      </w:r>
-      <w:proofErr w:type="spellEnd"/>
-      <w:r>
-        <w:rPr>
-          <w:rFonts w:cstheme="minorHAnsi"/>
-          <w:sz w:val="26"/>
-          <w:szCs w:val="26"/>
-        </w:rPr>
-        <w:t xml:space="preserve"> 20%</w:t>
-      </w:r>
-    </w:p>
-    <w:p>
-      <w:pPr>
-        <w:ind w:left="-284"/>
-        <w:rPr>
-          <w:rFonts w:cstheme="minorHAnsi"/>
-          <w:sz w:val="26"/>
-          <w:szCs w:val="26"/>
-        </w:rPr>
-      </w:pPr>
-      <w:r>
-        <w:rPr>
-          <w:rFonts w:cstheme="minorHAnsi"/>
-          <w:sz w:val="26"/>
-          <w:szCs w:val="26"/>
-        </w:rPr>
-        <w:t>2nv 40%</w:t>
-      </w:r>
-    </w:p>
-    <w:p>
-      <w:pPr>
-        <w:ind w:left="-284"/>
-        <w:rPr>
-          <w:rFonts w:cstheme="minorHAnsi"/>
-          <w:sz w:val="26"/>
-          <w:szCs w:val="26"/>
-        </w:rPr>
-      </w:pPr>
-      <w:r>
-        <w:rPr>
-          <w:rFonts w:cstheme="minorHAnsi"/>
-          <w:sz w:val="26"/>
-          <w:szCs w:val="26"/>
-        </w:rPr>
-        <w:t>3 60%</w:t>
-      </w:r>
-    </w:p>
-    <w:p>
-      <w:pPr>
-        <w:ind w:left="-284"/>
-        <w:rPr>
-          <w:rFonts w:cstheme="minorHAnsi"/>
-          <w:sz w:val="26"/>
-          <w:szCs w:val="26"/>
-        </w:rPr>
-      </w:pPr>
-      <w:r>
-        <w:rPr>
-          <w:rFonts w:cstheme="minorHAnsi"/>
-          <w:sz w:val="26"/>
-          <w:szCs w:val="26"/>
-        </w:rPr>
-        <w:t>4 80%</w:t>
-      </w:r>
-    </w:p>
-    <w:p>
-      <w:pPr>
-        <w:ind w:left="-284"/>
-        <w:rPr>
-          <w:rFonts w:cstheme="minorHAnsi"/>
-          <w:sz w:val="26"/>
-          <w:szCs w:val="26"/>
-        </w:rPr>
-      </w:pPr>
-      <w:r>
-        <w:rPr>
-          <w:rFonts w:cstheme="minorHAnsi"/>
-          <w:sz w:val="26"/>
-          <w:szCs w:val="26"/>
-        </w:rPr>
-        <w:t xml:space="preserve">5niveau </w:t>
-      </w:r>
-      <w:proofErr w:type="spellStart"/>
-      <w:r>
-        <w:rPr>
-          <w:rFonts w:cstheme="minorHAnsi"/>
-          <w:sz w:val="26"/>
-          <w:szCs w:val="26"/>
-        </w:rPr>
-        <w:t>décart</w:t>
-      </w:r>
-      <w:proofErr w:type="spellEnd"/>
-      <w:r>
-        <w:rPr>
-          <w:rFonts w:cstheme="minorHAnsi"/>
-          <w:sz w:val="26"/>
-          <w:szCs w:val="26"/>
-        </w:rPr>
-        <w:t xml:space="preserve"> + 100%exp</w:t>
+        <w:t>qu’il pourra utiliser pour augmenter ses caractéristiques. L’utilisateur gagne aussi de l’expérience.</w:t>
       </w:r>
     </w:p>
     <w:p>
@@ -9468,57 +9099,702 @@
         <w:ind w:left="-284"/>
       </w:pPr>
       <w:r>
-        <w:t>Caractéristiques</w:t>
-      </w:r>
-    </w:p>
-    <w:p>
-      <w:pPr>
-        <w:ind w:left="-284"/>
-        <w:rPr>
-          <w:rFonts w:cstheme="minorHAnsi"/>
-          <w:sz w:val="26"/>
-          <w:szCs w:val="26"/>
-        </w:rPr>
-      </w:pPr>
-      <w:r>
-        <w:rPr>
-          <w:rFonts w:cstheme="minorHAnsi"/>
-          <w:sz w:val="26"/>
-          <w:szCs w:val="26"/>
-        </w:rPr>
-        <w:t>Les points de caractéristiques peuvent être montées 1 par 1.</w:t>
-      </w:r>
-    </w:p>
+        <w:t>Expérience</w:t>
+      </w:r>
+    </w:p>
+    <w:p>
+      <w:pPr>
+        <w:rPr>
+          <w:sz w:val="26"/>
+          <w:szCs w:val="26"/>
+        </w:rPr>
+      </w:pPr>
+      <w:r>
+        <w:rPr>
+          <w:sz w:val="26"/>
+          <w:szCs w:val="26"/>
+        </w:rPr>
+        <w:t>Le person</w:t>
+      </w:r>
+      <w:r>
+        <w:rPr>
+          <w:sz w:val="26"/>
+          <w:szCs w:val="26"/>
+        </w:rPr>
+        <w:t>n</w:t>
+      </w:r>
+      <w:r>
+        <w:rPr>
+          <w:sz w:val="26"/>
+          <w:szCs w:val="26"/>
+        </w:rPr>
+        <w:t>age a besoin d’exp</w:t>
+      </w:r>
+      <w:r>
+        <w:rPr>
+          <w:sz w:val="26"/>
+          <w:szCs w:val="26"/>
+        </w:rPr>
+        <w:t>érience pour pouvoir passer au niveau suivant. L’expérience totale du joueur sera aussi utilisée pour le classement.</w:t>
+      </w:r>
+      <w:r>
+        <w:rPr>
+          <w:sz w:val="26"/>
+          <w:szCs w:val="26"/>
+        </w:rPr>
+        <w:t xml:space="preserve"> </w:t>
+      </w:r>
+    </w:p>
+    <w:p>
+      <w:pPr>
+        <w:rPr>
+          <w:sz w:val="26"/>
+          <w:szCs w:val="26"/>
+        </w:rPr>
+      </w:pPr>
+      <w:r>
+        <w:rPr>
+          <w:sz w:val="26"/>
+          <w:szCs w:val="26"/>
+        </w:rPr>
+        <w:t xml:space="preserve">Un écart de niveau entre deux joueurs influe aussi sur l’expérience gagnée : </w:t>
+      </w:r>
+    </w:p>
+    <w:p>
+      <w:pPr>
+        <w:pStyle w:val="Paragraphedeliste"/>
+        <w:numPr>
+          <w:ilvl w:val="0"/>
+          <w:numId w:val="27"/>
+        </w:numPr>
+        <w:rPr>
+          <w:sz w:val="26"/>
+          <w:szCs w:val="26"/>
+        </w:rPr>
+      </w:pPr>
+      <w:r>
+        <w:rPr>
+          <w:sz w:val="26"/>
+          <w:szCs w:val="26"/>
+        </w:rPr>
+        <w:t>Un écart de 1 niveau augmente l’expérience de 20%</w:t>
+      </w:r>
+    </w:p>
+    <w:p>
+      <w:pPr>
+        <w:pStyle w:val="Paragraphedeliste"/>
+        <w:numPr>
+          <w:ilvl w:val="0"/>
+          <w:numId w:val="27"/>
+        </w:numPr>
+        <w:rPr>
+          <w:sz w:val="26"/>
+          <w:szCs w:val="26"/>
+        </w:rPr>
+      </w:pPr>
+      <w:r>
+        <w:rPr>
+          <w:sz w:val="26"/>
+          <w:szCs w:val="26"/>
+        </w:rPr>
+        <w:lastRenderedPageBreak/>
+        <w:t xml:space="preserve">Un écart de </w:t>
+      </w:r>
+      <w:r>
+        <w:rPr>
+          <w:sz w:val="26"/>
+          <w:szCs w:val="26"/>
+        </w:rPr>
+        <w:t>2</w:t>
+      </w:r>
+      <w:r>
+        <w:rPr>
+          <w:sz w:val="26"/>
+          <w:szCs w:val="26"/>
+        </w:rPr>
+        <w:t xml:space="preserve"> niveau</w:t>
+      </w:r>
+      <w:r>
+        <w:rPr>
+          <w:sz w:val="26"/>
+          <w:szCs w:val="26"/>
+        </w:rPr>
+        <w:t>x</w:t>
+      </w:r>
+      <w:r>
+        <w:rPr>
+          <w:sz w:val="26"/>
+          <w:szCs w:val="26"/>
+        </w:rPr>
+        <w:t xml:space="preserve"> augmente l’expérience de </w:t>
+      </w:r>
+      <w:r>
+        <w:rPr>
+          <w:sz w:val="26"/>
+          <w:szCs w:val="26"/>
+        </w:rPr>
+        <w:t>4</w:t>
+      </w:r>
+      <w:r>
+        <w:rPr>
+          <w:sz w:val="26"/>
+          <w:szCs w:val="26"/>
+        </w:rPr>
+        <w:t>0%</w:t>
+      </w:r>
+    </w:p>
+    <w:p>
+      <w:pPr>
+        <w:pStyle w:val="Paragraphedeliste"/>
+        <w:numPr>
+          <w:ilvl w:val="0"/>
+          <w:numId w:val="27"/>
+        </w:numPr>
+        <w:rPr>
+          <w:sz w:val="26"/>
+          <w:szCs w:val="26"/>
+        </w:rPr>
+      </w:pPr>
+      <w:r>
+        <w:rPr>
+          <w:sz w:val="26"/>
+          <w:szCs w:val="26"/>
+        </w:rPr>
+        <w:t xml:space="preserve">Un écart de </w:t>
+      </w:r>
+      <w:r>
+        <w:rPr>
+          <w:sz w:val="26"/>
+          <w:szCs w:val="26"/>
+        </w:rPr>
+        <w:t>3</w:t>
+      </w:r>
+      <w:r>
+        <w:rPr>
+          <w:sz w:val="26"/>
+          <w:szCs w:val="26"/>
+        </w:rPr>
+        <w:t xml:space="preserve"> niveau</w:t>
+      </w:r>
+      <w:r>
+        <w:rPr>
+          <w:sz w:val="26"/>
+          <w:szCs w:val="26"/>
+        </w:rPr>
+        <w:t>x</w:t>
+      </w:r>
+      <w:r>
+        <w:rPr>
+          <w:sz w:val="26"/>
+          <w:szCs w:val="26"/>
+        </w:rPr>
+        <w:t xml:space="preserve"> augmente l’expérience de </w:t>
+      </w:r>
+      <w:r>
+        <w:rPr>
+          <w:sz w:val="26"/>
+          <w:szCs w:val="26"/>
+        </w:rPr>
+        <w:t>6</w:t>
+      </w:r>
+      <w:r>
+        <w:rPr>
+          <w:sz w:val="26"/>
+          <w:szCs w:val="26"/>
+        </w:rPr>
+        <w:t>0%</w:t>
+      </w:r>
+    </w:p>
+    <w:p>
+      <w:pPr>
+        <w:pStyle w:val="Paragraphedeliste"/>
+        <w:numPr>
+          <w:ilvl w:val="0"/>
+          <w:numId w:val="27"/>
+        </w:numPr>
+        <w:rPr>
+          <w:sz w:val="26"/>
+          <w:szCs w:val="26"/>
+        </w:rPr>
+      </w:pPr>
+      <w:r>
+        <w:rPr>
+          <w:sz w:val="26"/>
+          <w:szCs w:val="26"/>
+        </w:rPr>
+        <w:t xml:space="preserve">Un écart de </w:t>
+      </w:r>
+      <w:r>
+        <w:rPr>
+          <w:sz w:val="26"/>
+          <w:szCs w:val="26"/>
+        </w:rPr>
+        <w:t>4</w:t>
+      </w:r>
+      <w:r>
+        <w:rPr>
+          <w:sz w:val="26"/>
+          <w:szCs w:val="26"/>
+        </w:rPr>
+        <w:t xml:space="preserve"> niveau</w:t>
+      </w:r>
+      <w:r>
+        <w:rPr>
+          <w:sz w:val="26"/>
+          <w:szCs w:val="26"/>
+        </w:rPr>
+        <w:t>x</w:t>
+      </w:r>
+      <w:r>
+        <w:rPr>
+          <w:sz w:val="26"/>
+          <w:szCs w:val="26"/>
+        </w:rPr>
+        <w:t xml:space="preserve"> augmente l’expérience de </w:t>
+      </w:r>
+      <w:r>
+        <w:rPr>
+          <w:sz w:val="26"/>
+          <w:szCs w:val="26"/>
+        </w:rPr>
+        <w:t>8</w:t>
+      </w:r>
+      <w:r>
+        <w:rPr>
+          <w:sz w:val="26"/>
+          <w:szCs w:val="26"/>
+        </w:rPr>
+        <w:t>0%</w:t>
+      </w:r>
+    </w:p>
+    <w:p>
+      <w:pPr>
+        <w:pStyle w:val="Paragraphedeliste"/>
+        <w:numPr>
+          <w:ilvl w:val="0"/>
+          <w:numId w:val="27"/>
+        </w:numPr>
+        <w:rPr>
+          <w:sz w:val="26"/>
+          <w:szCs w:val="26"/>
+        </w:rPr>
+      </w:pPr>
+      <w:r>
+        <w:rPr>
+          <w:sz w:val="26"/>
+          <w:szCs w:val="26"/>
+        </w:rPr>
+        <w:t xml:space="preserve">Un écart de </w:t>
+      </w:r>
+      <w:r>
+        <w:rPr>
+          <w:sz w:val="26"/>
+          <w:szCs w:val="26"/>
+        </w:rPr>
+        <w:t>5</w:t>
+      </w:r>
+      <w:r>
+        <w:rPr>
+          <w:sz w:val="26"/>
+          <w:szCs w:val="26"/>
+        </w:rPr>
+        <w:t xml:space="preserve"> niveau</w:t>
+      </w:r>
+      <w:r>
+        <w:rPr>
+          <w:sz w:val="26"/>
+          <w:szCs w:val="26"/>
+        </w:rPr>
+        <w:t>x</w:t>
+      </w:r>
+      <w:r>
+        <w:rPr>
+          <w:sz w:val="26"/>
+          <w:szCs w:val="26"/>
+        </w:rPr>
+        <w:t xml:space="preserve"> augmente l’expérience de </w:t>
+      </w:r>
+      <w:r>
+        <w:rPr>
+          <w:sz w:val="26"/>
+          <w:szCs w:val="26"/>
+        </w:rPr>
+        <w:t>10</w:t>
+      </w:r>
+      <w:r>
+        <w:rPr>
+          <w:sz w:val="26"/>
+          <w:szCs w:val="26"/>
+        </w:rPr>
+        <w:t>0%</w:t>
+      </w:r>
+    </w:p>
+    <w:p>
+      <w:pPr>
+        <w:rPr>
+          <w:sz w:val="26"/>
+          <w:szCs w:val="26"/>
+        </w:rPr>
+      </w:pPr>
+      <w:r>
+        <w:rPr>
+          <w:sz w:val="26"/>
+          <w:szCs w:val="26"/>
+        </w:rPr>
+        <w:t xml:space="preserve">Exemple : </w:t>
+      </w:r>
+    </w:p>
+    <w:p>
+      <w:pPr>
+        <w:pStyle w:val="Paragraphedeliste"/>
+        <w:numPr>
+          <w:ilvl w:val="0"/>
+          <w:numId w:val="28"/>
+        </w:numPr>
+        <w:rPr>
+          <w:sz w:val="26"/>
+          <w:szCs w:val="26"/>
+        </w:rPr>
+      </w:pPr>
+      <w:r>
+        <w:rPr>
+          <w:sz w:val="26"/>
+          <w:szCs w:val="26"/>
+        </w:rPr>
+        <w:t xml:space="preserve">Si un John(niveau1) remporte une victoire face à Zac(niveau2), l’expérience gagnée par John est augmentée de 20%. Donc </w:t>
+      </w:r>
+      <w:r>
+        <w:rPr>
+          <w:sz w:val="26"/>
+          <w:szCs w:val="26"/>
+          <w:highlight w:val="lightGray"/>
+        </w:rPr>
+        <w:t xml:space="preserve">8*1.2 = 9.6 </w:t>
+      </w:r>
+      <w:r>
+        <w:rPr>
+          <w:highlight w:val="lightGray"/>
+        </w:rPr>
+        <w:sym w:font="Wingdings" w:char="F0E0"/>
+      </w:r>
+      <w:r>
+        <w:rPr>
+          <w:sz w:val="26"/>
+          <w:szCs w:val="26"/>
+          <w:highlight w:val="lightGray"/>
+        </w:rPr>
+        <w:t>10</w:t>
+      </w:r>
+    </w:p>
+    <w:p>
+      <w:pPr>
+        <w:pStyle w:val="Paragraphedeliste"/>
+        <w:numPr>
+          <w:ilvl w:val="0"/>
+          <w:numId w:val="28"/>
+        </w:numPr>
+        <w:rPr>
+          <w:sz w:val="26"/>
+          <w:szCs w:val="26"/>
+        </w:rPr>
+      </w:pPr>
+      <w:r>
+        <w:rPr>
+          <w:sz w:val="26"/>
+          <w:szCs w:val="26"/>
+        </w:rPr>
+        <w:t xml:space="preserve">John(niveau1) remporte une victoire face à Zac(niveau5), </w:t>
+      </w:r>
+      <w:r>
+        <w:rPr>
+          <w:sz w:val="26"/>
+          <w:szCs w:val="26"/>
+        </w:rPr>
+        <w:t xml:space="preserve">l’expérience gagnée par John est augmentée de </w:t>
+      </w:r>
+      <w:r>
+        <w:rPr>
+          <w:sz w:val="26"/>
+          <w:szCs w:val="26"/>
+        </w:rPr>
+        <w:t>10</w:t>
+      </w:r>
+      <w:r>
+        <w:rPr>
+          <w:sz w:val="26"/>
+          <w:szCs w:val="26"/>
+        </w:rPr>
+        <w:t xml:space="preserve">0%. Donc </w:t>
+      </w:r>
+      <w:r>
+        <w:rPr>
+          <w:sz w:val="26"/>
+          <w:szCs w:val="26"/>
+          <w:highlight w:val="lightGray"/>
+        </w:rPr>
+        <w:t>8*</w:t>
+      </w:r>
+      <w:r>
+        <w:rPr>
+          <w:sz w:val="26"/>
+          <w:szCs w:val="26"/>
+          <w:highlight w:val="lightGray"/>
+        </w:rPr>
+        <w:t>2</w:t>
+      </w:r>
+      <w:r>
+        <w:rPr>
+          <w:sz w:val="26"/>
+          <w:szCs w:val="26"/>
+          <w:highlight w:val="lightGray"/>
+        </w:rPr>
+        <w:t xml:space="preserve"> = </w:t>
+      </w:r>
+      <w:r>
+        <w:rPr>
+          <w:sz w:val="26"/>
+          <w:szCs w:val="26"/>
+          <w:highlight w:val="lightGray"/>
+        </w:rPr>
+        <w:t>16</w:t>
+      </w:r>
+    </w:p>
+    <w:p>
+      <w:pPr>
+        <w:rPr>
+          <w:sz w:val="26"/>
+          <w:szCs w:val="26"/>
+        </w:rPr>
+      </w:pPr>
+      <w:r>
+        <w:rPr>
+          <w:sz w:val="26"/>
+          <w:szCs w:val="26"/>
+        </w:rPr>
+        <w:t>Ci-dessous vous trouverez une partie du tableau explicatif de l’expérience ainsi que des graphiques démontrant ses courbes d’évolution.</w:t>
+      </w:r>
+    </w:p>
+    <w:p>
+      <w:pPr>
+        <w:jc w:val="center"/>
+      </w:pPr>
+      <w:r>
+        <w:rPr>
+          <w:noProof/>
+        </w:rPr>
+        <w:drawing>
+          <wp:inline distT="0" distB="0" distL="0" distR="0" wp14:anchorId="26083033" wp14:editId="33CEC9B1">
+            <wp:extent cx="4587631" cy="3507981"/>
+            <wp:effectExtent l="0" t="0" r="0" b="0"/>
+            <wp:docPr id="15" name="Image 15"/>
+            <wp:cNvGraphicFramePr>
+              <a:graphicFrameLocks xmlns:a="http://schemas.openxmlformats.org/drawingml/2006/main" noChangeAspect="1"/>
+            </wp:cNvGraphicFramePr>
+            <a:graphic xmlns:a="http://schemas.openxmlformats.org/drawingml/2006/main">
+              <a:graphicData uri="http://schemas.openxmlformats.org/drawingml/2006/picture">
+                <pic:pic xmlns:pic="http://schemas.openxmlformats.org/drawingml/2006/picture">
+                  <pic:nvPicPr>
+                    <pic:cNvPr id="15" name="Capture d’écran 2020-04-24 à 17.49.20.png"/>
+                    <pic:cNvPicPr/>
+                  </pic:nvPicPr>
+                  <pic:blipFill>
+                    <a:blip r:embed="rId28" cstate="print">
+                      <a:extLst>
+                        <a:ext uri="{28A0092B-C50C-407E-A947-70E740481C1C}">
+                          <a14:useLocalDpi xmlns:a14="http://schemas.microsoft.com/office/drawing/2010/main" val="0"/>
+                        </a:ext>
+                      </a:extLst>
+                    </a:blip>
+                    <a:stretch>
+                      <a:fillRect/>
+                    </a:stretch>
+                  </pic:blipFill>
+                  <pic:spPr>
+                    <a:xfrm>
+                      <a:off x="0" y="0"/>
+                      <a:ext cx="4627749" cy="3538658"/>
+                    </a:xfrm>
+                    <a:prstGeom prst="rect">
+                      <a:avLst/>
+                    </a:prstGeom>
+                  </pic:spPr>
+                </pic:pic>
+              </a:graphicData>
+            </a:graphic>
+          </wp:inline>
+        </w:drawing>
+      </w:r>
+    </w:p>
+    <w:p>
+      <w:pPr>
+        <w:jc w:val="center"/>
+      </w:pPr>
+      <w:r>
+        <w:rPr>
+          <w:noProof/>
+        </w:rPr>
+        <w:lastRenderedPageBreak/>
+        <w:drawing>
+          <wp:inline distT="0" distB="0" distL="0" distR="0" wp14:anchorId="01645F9A" wp14:editId="5361D15B">
+            <wp:extent cx="5244123" cy="3162545"/>
+            <wp:effectExtent l="0" t="0" r="1270" b="0"/>
+            <wp:docPr id="22" name="Image 22"/>
+            <wp:cNvGraphicFramePr>
+              <a:graphicFrameLocks xmlns:a="http://schemas.openxmlformats.org/drawingml/2006/main" noChangeAspect="1"/>
+            </wp:cNvGraphicFramePr>
+            <a:graphic xmlns:a="http://schemas.openxmlformats.org/drawingml/2006/main">
+              <a:graphicData uri="http://schemas.openxmlformats.org/drawingml/2006/picture">
+                <pic:pic xmlns:pic="http://schemas.openxmlformats.org/drawingml/2006/picture">
+                  <pic:nvPicPr>
+                    <pic:cNvPr id="22" name="ExperiencePerKillPerNumberOfKillNecessary.png"/>
+                    <pic:cNvPicPr/>
+                  </pic:nvPicPr>
+                  <pic:blipFill>
+                    <a:blip r:embed="rId29" cstate="print">
+                      <a:extLst>
+                        <a:ext uri="{28A0092B-C50C-407E-A947-70E740481C1C}">
+                          <a14:useLocalDpi xmlns:a14="http://schemas.microsoft.com/office/drawing/2010/main" val="0"/>
+                        </a:ext>
+                      </a:extLst>
+                    </a:blip>
+                    <a:stretch>
+                      <a:fillRect/>
+                    </a:stretch>
+                  </pic:blipFill>
+                  <pic:spPr>
+                    <a:xfrm>
+                      <a:off x="0" y="0"/>
+                      <a:ext cx="5298158" cy="3195132"/>
+                    </a:xfrm>
+                    <a:prstGeom prst="rect">
+                      <a:avLst/>
+                    </a:prstGeom>
+                  </pic:spPr>
+                </pic:pic>
+              </a:graphicData>
+            </a:graphic>
+          </wp:inline>
+        </w:drawing>
+      </w:r>
+      <w:r>
+        <w:rPr>
+          <w:noProof/>
+        </w:rPr>
+        <w:drawing>
+          <wp:inline distT="0" distB="0" distL="0" distR="0" wp14:anchorId="59563A77" wp14:editId="53A57340">
+            <wp:extent cx="5247200" cy="3204308"/>
+            <wp:effectExtent l="0" t="0" r="0" b="0"/>
+            <wp:docPr id="29" name="Image 29"/>
+            <wp:cNvGraphicFramePr>
+              <a:graphicFrameLocks xmlns:a="http://schemas.openxmlformats.org/drawingml/2006/main" noChangeAspect="1"/>
+            </wp:cNvGraphicFramePr>
+            <a:graphic xmlns:a="http://schemas.openxmlformats.org/drawingml/2006/main">
+              <a:graphicData uri="http://schemas.openxmlformats.org/drawingml/2006/picture">
+                <pic:pic xmlns:pic="http://schemas.openxmlformats.org/drawingml/2006/picture">
+                  <pic:nvPicPr>
+                    <pic:cNvPr id="29" name="NumberOfKillNecesserayPerLevel.png"/>
+                    <pic:cNvPicPr/>
+                  </pic:nvPicPr>
+                  <pic:blipFill>
+                    <a:blip r:embed="rId30" cstate="print">
+                      <a:extLst>
+                        <a:ext uri="{28A0092B-C50C-407E-A947-70E740481C1C}">
+                          <a14:useLocalDpi xmlns:a14="http://schemas.microsoft.com/office/drawing/2010/main" val="0"/>
+                        </a:ext>
+                      </a:extLst>
+                    </a:blip>
+                    <a:stretch>
+                      <a:fillRect/>
+                    </a:stretch>
+                  </pic:blipFill>
+                  <pic:spPr>
+                    <a:xfrm>
+                      <a:off x="0" y="0"/>
+                      <a:ext cx="5282860" cy="3226085"/>
+                    </a:xfrm>
+                    <a:prstGeom prst="rect">
+                      <a:avLst/>
+                    </a:prstGeom>
+                  </pic:spPr>
+                </pic:pic>
+              </a:graphicData>
+            </a:graphic>
+          </wp:inline>
+        </w:drawing>
+      </w:r>
+      <w:r>
+        <w:rPr>
+          <w:noProof/>
+        </w:rPr>
+        <w:drawing>
+          <wp:inline distT="0" distB="0" distL="0" distR="0" wp14:anchorId="42542900" wp14:editId="0BCE9B2E">
+            <wp:extent cx="5247005" cy="3178741"/>
+            <wp:effectExtent l="0" t="0" r="0" b="0"/>
+            <wp:docPr id="30" name="Image 30"/>
+            <wp:cNvGraphicFramePr>
+              <a:graphicFrameLocks xmlns:a="http://schemas.openxmlformats.org/drawingml/2006/main" noChangeAspect="1"/>
+            </wp:cNvGraphicFramePr>
+            <a:graphic xmlns:a="http://schemas.openxmlformats.org/drawingml/2006/main">
+              <a:graphicData uri="http://schemas.openxmlformats.org/drawingml/2006/picture">
+                <pic:pic xmlns:pic="http://schemas.openxmlformats.org/drawingml/2006/picture">
+                  <pic:nvPicPr>
+                    <pic:cNvPr id="30" name="RequiredExperiencePerLevel.png"/>
+                    <pic:cNvPicPr/>
+                  </pic:nvPicPr>
+                  <pic:blipFill>
+                    <a:blip r:embed="rId31" cstate="print">
+                      <a:extLst>
+                        <a:ext uri="{28A0092B-C50C-407E-A947-70E740481C1C}">
+                          <a14:useLocalDpi xmlns:a14="http://schemas.microsoft.com/office/drawing/2010/main" val="0"/>
+                        </a:ext>
+                      </a:extLst>
+                    </a:blip>
+                    <a:stretch>
+                      <a:fillRect/>
+                    </a:stretch>
+                  </pic:blipFill>
+                  <pic:spPr>
+                    <a:xfrm>
+                      <a:off x="0" y="0"/>
+                      <a:ext cx="5293377" cy="3206834"/>
+                    </a:xfrm>
+                    <a:prstGeom prst="rect">
+                      <a:avLst/>
+                    </a:prstGeom>
+                  </pic:spPr>
+                </pic:pic>
+              </a:graphicData>
+            </a:graphic>
+          </wp:inline>
+        </w:drawing>
+      </w:r>
+    </w:p>
+    <w:p/>
     <w:p>
       <w:pPr>
         <w:pStyle w:val="Titre4"/>
         <w:ind w:left="-284"/>
       </w:pPr>
       <w:r>
-        <w:t>Level-Up</w:t>
+        <w:t>Caractéristiques</w:t>
       </w:r>
     </w:p>
     <w:p>
       <w:pPr>
         <w:ind w:left="-284"/>
         <w:rPr>
-          <w:sz w:val="26"/>
-          <w:szCs w:val="26"/>
-        </w:rPr>
-      </w:pPr>
-      <w:r>
-        <w:rPr>
-          <w:sz w:val="26"/>
-          <w:szCs w:val="26"/>
-        </w:rPr>
-        <w:t>Un joueur peut monter de niveau lorsqu’il atteint un certain palier de point d’expérience</w:t>
-      </w:r>
-      <w:r>
-        <w:rPr>
-          <w:sz w:val="26"/>
-          <w:szCs w:val="26"/>
-        </w:rPr>
-        <w:t>.</w:t>
+          <w:rFonts w:cstheme="minorHAnsi"/>
+          <w:sz w:val="26"/>
+          <w:szCs w:val="26"/>
+        </w:rPr>
+      </w:pPr>
+      <w:r>
+        <w:rPr>
+          <w:rFonts w:cstheme="minorHAnsi"/>
+          <w:sz w:val="26"/>
+          <w:szCs w:val="26"/>
+        </w:rPr>
+        <w:t>Comme décrit plus haut, un joueur commence avec sa caractéristique principale à 5. Le reste des caractéristiques seront à 0. La Chance et la Sagesse seront déblocable grâce à l’avancement du personnage dans le jeu. La Chance sera débloquée automatiquement au niveau 5 et la Sagesse au niveau 10.</w:t>
       </w:r>
     </w:p>
     <w:p>
@@ -9527,15 +9803,80 @@
         <w:ind w:left="-284"/>
       </w:pPr>
       <w:r>
-        <w:t>Connexion</w:t>
+        <w:t>Level-Up</w:t>
       </w:r>
     </w:p>
     <w:p>
       <w:pPr>
         <w:ind w:left="-284"/>
-      </w:pPr>
-      <w:r>
-        <w:t>Un joueur pourra se connecter à son compte grâce à son pseudo et mot de passe</w:t>
+        <w:rPr>
+          <w:sz w:val="26"/>
+          <w:szCs w:val="26"/>
+        </w:rPr>
+      </w:pPr>
+      <w:r>
+        <w:rPr>
+          <w:sz w:val="26"/>
+          <w:szCs w:val="26"/>
+        </w:rPr>
+        <w:t>Un joueur peut monter de niveau lorsqu’il atteint un certain palier de point d’expérience</w:t>
+      </w:r>
+      <w:r>
+        <w:rPr>
+          <w:sz w:val="26"/>
+          <w:szCs w:val="26"/>
+        </w:rPr>
+        <w:t>.</w:t>
+      </w:r>
+    </w:p>
+    <w:p>
+      <w:pPr>
+        <w:ind w:left="-284"/>
+        <w:rPr>
+          <w:sz w:val="26"/>
+          <w:szCs w:val="26"/>
+        </w:rPr>
+      </w:pPr>
+      <w:r>
+        <w:rPr>
+          <w:sz w:val="26"/>
+          <w:szCs w:val="26"/>
+        </w:rPr>
+        <w:t xml:space="preserve">Exemple : </w:t>
+      </w:r>
+    </w:p>
+    <w:p>
+      <w:pPr>
+        <w:pStyle w:val="Paragraphedeliste"/>
+        <w:numPr>
+          <w:ilvl w:val="0"/>
+          <w:numId w:val="29"/>
+        </w:numPr>
+        <w:rPr>
+          <w:sz w:val="26"/>
+          <w:szCs w:val="26"/>
+        </w:rPr>
+      </w:pPr>
+      <w:r>
+        <w:rPr>
+          <w:sz w:val="26"/>
+          <w:szCs w:val="26"/>
+        </w:rPr>
+        <w:t>Du niveau 1 au niveau 2 le prérequis d’expérience est de 8.</w:t>
+      </w:r>
+      <w:r>
+        <w:rPr>
+          <w:sz w:val="26"/>
+          <w:szCs w:val="26"/>
+        </w:rPr>
+        <w:t xml:space="preserve"> </w:t>
+      </w:r>
+      <w:r>
+        <w:rPr>
+          <w:sz w:val="26"/>
+          <w:szCs w:val="26"/>
+        </w:rPr>
+        <w:t xml:space="preserve">John remporte sa première victoire et gagne un total de 8 points d’expérience. Il passe au niveau 2. </w:t>
       </w:r>
     </w:p>
     <w:p>
@@ -9544,7 +9885,7 @@
         <w:ind w:left="-284"/>
       </w:pPr>
       <w:r>
-        <w:t>Chat entre amis</w:t>
+        <w:t>Connexion</w:t>
       </w:r>
     </w:p>
     <w:p>
@@ -9560,7 +9901,28 @@
           <w:sz w:val="26"/>
           <w:szCs w:val="26"/>
         </w:rPr>
-        <w:t>Si deux joueurs sont amis ils pourront parler entre eux grâce à la page de chat existante</w:t>
+        <w:t xml:space="preserve">Un joueur pourra se connecter à son compte grâce à </w:t>
+      </w:r>
+      <w:r>
+        <w:rPr>
+          <w:sz w:val="26"/>
+          <w:szCs w:val="26"/>
+        </w:rPr>
+        <w:t>un</w:t>
+      </w:r>
+      <w:r>
+        <w:rPr>
+          <w:sz w:val="26"/>
+          <w:szCs w:val="26"/>
+        </w:rPr>
+        <w:t xml:space="preserve"> pseudo et mot de passe</w:t>
+      </w:r>
+      <w:r>
+        <w:rPr>
+          <w:sz w:val="26"/>
+          <w:szCs w:val="26"/>
+        </w:rPr>
+        <w:t xml:space="preserve"> qu’il aura renseigné lors de l’inscription « Sign Up ».</w:t>
       </w:r>
     </w:p>
     <w:p>
@@ -9569,7 +9931,7 @@
         <w:ind w:left="-284"/>
       </w:pPr>
       <w:r>
-        <w:t>Accès au classement</w:t>
+        <w:t>Déconnexion</w:t>
       </w:r>
     </w:p>
     <w:p>
@@ -9585,8 +9947,51 @@
           <w:sz w:val="26"/>
           <w:szCs w:val="26"/>
         </w:rPr>
-        <w:lastRenderedPageBreak/>
-        <w:t>À partir de leur profil ou bien du footer de chaque page, sauf la page d’inscription et de sélection de caractéristique, un joueur pourra consulter le classement des meilleurs joueurs du serveur</w:t>
+        <w:t xml:space="preserve">Un joueur pourra se </w:t>
+      </w:r>
+      <w:r>
+        <w:rPr>
+          <w:sz w:val="26"/>
+          <w:szCs w:val="26"/>
+        </w:rPr>
+        <w:t>dé</w:t>
+      </w:r>
+      <w:r>
+        <w:rPr>
+          <w:sz w:val="26"/>
+          <w:szCs w:val="26"/>
+        </w:rPr>
+        <w:t xml:space="preserve">connecter à son compte grâce </w:t>
+      </w:r>
+      <w:r>
+        <w:rPr>
+          <w:sz w:val="26"/>
+          <w:szCs w:val="26"/>
+        </w:rPr>
+        <w:t xml:space="preserve">au </w:t>
+      </w:r>
+      <w:proofErr w:type="spellStart"/>
+      <w:r>
+        <w:rPr>
+          <w:sz w:val="26"/>
+          <w:szCs w:val="26"/>
+        </w:rPr>
+        <w:t>boutton</w:t>
+      </w:r>
+      <w:proofErr w:type="spellEnd"/>
+      <w:r>
+        <w:rPr>
+          <w:sz w:val="26"/>
+          <w:szCs w:val="26"/>
+        </w:rPr>
+        <w:t xml:space="preserve"> « Sign Off » disponible en haut à droite de l’écran</w:t>
+      </w:r>
+      <w:r>
+        <w:rPr>
+          <w:sz w:val="26"/>
+          <w:szCs w:val="26"/>
+        </w:rPr>
+        <w:t>. Si le joueur ferme son navigateur ou la page du jeu. Il sera déconnecté automatiquement.</w:t>
       </w:r>
     </w:p>
     <w:p>
@@ -9595,7 +10000,10 @@
         <w:ind w:left="-284"/>
       </w:pPr>
       <w:r>
-        <w:t>Contact administrateur</w:t>
+        <w:t xml:space="preserve">Chat </w:t>
+      </w:r>
+      <w:r>
+        <w:t>de conversation</w:t>
       </w:r>
     </w:p>
     <w:p>
@@ -9611,21 +10019,7 @@
           <w:sz w:val="26"/>
           <w:szCs w:val="26"/>
         </w:rPr>
-        <w:t>Grâce au formulaire de contact dont le lien se situera dans le footer, les visiteurs et joueurs pourront contacter les administrateur</w:t>
-      </w:r>
-      <w:r>
-        <w:rPr>
-          <w:sz w:val="26"/>
-          <w:szCs w:val="26"/>
-        </w:rPr>
-        <w:t>s</w:t>
-      </w:r>
-      <w:r>
-        <w:rPr>
-          <w:sz w:val="26"/>
-          <w:szCs w:val="26"/>
-        </w:rPr>
-        <w:t xml:space="preserve"> pour des renseignements.</w:t>
+        <w:t>Les utilisateurs pourront communiquer entre eux via un chat général. Ils auront aussi la possibilité d’envoyer un message aux admins et modérateurs concernant certains problèmes qu’ils pourraient rencontrer</w:t>
       </w:r>
     </w:p>
     <w:p>
@@ -9633,6 +10027,61 @@
         <w:pStyle w:val="Titre4"/>
         <w:ind w:left="-284"/>
       </w:pPr>
+      <w:r>
+        <w:t>Accès au classement</w:t>
+      </w:r>
+    </w:p>
+    <w:p>
+      <w:pPr>
+        <w:ind w:left="-284"/>
+        <w:rPr>
+          <w:sz w:val="26"/>
+          <w:szCs w:val="26"/>
+        </w:rPr>
+      </w:pPr>
+      <w:r>
+        <w:rPr>
+          <w:sz w:val="26"/>
+          <w:szCs w:val="26"/>
+        </w:rPr>
+        <w:t xml:space="preserve">À partir de leur profil ou bien du footer de chaque page, sauf la page d’inscription et de sélection de caractéristique, un joueur pourra consulter le classement </w:t>
+      </w:r>
+      <w:r>
+        <w:rPr>
+          <w:sz w:val="26"/>
+          <w:szCs w:val="26"/>
+        </w:rPr>
+        <w:t xml:space="preserve">des </w:t>
+      </w:r>
+      <w:r>
+        <w:rPr>
+          <w:sz w:val="26"/>
+          <w:szCs w:val="26"/>
+        </w:rPr>
+        <w:t>joueurs du serveur</w:t>
+      </w:r>
+      <w:r>
+        <w:rPr>
+          <w:sz w:val="26"/>
+          <w:szCs w:val="26"/>
+        </w:rPr>
+        <w:t>.</w:t>
+      </w:r>
+    </w:p>
+    <w:p>
+      <w:pPr>
+        <w:ind w:left="-284"/>
+        <w:rPr>
+          <w:sz w:val="26"/>
+          <w:szCs w:val="26"/>
+        </w:rPr>
+      </w:pPr>
+    </w:p>
+    <w:p>
+      <w:pPr>
+        <w:pStyle w:val="Titre4"/>
+        <w:ind w:left="-284"/>
+      </w:pPr>
       <w:bookmarkStart w:id="12" w:name="_Toc35616027"/>
       <w:r>
         <w:t>Compte utilisateur_(Inscription/Connexion)</w:t>
@@ -9654,6 +10103,7 @@
           <w:sz w:val="26"/>
           <w:szCs w:val="26"/>
         </w:rPr>
+        <w:lastRenderedPageBreak/>
         <w:t>Inscription possible avec un courriel</w:t>
       </w:r>
       <w:r>
@@ -9792,6 +10242,13 @@
           <w:sz w:val="26"/>
           <w:szCs w:val="26"/>
         </w:rPr>
+        <w:t>L’</w:t>
+      </w:r>
+      <w:r>
+        <w:rPr>
+          <w:sz w:val="26"/>
+          <w:szCs w:val="26"/>
+        </w:rPr>
         <w:t>Administrateu</w:t>
       </w:r>
       <w:r>
@@ -9822,6 +10279,13 @@
           <w:sz w:val="26"/>
           <w:szCs w:val="26"/>
         </w:rPr>
+        <w:t xml:space="preserve">Un </w:t>
+      </w:r>
+      <w:r>
+        <w:rPr>
+          <w:sz w:val="26"/>
+          <w:szCs w:val="26"/>
+        </w:rPr>
         <w:t>Joueur</w:t>
       </w:r>
       <w:r>
@@ -9829,7 +10293,14 @@
           <w:sz w:val="26"/>
           <w:szCs w:val="26"/>
         </w:rPr>
-        <w:t xml:space="preserve"> a accès seulement à son compte</w:t>
+        <w:t xml:space="preserve"> a accès seulement </w:t>
+      </w:r>
+      <w:r>
+        <w:rPr>
+          <w:sz w:val="26"/>
+          <w:szCs w:val="26"/>
+        </w:rPr>
+        <w:t>à son compte et ses informations personnelles.</w:t>
       </w:r>
     </w:p>
     <w:p>
@@ -9926,20 +10397,266 @@
     </w:p>
     <w:p>
       <w:pPr>
-        <w:ind w:left="-284"/>
-        <w:rPr>
-          <w:sz w:val="26"/>
-          <w:szCs w:val="26"/>
-        </w:rPr>
-      </w:pPr>
-      <w:r>
-        <w:rPr>
-          <w:sz w:val="26"/>
-          <w:szCs w:val="26"/>
-        </w:rPr>
-        <w:t>Voici le Modèle conceptuel de données</w:t>
-      </w:r>
-    </w:p>
+        <w:pStyle w:val="Titre5"/>
+      </w:pPr>
+      <w:r>
+        <w:t xml:space="preserve"> </w:t>
+      </w:r>
+      <w:r>
+        <w:t>Modèle conceptuel des données :</w:t>
+      </w:r>
+    </w:p>
+    <w:p/>
+    <w:p>
+      <w:pPr>
+        <w:pStyle w:val="Titre5"/>
+      </w:pPr>
+      <w:r>
+        <w:t xml:space="preserve"> Modèle logique des données : </w:t>
+      </w:r>
+    </w:p>
+    <w:p/>
+    <w:p>
+      <w:pPr>
+        <w:pStyle w:val="Titre5"/>
+      </w:pPr>
+      <w:r>
+        <w:t xml:space="preserve"> Diagrammes de cas d’utilisation : </w:t>
+      </w:r>
+    </w:p>
+    <w:p>
+      <w:r>
+        <w:t>Diagramme de cas d’utilisation de l’Admin :</w:t>
+      </w:r>
+    </w:p>
+    <w:p>
+      <w:r>
+        <w:t xml:space="preserve"> </w:t>
+      </w:r>
+      <w:r>
+        <w:rPr>
+          <w:noProof/>
+        </w:rPr>
+        <w:drawing>
+          <wp:inline distT="0" distB="0" distL="0" distR="0" wp14:anchorId="015BECB9" wp14:editId="21D2E173">
+            <wp:extent cx="4402898" cy="3329353"/>
+            <wp:effectExtent l="0" t="0" r="4445" b="0"/>
+            <wp:docPr id="31" name="Image 31"/>
+            <wp:cNvGraphicFramePr>
+              <a:graphicFrameLocks xmlns:a="http://schemas.openxmlformats.org/drawingml/2006/main" noChangeAspect="1"/>
+            </wp:cNvGraphicFramePr>
+            <a:graphic xmlns:a="http://schemas.openxmlformats.org/drawingml/2006/main">
+              <a:graphicData uri="http://schemas.openxmlformats.org/drawingml/2006/picture">
+                <pic:pic xmlns:pic="http://schemas.openxmlformats.org/drawingml/2006/picture">
+                  <pic:nvPicPr>
+                    <pic:cNvPr id="31" name="Admin_Use_Case_Diagram.png"/>
+                    <pic:cNvPicPr/>
+                  </pic:nvPicPr>
+                  <pic:blipFill>
+                    <a:blip r:embed="rId32" cstate="print">
+                      <a:extLst>
+                        <a:ext uri="{28A0092B-C50C-407E-A947-70E740481C1C}">
+                          <a14:useLocalDpi xmlns:a14="http://schemas.microsoft.com/office/drawing/2010/main" val="0"/>
+                        </a:ext>
+                      </a:extLst>
+                    </a:blip>
+                    <a:stretch>
+                      <a:fillRect/>
+                    </a:stretch>
+                  </pic:blipFill>
+                  <pic:spPr>
+                    <a:xfrm>
+                      <a:off x="0" y="0"/>
+                      <a:ext cx="4429019" cy="3349105"/>
+                    </a:xfrm>
+                    <a:prstGeom prst="rect">
+                      <a:avLst/>
+                    </a:prstGeom>
+                  </pic:spPr>
+                </pic:pic>
+              </a:graphicData>
+            </a:graphic>
+          </wp:inline>
+        </w:drawing>
+      </w:r>
+    </w:p>
+    <w:p>
+      <w:r>
+        <w:t>Diagramme de cas d’utilisation du User :</w:t>
+      </w:r>
+    </w:p>
+    <w:p>
+      <w:r>
+        <w:rPr>
+          <w:noProof/>
+        </w:rPr>
+        <w:lastRenderedPageBreak/>
+        <w:t xml:space="preserve"> </w:t>
+      </w:r>
+      <w:r>
+        <w:rPr>
+          <w:noProof/>
+        </w:rPr>
+        <w:drawing>
+          <wp:inline distT="0" distB="0" distL="0" distR="0" wp14:anchorId="0AB13975" wp14:editId="08E99B77">
+            <wp:extent cx="3124792" cy="3477846"/>
+            <wp:effectExtent l="0" t="0" r="0" b="2540"/>
+            <wp:docPr id="33" name="Image 33"/>
+            <wp:cNvGraphicFramePr>
+              <a:graphicFrameLocks xmlns:a="http://schemas.openxmlformats.org/drawingml/2006/main" noChangeAspect="1"/>
+            </wp:cNvGraphicFramePr>
+            <a:graphic xmlns:a="http://schemas.openxmlformats.org/drawingml/2006/main">
+              <a:graphicData uri="http://schemas.openxmlformats.org/drawingml/2006/picture">
+                <pic:pic xmlns:pic="http://schemas.openxmlformats.org/drawingml/2006/picture">
+                  <pic:nvPicPr>
+                    <pic:cNvPr id="33" name="User_Use_Case_Diagram.png"/>
+                    <pic:cNvPicPr/>
+                  </pic:nvPicPr>
+                  <pic:blipFill>
+                    <a:blip r:embed="rId33" cstate="print">
+                      <a:extLst>
+                        <a:ext uri="{28A0092B-C50C-407E-A947-70E740481C1C}">
+                          <a14:useLocalDpi xmlns:a14="http://schemas.microsoft.com/office/drawing/2010/main" val="0"/>
+                        </a:ext>
+                      </a:extLst>
+                    </a:blip>
+                    <a:stretch>
+                      <a:fillRect/>
+                    </a:stretch>
+                  </pic:blipFill>
+                  <pic:spPr>
+                    <a:xfrm>
+                      <a:off x="0" y="0"/>
+                      <a:ext cx="3141020" cy="3495908"/>
+                    </a:xfrm>
+                    <a:prstGeom prst="rect">
+                      <a:avLst/>
+                    </a:prstGeom>
+                  </pic:spPr>
+                </pic:pic>
+              </a:graphicData>
+            </a:graphic>
+          </wp:inline>
+        </w:drawing>
+      </w:r>
+    </w:p>
+    <w:p>
+      <w:r>
+        <w:t>Diagramme de cas d’utilisation du Personnage :</w:t>
+      </w:r>
+    </w:p>
+    <w:p>
+      <w:r>
+        <w:t xml:space="preserve"> </w:t>
+      </w:r>
+      <w:r>
+        <w:rPr>
+          <w:noProof/>
+        </w:rPr>
+        <w:drawing>
+          <wp:inline distT="0" distB="0" distL="0" distR="0" wp14:anchorId="31100986" wp14:editId="79421AEC">
+            <wp:extent cx="3360616" cy="3654003"/>
+            <wp:effectExtent l="0" t="0" r="5080" b="3810"/>
+            <wp:docPr id="32" name="Image 32"/>
+            <wp:cNvGraphicFramePr>
+              <a:graphicFrameLocks xmlns:a="http://schemas.openxmlformats.org/drawingml/2006/main" noChangeAspect="1"/>
+            </wp:cNvGraphicFramePr>
+            <a:graphic xmlns:a="http://schemas.openxmlformats.org/drawingml/2006/main">
+              <a:graphicData uri="http://schemas.openxmlformats.org/drawingml/2006/picture">
+                <pic:pic xmlns:pic="http://schemas.openxmlformats.org/drawingml/2006/picture">
+                  <pic:nvPicPr>
+                    <pic:cNvPr id="32" name="Character_Use_Case_Diagram.png"/>
+                    <pic:cNvPicPr/>
+                  </pic:nvPicPr>
+                  <pic:blipFill>
+                    <a:blip r:embed="rId34" cstate="print">
+                      <a:extLst>
+                        <a:ext uri="{28A0092B-C50C-407E-A947-70E740481C1C}">
+                          <a14:useLocalDpi xmlns:a14="http://schemas.microsoft.com/office/drawing/2010/main" val="0"/>
+                        </a:ext>
+                      </a:extLst>
+                    </a:blip>
+                    <a:stretch>
+                      <a:fillRect/>
+                    </a:stretch>
+                  </pic:blipFill>
+                  <pic:spPr>
+                    <a:xfrm>
+                      <a:off x="0" y="0"/>
+                      <a:ext cx="3365215" cy="3659003"/>
+                    </a:xfrm>
+                    <a:prstGeom prst="rect">
+                      <a:avLst/>
+                    </a:prstGeom>
+                  </pic:spPr>
+                </pic:pic>
+              </a:graphicData>
+            </a:graphic>
+          </wp:inline>
+        </w:drawing>
+      </w:r>
+    </w:p>
+    <w:p>
+      <w:pPr>
+        <w:pStyle w:val="Titre5"/>
+      </w:pPr>
+      <w:r>
+        <w:lastRenderedPageBreak/>
+        <w:t xml:space="preserve"> Diagramme de classe :</w:t>
+      </w:r>
+    </w:p>
+    <w:p>
+      <w:r>
+        <w:t xml:space="preserve"> </w:t>
+      </w:r>
+      <w:r>
+        <w:rPr>
+          <w:noProof/>
+        </w:rPr>
+        <w:drawing>
+          <wp:inline distT="0" distB="0" distL="0" distR="0" wp14:anchorId="2170E648" wp14:editId="4ADB47D6">
+            <wp:extent cx="3344984" cy="3344984"/>
+            <wp:effectExtent l="0" t="0" r="0" b="0"/>
+            <wp:docPr id="34" name="Image 34"/>
+            <wp:cNvGraphicFramePr>
+              <a:graphicFrameLocks xmlns:a="http://schemas.openxmlformats.org/drawingml/2006/main" noChangeAspect="1"/>
+            </wp:cNvGraphicFramePr>
+            <a:graphic xmlns:a="http://schemas.openxmlformats.org/drawingml/2006/main">
+              <a:graphicData uri="http://schemas.openxmlformats.org/drawingml/2006/picture">
+                <pic:pic xmlns:pic="http://schemas.openxmlformats.org/drawingml/2006/picture">
+                  <pic:nvPicPr>
+                    <pic:cNvPr id="34" name="Class_Diagram.png"/>
+                    <pic:cNvPicPr/>
+                  </pic:nvPicPr>
+                  <pic:blipFill>
+                    <a:blip r:embed="rId35" cstate="print">
+                      <a:extLst>
+                        <a:ext uri="{28A0092B-C50C-407E-A947-70E740481C1C}">
+                          <a14:useLocalDpi xmlns:a14="http://schemas.microsoft.com/office/drawing/2010/main" val="0"/>
+                        </a:ext>
+                      </a:extLst>
+                    </a:blip>
+                    <a:stretch>
+                      <a:fillRect/>
+                    </a:stretch>
+                  </pic:blipFill>
+                  <pic:spPr>
+                    <a:xfrm>
+                      <a:off x="0" y="0"/>
+                      <a:ext cx="3349540" cy="3349540"/>
+                    </a:xfrm>
+                    <a:prstGeom prst="rect">
+                      <a:avLst/>
+                    </a:prstGeom>
+                  </pic:spPr>
+                </pic:pic>
+              </a:graphicData>
+            </a:graphic>
+          </wp:inline>
+        </w:drawing>
+      </w:r>
+    </w:p>
+    <w:p/>
     <w:p>
       <w:pPr>
         <w:pStyle w:val="Titre3"/>
@@ -10167,7 +10884,6 @@
         <w:ind w:left="-851" w:firstLine="0"/>
       </w:pPr>
       <w:r>
-        <w:lastRenderedPageBreak/>
         <w:t>Planning</w:t>
       </w:r>
     </w:p>
@@ -10225,7 +10941,21 @@
           <w:sz w:val="26"/>
           <w:szCs w:val="26"/>
         </w:rPr>
-        <w:t>/04/2020</w:t>
+        <w:t>/0</w:t>
+      </w:r>
+      <w:r>
+        <w:rPr>
+          <w:sz w:val="26"/>
+          <w:szCs w:val="26"/>
+        </w:rPr>
+        <w:t>6</w:t>
+      </w:r>
+      <w:r>
+        <w:rPr>
+          <w:sz w:val="26"/>
+          <w:szCs w:val="26"/>
+        </w:rPr>
+        <w:t>/2020</w:t>
       </w:r>
     </w:p>
     <w:p>
@@ -10315,6 +11045,7 @@
           <w:sz w:val="26"/>
           <w:szCs w:val="26"/>
         </w:rPr>
+        <w:lastRenderedPageBreak/>
         <w:t xml:space="preserve">Partie HTML / CSS / </w:t>
       </w:r>
       <w:proofErr w:type="spellStart"/>
@@ -10399,7 +11130,7 @@
   <w:abstractNum w:abstractNumId="0" w15:restartNumberingAfterBreak="0">
     <w:nsid w:val="00DF0C71"/>
     <w:multiLevelType w:val="hybridMultilevel"/>
-    <w:tmpl w:val="134EF0F4"/>
+    <w:tmpl w:val="24482466"/>
     <w:lvl w:ilvl="0" w:tplc="040C0001">
       <w:start w:val="1"/>
       <w:numFmt w:val="bullet"/>
@@ -12451,6 +13182,232 @@
     </w:lvl>
   </w:abstractNum>
   <w:abstractNum w:abstractNumId="19" w15:restartNumberingAfterBreak="0">
+    <w:nsid w:val="58405ECF"/>
+    <w:multiLevelType w:val="hybridMultilevel"/>
+    <w:tmpl w:val="025E36C2"/>
+    <w:lvl w:ilvl="0" w:tplc="040C0001">
+      <w:start w:val="1"/>
+      <w:numFmt w:val="bullet"/>
+      <w:lvlText w:val=""/>
+      <w:lvlJc w:val="left"/>
+      <w:pPr>
+        <w:ind w:left="436" w:hanging="360"/>
+      </w:pPr>
+      <w:rPr>
+        <w:rFonts w:ascii="Symbol" w:hAnsi="Symbol" w:hint="default"/>
+      </w:rPr>
+    </w:lvl>
+    <w:lvl w:ilvl="1" w:tplc="040C0003" w:tentative="1">
+      <w:start w:val="1"/>
+      <w:numFmt w:val="bullet"/>
+      <w:lvlText w:val="o"/>
+      <w:lvlJc w:val="left"/>
+      <w:pPr>
+        <w:ind w:left="1156" w:hanging="360"/>
+      </w:pPr>
+      <w:rPr>
+        <w:rFonts w:ascii="Courier New" w:hAnsi="Courier New" w:cs="Courier New" w:hint="default"/>
+      </w:rPr>
+    </w:lvl>
+    <w:lvl w:ilvl="2" w:tplc="040C0005" w:tentative="1">
+      <w:start w:val="1"/>
+      <w:numFmt w:val="bullet"/>
+      <w:lvlText w:val=""/>
+      <w:lvlJc w:val="left"/>
+      <w:pPr>
+        <w:ind w:left="1876" w:hanging="360"/>
+      </w:pPr>
+      <w:rPr>
+        <w:rFonts w:ascii="Wingdings" w:hAnsi="Wingdings" w:hint="default"/>
+      </w:rPr>
+    </w:lvl>
+    <w:lvl w:ilvl="3" w:tplc="040C0001" w:tentative="1">
+      <w:start w:val="1"/>
+      <w:numFmt w:val="bullet"/>
+      <w:lvlText w:val=""/>
+      <w:lvlJc w:val="left"/>
+      <w:pPr>
+        <w:ind w:left="2596" w:hanging="360"/>
+      </w:pPr>
+      <w:rPr>
+        <w:rFonts w:ascii="Symbol" w:hAnsi="Symbol" w:hint="default"/>
+      </w:rPr>
+    </w:lvl>
+    <w:lvl w:ilvl="4" w:tplc="040C0003" w:tentative="1">
+      <w:start w:val="1"/>
+      <w:numFmt w:val="bullet"/>
+      <w:lvlText w:val="o"/>
+      <w:lvlJc w:val="left"/>
+      <w:pPr>
+        <w:ind w:left="3316" w:hanging="360"/>
+      </w:pPr>
+      <w:rPr>
+        <w:rFonts w:ascii="Courier New" w:hAnsi="Courier New" w:cs="Courier New" w:hint="default"/>
+      </w:rPr>
+    </w:lvl>
+    <w:lvl w:ilvl="5" w:tplc="040C0005" w:tentative="1">
+      <w:start w:val="1"/>
+      <w:numFmt w:val="bullet"/>
+      <w:lvlText w:val=""/>
+      <w:lvlJc w:val="left"/>
+      <w:pPr>
+        <w:ind w:left="4036" w:hanging="360"/>
+      </w:pPr>
+      <w:rPr>
+        <w:rFonts w:ascii="Wingdings" w:hAnsi="Wingdings" w:hint="default"/>
+      </w:rPr>
+    </w:lvl>
+    <w:lvl w:ilvl="6" w:tplc="040C0001" w:tentative="1">
+      <w:start w:val="1"/>
+      <w:numFmt w:val="bullet"/>
+      <w:lvlText w:val=""/>
+      <w:lvlJc w:val="left"/>
+      <w:pPr>
+        <w:ind w:left="4756" w:hanging="360"/>
+      </w:pPr>
+      <w:rPr>
+        <w:rFonts w:ascii="Symbol" w:hAnsi="Symbol" w:hint="default"/>
+      </w:rPr>
+    </w:lvl>
+    <w:lvl w:ilvl="7" w:tplc="040C0003" w:tentative="1">
+      <w:start w:val="1"/>
+      <w:numFmt w:val="bullet"/>
+      <w:lvlText w:val="o"/>
+      <w:lvlJc w:val="left"/>
+      <w:pPr>
+        <w:ind w:left="5476" w:hanging="360"/>
+      </w:pPr>
+      <w:rPr>
+        <w:rFonts w:ascii="Courier New" w:hAnsi="Courier New" w:cs="Courier New" w:hint="default"/>
+      </w:rPr>
+    </w:lvl>
+    <w:lvl w:ilvl="8" w:tplc="040C0005" w:tentative="1">
+      <w:start w:val="1"/>
+      <w:numFmt w:val="bullet"/>
+      <w:lvlText w:val=""/>
+      <w:lvlJc w:val="left"/>
+      <w:pPr>
+        <w:ind w:left="6196" w:hanging="360"/>
+      </w:pPr>
+      <w:rPr>
+        <w:rFonts w:ascii="Wingdings" w:hAnsi="Wingdings" w:hint="default"/>
+      </w:rPr>
+    </w:lvl>
+  </w:abstractNum>
+  <w:abstractNum w:abstractNumId="20" w15:restartNumberingAfterBreak="0">
+    <w:nsid w:val="5BCE277F"/>
+    <w:multiLevelType w:val="hybridMultilevel"/>
+    <w:tmpl w:val="C7A6B6F2"/>
+    <w:lvl w:ilvl="0" w:tplc="040C0001">
+      <w:start w:val="1"/>
+      <w:numFmt w:val="bullet"/>
+      <w:lvlText w:val=""/>
+      <w:lvlJc w:val="left"/>
+      <w:pPr>
+        <w:ind w:left="720" w:hanging="360"/>
+      </w:pPr>
+      <w:rPr>
+        <w:rFonts w:ascii="Symbol" w:hAnsi="Symbol" w:hint="default"/>
+      </w:rPr>
+    </w:lvl>
+    <w:lvl w:ilvl="1" w:tplc="040C0003" w:tentative="1">
+      <w:start w:val="1"/>
+      <w:numFmt w:val="bullet"/>
+      <w:lvlText w:val="o"/>
+      <w:lvlJc w:val="left"/>
+      <w:pPr>
+        <w:ind w:left="1440" w:hanging="360"/>
+      </w:pPr>
+      <w:rPr>
+        <w:rFonts w:ascii="Courier New" w:hAnsi="Courier New" w:cs="Courier New" w:hint="default"/>
+      </w:rPr>
+    </w:lvl>
+    <w:lvl w:ilvl="2" w:tplc="040C0005" w:tentative="1">
+      <w:start w:val="1"/>
+      <w:numFmt w:val="bullet"/>
+      <w:lvlText w:val=""/>
+      <w:lvlJc w:val="left"/>
+      <w:pPr>
+        <w:ind w:left="2160" w:hanging="360"/>
+      </w:pPr>
+      <w:rPr>
+        <w:rFonts w:ascii="Wingdings" w:hAnsi="Wingdings" w:hint="default"/>
+      </w:rPr>
+    </w:lvl>
+    <w:lvl w:ilvl="3" w:tplc="040C0001" w:tentative="1">
+      <w:start w:val="1"/>
+      <w:numFmt w:val="bullet"/>
+      <w:lvlText w:val=""/>
+      <w:lvlJc w:val="left"/>
+      <w:pPr>
+        <w:ind w:left="2880" w:hanging="360"/>
+      </w:pPr>
+      <w:rPr>
+        <w:rFonts w:ascii="Symbol" w:hAnsi="Symbol" w:hint="default"/>
+      </w:rPr>
+    </w:lvl>
+    <w:lvl w:ilvl="4" w:tplc="040C0003" w:tentative="1">
+      <w:start w:val="1"/>
+      <w:numFmt w:val="bullet"/>
+      <w:lvlText w:val="o"/>
+      <w:lvlJc w:val="left"/>
+      <w:pPr>
+        <w:ind w:left="3600" w:hanging="360"/>
+      </w:pPr>
+      <w:rPr>
+        <w:rFonts w:ascii="Courier New" w:hAnsi="Courier New" w:cs="Courier New" w:hint="default"/>
+      </w:rPr>
+    </w:lvl>
+    <w:lvl w:ilvl="5" w:tplc="040C0005" w:tentative="1">
+      <w:start w:val="1"/>
+      <w:numFmt w:val="bullet"/>
+      <w:lvlText w:val=""/>
+      <w:lvlJc w:val="left"/>
+      <w:pPr>
+        <w:ind w:left="4320" w:hanging="360"/>
+      </w:pPr>
+      <w:rPr>
+        <w:rFonts w:ascii="Wingdings" w:hAnsi="Wingdings" w:hint="default"/>
+      </w:rPr>
+    </w:lvl>
+    <w:lvl w:ilvl="6" w:tplc="040C0001" w:tentative="1">
+      <w:start w:val="1"/>
+      <w:numFmt w:val="bullet"/>
+      <w:lvlText w:val=""/>
+      <w:lvlJc w:val="left"/>
+      <w:pPr>
+        <w:ind w:left="5040" w:hanging="360"/>
+      </w:pPr>
+      <w:rPr>
+        <w:rFonts w:ascii="Symbol" w:hAnsi="Symbol" w:hint="default"/>
+      </w:rPr>
+    </w:lvl>
+    <w:lvl w:ilvl="7" w:tplc="040C0003" w:tentative="1">
+      <w:start w:val="1"/>
+      <w:numFmt w:val="bullet"/>
+      <w:lvlText w:val="o"/>
+      <w:lvlJc w:val="left"/>
+      <w:pPr>
+        <w:ind w:left="5760" w:hanging="360"/>
+      </w:pPr>
+      <w:rPr>
+        <w:rFonts w:ascii="Courier New" w:hAnsi="Courier New" w:cs="Courier New" w:hint="default"/>
+      </w:rPr>
+    </w:lvl>
+    <w:lvl w:ilvl="8" w:tplc="040C0005" w:tentative="1">
+      <w:start w:val="1"/>
+      <w:numFmt w:val="bullet"/>
+      <w:lvlText w:val=""/>
+      <w:lvlJc w:val="left"/>
+      <w:pPr>
+        <w:ind w:left="6480" w:hanging="360"/>
+      </w:pPr>
+      <w:rPr>
+        <w:rFonts w:ascii="Wingdings" w:hAnsi="Wingdings" w:hint="default"/>
+      </w:rPr>
+    </w:lvl>
+  </w:abstractNum>
+  <w:abstractNum w:abstractNumId="21" w15:restartNumberingAfterBreak="0">
     <w:nsid w:val="5CBA07B9"/>
     <w:multiLevelType w:val="multilevel"/>
     <w:tmpl w:val="040C001F"/>
@@ -12536,7 +13493,7 @@
       </w:pPr>
     </w:lvl>
   </w:abstractNum>
-  <w:abstractNum w:abstractNumId="20" w15:restartNumberingAfterBreak="0">
+  <w:abstractNum w:abstractNumId="22" w15:restartNumberingAfterBreak="0">
     <w:nsid w:val="5D8F7358"/>
     <w:multiLevelType w:val="hybridMultilevel"/>
     <w:tmpl w:val="11A8989A"/>
@@ -12622,7 +13579,7 @@
       </w:pPr>
     </w:lvl>
   </w:abstractNum>
-  <w:abstractNum w:abstractNumId="21" w15:restartNumberingAfterBreak="0">
+  <w:abstractNum w:abstractNumId="23" w15:restartNumberingAfterBreak="0">
     <w:nsid w:val="5D943CA3"/>
     <w:multiLevelType w:val="hybridMultilevel"/>
     <w:tmpl w:val="EA288EEC"/>
@@ -12735,7 +13692,7 @@
       </w:rPr>
     </w:lvl>
   </w:abstractNum>
-  <w:abstractNum w:abstractNumId="22" w15:restartNumberingAfterBreak="0">
+  <w:abstractNum w:abstractNumId="24" w15:restartNumberingAfterBreak="0">
     <w:nsid w:val="63AA37BD"/>
     <w:multiLevelType w:val="hybridMultilevel"/>
     <w:tmpl w:val="F3024B64"/>
@@ -12848,7 +13805,7 @@
       </w:rPr>
     </w:lvl>
   </w:abstractNum>
-  <w:abstractNum w:abstractNumId="23" w15:restartNumberingAfterBreak="0">
+  <w:abstractNum w:abstractNumId="25" w15:restartNumberingAfterBreak="0">
     <w:nsid w:val="682B03CA"/>
     <w:multiLevelType w:val="multilevel"/>
     <w:tmpl w:val="040C001F"/>
@@ -12934,7 +13891,7 @@
       </w:pPr>
     </w:lvl>
   </w:abstractNum>
-  <w:abstractNum w:abstractNumId="24" w15:restartNumberingAfterBreak="0">
+  <w:abstractNum w:abstractNumId="26" w15:restartNumberingAfterBreak="0">
     <w:nsid w:val="70D608CC"/>
     <w:multiLevelType w:val="multilevel"/>
     <w:tmpl w:val="040C0025"/>
@@ -13029,7 +13986,7 @@
       </w:pPr>
     </w:lvl>
   </w:abstractNum>
-  <w:abstractNum w:abstractNumId="25" w15:restartNumberingAfterBreak="0">
+  <w:abstractNum w:abstractNumId="27" w15:restartNumberingAfterBreak="0">
     <w:nsid w:val="799E705F"/>
     <w:multiLevelType w:val="hybridMultilevel"/>
     <w:tmpl w:val="8BBE833E"/>
@@ -13115,7 +14072,7 @@
       </w:pPr>
     </w:lvl>
   </w:abstractNum>
-  <w:abstractNum w:abstractNumId="26" w15:restartNumberingAfterBreak="0">
+  <w:abstractNum w:abstractNumId="28" w15:restartNumberingAfterBreak="0">
     <w:nsid w:val="7CDD7390"/>
     <w:multiLevelType w:val="hybridMultilevel"/>
     <w:tmpl w:val="5F6C2EB0"/>
@@ -13235,7 +14192,7 @@
     <w:abstractNumId w:val="12"/>
   </w:num>
   <w:num w:numId="3">
-    <w:abstractNumId w:val="22"/>
+    <w:abstractNumId w:val="24"/>
   </w:num>
   <w:num w:numId="4">
     <w:abstractNumId w:val="7"/>
@@ -13250,22 +14207,22 @@
     <w:abstractNumId w:val="14"/>
   </w:num>
   <w:num w:numId="8">
-    <w:abstractNumId w:val="21"/>
+    <w:abstractNumId w:val="23"/>
   </w:num>
   <w:num w:numId="9">
     <w:abstractNumId w:val="10"/>
   </w:num>
   <w:num w:numId="10">
-    <w:abstractNumId w:val="25"/>
+    <w:abstractNumId w:val="27"/>
   </w:num>
   <w:num w:numId="11">
-    <w:abstractNumId w:val="23"/>
+    <w:abstractNumId w:val="25"/>
   </w:num>
   <w:num w:numId="12">
     <w:abstractNumId w:val="6"/>
   </w:num>
   <w:num w:numId="13">
-    <w:abstractNumId w:val="19"/>
+    <w:abstractNumId w:val="21"/>
   </w:num>
   <w:num w:numId="14">
     <w:abstractNumId w:val="4"/>
@@ -13274,7 +14231,7 @@
     <w:abstractNumId w:val="5"/>
   </w:num>
   <w:num w:numId="16">
-    <w:abstractNumId w:val="20"/>
+    <w:abstractNumId w:val="22"/>
   </w:num>
   <w:num w:numId="17">
     <w:abstractNumId w:val="18"/>
@@ -13286,7 +14243,7 @@
     <w:abstractNumId w:val="8"/>
   </w:num>
   <w:num w:numId="20">
-    <w:abstractNumId w:val="24"/>
+    <w:abstractNumId w:val="26"/>
   </w:num>
   <w:num w:numId="21">
     <w:abstractNumId w:val="15"/>
@@ -13304,10 +14261,46 @@
     <w:abstractNumId w:val="17"/>
   </w:num>
   <w:num w:numId="26">
-    <w:abstractNumId w:val="26"/>
+    <w:abstractNumId w:val="28"/>
   </w:num>
   <w:num w:numId="27">
     <w:abstractNumId w:val="0"/>
+  </w:num>
+  <w:num w:numId="28">
+    <w:abstractNumId w:val="20"/>
+  </w:num>
+  <w:num w:numId="29">
+    <w:abstractNumId w:val="19"/>
+  </w:num>
+  <w:num w:numId="30">
+    <w:abstractNumId w:val="26"/>
+    <w:lvlOverride w:ilvl="0">
+      <w:startOverride w:val="1"/>
+    </w:lvlOverride>
+    <w:lvlOverride w:ilvl="1">
+      <w:startOverride w:val="1"/>
+    </w:lvlOverride>
+    <w:lvlOverride w:ilvl="2">
+      <w:startOverride w:val="1"/>
+    </w:lvlOverride>
+    <w:lvlOverride w:ilvl="3">
+      <w:startOverride w:val="1"/>
+    </w:lvlOverride>
+    <w:lvlOverride w:ilvl="4">
+      <w:startOverride w:val="1"/>
+    </w:lvlOverride>
+    <w:lvlOverride w:ilvl="5">
+      <w:startOverride w:val="1"/>
+    </w:lvlOverride>
+    <w:lvlOverride w:ilvl="6">
+      <w:startOverride w:val="1"/>
+    </w:lvlOverride>
+    <w:lvlOverride w:ilvl="7">
+      <w:startOverride w:val="1"/>
+    </w:lvlOverride>
+    <w:lvlOverride w:ilvl="8">
+      <w:startOverride w:val="1"/>
+    </w:lvlOverride>
   </w:num>
 </w:numbering>
 </file>

</xml_diff>